<commit_message>
andamento do artigo para antena
</commit_message>
<xml_diff>
--- a/escrita/pesquisa-antena/artigo e paper/artigo.docx
+++ b/escrita/pesquisa-antena/artigo e paper/artigo.docx
@@ -1,6 +1,6 @@
 
 <file path=word/document.xml><?xml version="1.0" encoding="utf-8"?>
-<w:document xmlns:wpc="http://schemas.microsoft.com/office/word/2010/wordprocessingCanvas" xmlns:mc="http://schemas.openxmlformats.org/markup-compatibility/2006" xmlns:o="urn:schemas-microsoft-com:office:office" xmlns:r="http://schemas.openxmlformats.org/officeDocument/2006/relationships" xmlns:m="http://schemas.openxmlformats.org/officeDocument/2006/math" xmlns:v="urn:schemas-microsoft-com:vml" xmlns:wp14="http://schemas.microsoft.com/office/word/2010/wordprocessingDrawing" xmlns:wp="http://schemas.openxmlformats.org/drawingml/2006/wordprocessingDrawing" xmlns:w10="urn:schemas-microsoft-com:office:word" xmlns:w="http://schemas.openxmlformats.org/wordprocessingml/2006/main" xmlns:w14="http://schemas.microsoft.com/office/word/2010/wordml" xmlns:w15="http://schemas.microsoft.com/office/word/2012/wordml" xmlns:wpg="http://schemas.microsoft.com/office/word/2010/wordprocessingGroup" xmlns:wpi="http://schemas.microsoft.com/office/word/2010/wordprocessingInk" xmlns:wne="http://schemas.microsoft.com/office/word/2006/wordml" xmlns:wps="http://schemas.microsoft.com/office/word/2010/wordprocessingShape" mc:Ignorable="w14 w15 wp14">
+<w:document xmlns:wpc="http://schemas.microsoft.com/office/word/2010/wordprocessingCanvas" xmlns:cx="http://schemas.microsoft.com/office/drawing/2014/chartex" xmlns:cx1="http://schemas.microsoft.com/office/drawing/2015/9/8/chartex" xmlns:cx2="http://schemas.microsoft.com/office/drawing/2015/10/21/chartex" xmlns:cx3="http://schemas.microsoft.com/office/drawing/2016/5/9/chartex" xmlns:cx4="http://schemas.microsoft.com/office/drawing/2016/5/10/chartex" xmlns:cx5="http://schemas.microsoft.com/office/drawing/2016/5/11/chartex" xmlns:cx6="http://schemas.microsoft.com/office/drawing/2016/5/12/chartex" xmlns:cx7="http://schemas.microsoft.com/office/drawing/2016/5/13/chartex" xmlns:cx8="http://schemas.microsoft.com/office/drawing/2016/5/14/chartex" xmlns:mc="http://schemas.openxmlformats.org/markup-compatibility/2006" xmlns:aink="http://schemas.microsoft.com/office/drawing/2016/ink" xmlns:am3d="http://schemas.microsoft.com/office/drawing/2017/model3d" xmlns:o="urn:schemas-microsoft-com:office:office" xmlns:r="http://schemas.openxmlformats.org/officeDocument/2006/relationships" xmlns:m="http://schemas.openxmlformats.org/officeDocument/2006/math" xmlns:v="urn:schemas-microsoft-com:vml" xmlns:wp14="http://schemas.microsoft.com/office/word/2010/wordprocessingDrawing" xmlns:wp="http://schemas.openxmlformats.org/drawingml/2006/wordprocessingDrawing" xmlns:w10="urn:schemas-microsoft-com:office:word" xmlns:w="http://schemas.openxmlformats.org/wordprocessingml/2006/main" xmlns:w14="http://schemas.microsoft.com/office/word/2010/wordml" xmlns:w15="http://schemas.microsoft.com/office/word/2012/wordml" xmlns:w16cid="http://schemas.microsoft.com/office/word/2016/wordml/cid" xmlns:w16se="http://schemas.microsoft.com/office/word/2015/wordml/symex" xmlns:wpg="http://schemas.microsoft.com/office/word/2010/wordprocessingGroup" xmlns:wpi="http://schemas.microsoft.com/office/word/2010/wordprocessingInk" xmlns:wne="http://schemas.microsoft.com/office/word/2006/wordml" xmlns:wps="http://schemas.microsoft.com/office/word/2010/wordprocessingShape" mc:Ignorable="w14 w15 w16se w16cid wp14">
   <w:body>
     <w:p>
       <w:pPr>
@@ -61,6 +61,57 @@
         <w:jc w:val="both"/>
         <w:rPr>
           <w:rFonts w:ascii="Times New Roman" w:hAnsi="Times New Roman" w:cs="Times New Roman"/>
+          <w:sz w:val="24"/>
+          <w:szCs w:val="24"/>
+        </w:rPr>
+      </w:pPr>
+      <w:r>
+        <w:rPr>
+          <w:rFonts w:ascii="Times New Roman" w:hAnsi="Times New Roman" w:cs="Times New Roman"/>
+          <w:sz w:val="24"/>
+          <w:szCs w:val="24"/>
+        </w:rPr>
+        <w:t xml:space="preserve">Para recepção de </w:t>
+      </w:r>
+      <w:r>
+        <w:rPr>
+          <w:rFonts w:ascii="Times New Roman" w:hAnsi="Times New Roman" w:cs="Times New Roman"/>
+          <w:sz w:val="24"/>
+          <w:szCs w:val="24"/>
+        </w:rPr>
+        <w:t>imagens de satélites</w:t>
+      </w:r>
+      <w:r>
+        <w:rPr>
+          <w:rFonts w:ascii="Times New Roman" w:hAnsi="Times New Roman" w:cs="Times New Roman"/>
+          <w:sz w:val="24"/>
+          <w:szCs w:val="24"/>
+        </w:rPr>
+        <w:t xml:space="preserve"> meteorológicos como a da constelação NOAA-N, é necessário, além do aparato eletrônico e de software, uma antena adequadamente dimensionada para este fim em específico, que possua uma grande área de cobertura e que dispense a necessidade de apontar para o satélite no momento da passagem pela região na qual a estação solo se encontra, ou seja, que tenha propriedades omnidirecionais. Devido ao tipo de modulação em RF que será captada pela antena, esta deverá adequar suas dimensões construtivas para banda</w:t>
+      </w:r>
+      <w:r>
+        <w:rPr>
+          <w:rFonts w:ascii="Times New Roman" w:hAnsi="Times New Roman" w:cs="Times New Roman"/>
+          <w:sz w:val="24"/>
+          <w:szCs w:val="24"/>
+        </w:rPr>
+        <w:t xml:space="preserve"> de</w:t>
+      </w:r>
+      <w:r>
+        <w:rPr>
+          <w:rFonts w:ascii="Times New Roman" w:hAnsi="Times New Roman" w:cs="Times New Roman"/>
+          <w:sz w:val="24"/>
+          <w:szCs w:val="24"/>
+        </w:rPr>
+        <w:t xml:space="preserve"> VHF e possuir o mesmo tipo de polarização circular de onda plana, a qual, também o é da antena de transmissão do sinal a ser recebido.</w:t>
+      </w:r>
+    </w:p>
+    <w:p>
+      <w:pPr>
+        <w:spacing w:after="240" w:line="240" w:lineRule="auto"/>
+        <w:jc w:val="both"/>
+        <w:rPr>
+          <w:rFonts w:ascii="Times New Roman" w:hAnsi="Times New Roman" w:cs="Times New Roman"/>
           <w:b/>
           <w:bCs/>
           <w:sz w:val="24"/>
@@ -75,450 +126,7 @@
           <w:sz w:val="24"/>
           <w:szCs w:val="24"/>
         </w:rPr>
-        <w:t>Resumo</w:t>
-      </w:r>
-    </w:p>
-    <w:p>
-      <w:pPr>
-        <w:spacing w:after="240" w:line="240" w:lineRule="auto"/>
-        <w:jc w:val="both"/>
-        <w:rPr>
-          <w:rFonts w:ascii="Times New Roman" w:hAnsi="Times New Roman" w:cs="Times New Roman"/>
-          <w:b/>
-          <w:bCs/>
-          <w:sz w:val="24"/>
-          <w:szCs w:val="24"/>
-        </w:rPr>
-      </w:pPr>
-      <w:r>
-        <w:rPr>
-          <w:rFonts w:ascii="Times New Roman" w:hAnsi="Times New Roman" w:cs="Times New Roman"/>
-          <w:b/>
-          <w:bCs/>
-          <w:sz w:val="24"/>
-          <w:szCs w:val="24"/>
-        </w:rPr>
-        <w:t>Palavra chave</w:t>
-      </w:r>
-    </w:p>
-    <w:p>
-      <w:pPr>
-        <w:spacing w:after="240" w:line="240" w:lineRule="auto"/>
-        <w:jc w:val="both"/>
-        <w:rPr>
-          <w:rFonts w:ascii="Times New Roman" w:hAnsi="Times New Roman" w:cs="Times New Roman"/>
-          <w:b/>
-          <w:bCs/>
-          <w:sz w:val="24"/>
-          <w:szCs w:val="24"/>
-        </w:rPr>
-      </w:pPr>
-      <w:r>
-        <w:rPr>
-          <w:rFonts w:ascii="Times New Roman" w:hAnsi="Times New Roman" w:cs="Times New Roman"/>
-          <w:b/>
-          <w:bCs/>
-          <w:sz w:val="24"/>
-          <w:szCs w:val="24"/>
-        </w:rPr>
-        <w:t xml:space="preserve">Introdução </w:t>
-      </w:r>
-    </w:p>
-    <w:p>
-      <w:pPr>
-        <w:spacing w:after="240" w:line="240" w:lineRule="auto"/>
-        <w:ind w:left="708"/>
-        <w:jc w:val="both"/>
-        <w:rPr>
-          <w:rFonts w:ascii="Times New Roman" w:hAnsi="Times New Roman" w:cs="Times New Roman"/>
-          <w:b/>
-          <w:bCs/>
-          <w:sz w:val="24"/>
-          <w:szCs w:val="24"/>
-        </w:rPr>
-      </w:pPr>
-      <w:r>
-        <w:rPr>
-          <w:rFonts w:ascii="Times New Roman" w:hAnsi="Times New Roman" w:cs="Times New Roman"/>
-          <w:b/>
-          <w:bCs/>
-          <w:sz w:val="24"/>
-          <w:szCs w:val="24"/>
-        </w:rPr>
-        <w:t>Contextualização</w:t>
-      </w:r>
-    </w:p>
-    <w:p>
-      <w:pPr>
-        <w:spacing w:after="240" w:line="240" w:lineRule="auto"/>
-        <w:ind w:left="708"/>
-        <w:jc w:val="both"/>
-        <w:rPr>
-          <w:rFonts w:ascii="Times New Roman" w:hAnsi="Times New Roman" w:cs="Times New Roman"/>
-          <w:b/>
-          <w:bCs/>
-          <w:sz w:val="24"/>
-          <w:szCs w:val="24"/>
-        </w:rPr>
-      </w:pPr>
-      <w:r>
-        <w:rPr>
-          <w:rFonts w:ascii="Times New Roman" w:hAnsi="Times New Roman" w:cs="Times New Roman"/>
-          <w:b/>
-          <w:bCs/>
-          <w:sz w:val="24"/>
-          <w:szCs w:val="24"/>
-        </w:rPr>
-        <w:t>Justificativa</w:t>
-      </w:r>
-    </w:p>
-    <w:p>
-      <w:pPr>
-        <w:spacing w:after="240" w:line="240" w:lineRule="auto"/>
-        <w:ind w:left="708"/>
-        <w:jc w:val="both"/>
-        <w:rPr>
-          <w:rFonts w:ascii="Times New Roman" w:hAnsi="Times New Roman" w:cs="Times New Roman"/>
-          <w:b/>
-          <w:bCs/>
-          <w:sz w:val="24"/>
-          <w:szCs w:val="24"/>
-        </w:rPr>
-      </w:pPr>
-      <w:r>
-        <w:rPr>
-          <w:rFonts w:ascii="Times New Roman" w:hAnsi="Times New Roman" w:cs="Times New Roman"/>
-          <w:b/>
-          <w:bCs/>
-          <w:sz w:val="24"/>
-          <w:szCs w:val="24"/>
-        </w:rPr>
-        <w:t>Problema de pesquisa</w:t>
-      </w:r>
-    </w:p>
-    <w:p>
-      <w:pPr>
-        <w:spacing w:after="240" w:line="240" w:lineRule="auto"/>
-        <w:ind w:left="708"/>
-        <w:jc w:val="both"/>
-        <w:rPr>
-          <w:rFonts w:ascii="Times New Roman" w:hAnsi="Times New Roman" w:cs="Times New Roman"/>
-          <w:b/>
-          <w:bCs/>
-          <w:sz w:val="24"/>
-          <w:szCs w:val="24"/>
-        </w:rPr>
-      </w:pPr>
-      <w:r>
-        <w:rPr>
-          <w:rFonts w:ascii="Times New Roman" w:hAnsi="Times New Roman" w:cs="Times New Roman"/>
-          <w:b/>
-          <w:bCs/>
-          <w:sz w:val="24"/>
-          <w:szCs w:val="24"/>
-        </w:rPr>
-        <w:t>Objetivo geral</w:t>
-      </w:r>
-    </w:p>
-    <w:p>
-      <w:pPr>
-        <w:spacing w:after="240" w:line="240" w:lineRule="auto"/>
-        <w:ind w:left="708"/>
-        <w:jc w:val="both"/>
-        <w:rPr>
-          <w:rFonts w:ascii="Times New Roman" w:hAnsi="Times New Roman" w:cs="Times New Roman"/>
-          <w:b/>
-          <w:bCs/>
-          <w:sz w:val="24"/>
-          <w:szCs w:val="24"/>
-        </w:rPr>
-      </w:pPr>
-      <w:r>
-        <w:rPr>
-          <w:rFonts w:ascii="Times New Roman" w:hAnsi="Times New Roman" w:cs="Times New Roman"/>
-          <w:b/>
-          <w:bCs/>
-          <w:sz w:val="24"/>
-          <w:szCs w:val="24"/>
-        </w:rPr>
-        <w:t>Objetivos específicos</w:t>
-      </w:r>
-    </w:p>
-    <w:p>
-      <w:pPr>
-        <w:spacing w:after="240" w:line="240" w:lineRule="auto"/>
-        <w:ind w:left="708"/>
-        <w:jc w:val="both"/>
-        <w:rPr>
-          <w:rFonts w:ascii="Times New Roman" w:hAnsi="Times New Roman" w:cs="Times New Roman"/>
-          <w:b/>
-          <w:bCs/>
-          <w:sz w:val="24"/>
-          <w:szCs w:val="24"/>
-        </w:rPr>
-      </w:pPr>
-      <w:r>
-        <w:rPr>
-          <w:rFonts w:ascii="Times New Roman" w:hAnsi="Times New Roman" w:cs="Times New Roman"/>
-          <w:b/>
-          <w:bCs/>
-          <w:sz w:val="24"/>
-          <w:szCs w:val="24"/>
-        </w:rPr>
-        <w:t>Metodologia</w:t>
-      </w:r>
-    </w:p>
-    <w:p>
-      <w:pPr>
-        <w:spacing w:after="240" w:line="240" w:lineRule="auto"/>
-        <w:ind w:left="708"/>
-        <w:jc w:val="both"/>
-        <w:rPr>
-          <w:rFonts w:ascii="Times New Roman" w:hAnsi="Times New Roman" w:cs="Times New Roman"/>
-          <w:b/>
-          <w:bCs/>
-          <w:sz w:val="24"/>
-          <w:szCs w:val="24"/>
-        </w:rPr>
-      </w:pPr>
-      <w:r>
-        <w:rPr>
-          <w:rFonts w:ascii="Times New Roman" w:hAnsi="Times New Roman" w:cs="Times New Roman"/>
-          <w:b/>
-          <w:bCs/>
-          <w:sz w:val="24"/>
-          <w:szCs w:val="24"/>
-        </w:rPr>
-        <w:t>Estrutura de capítulos</w:t>
-      </w:r>
-    </w:p>
-    <w:p>
-      <w:pPr>
-        <w:spacing w:after="240" w:line="240" w:lineRule="auto"/>
-        <w:ind w:left="708"/>
-        <w:jc w:val="both"/>
-        <w:rPr>
-          <w:rFonts w:ascii="Times New Roman" w:hAnsi="Times New Roman" w:cs="Times New Roman"/>
-          <w:b/>
-          <w:bCs/>
-          <w:sz w:val="24"/>
-          <w:szCs w:val="24"/>
-        </w:rPr>
-      </w:pPr>
-      <w:r>
-        <w:rPr>
-          <w:rFonts w:ascii="Times New Roman" w:hAnsi="Times New Roman" w:cs="Times New Roman"/>
-          <w:b/>
-          <w:bCs/>
-          <w:sz w:val="24"/>
-          <w:szCs w:val="24"/>
-        </w:rPr>
-        <w:tab/>
-        <w:t>Texto, quais são os Tópicos que serão tratados em cada um dos capítulos do trabalho</w:t>
-      </w:r>
-    </w:p>
-    <w:p>
-      <w:pPr>
-        <w:spacing w:after="240" w:line="240" w:lineRule="auto"/>
-        <w:jc w:val="both"/>
-        <w:rPr>
-          <w:rFonts w:ascii="Times New Roman" w:hAnsi="Times New Roman" w:cs="Times New Roman"/>
-          <w:b/>
-          <w:bCs/>
-          <w:sz w:val="24"/>
-          <w:szCs w:val="24"/>
-        </w:rPr>
-      </w:pPr>
-      <w:r>
-        <w:rPr>
-          <w:rFonts w:ascii="Times New Roman" w:hAnsi="Times New Roman" w:cs="Times New Roman"/>
-          <w:b/>
-          <w:bCs/>
-          <w:sz w:val="24"/>
-          <w:szCs w:val="24"/>
-        </w:rPr>
-        <w:t>Desenvolvimento</w:t>
-      </w:r>
-    </w:p>
-    <w:p>
-      <w:pPr>
-        <w:tabs>
-          <w:tab w:val="left" w:pos="2550"/>
-        </w:tabs>
-        <w:spacing w:after="240" w:line="240" w:lineRule="auto"/>
-        <w:jc w:val="both"/>
-        <w:rPr>
-          <w:b/>
-          <w:bCs/>
-        </w:rPr>
-      </w:pPr>
-      <w:proofErr w:type="spellStart"/>
-      <w:r>
-        <w:rPr>
-          <w:rFonts w:ascii="Times New Roman" w:hAnsi="Times New Roman" w:cs="Times New Roman"/>
-          <w:b/>
-          <w:bCs/>
-          <w:sz w:val="24"/>
-          <w:szCs w:val="24"/>
-        </w:rPr>
-        <w:t>Conclusao</w:t>
-      </w:r>
-      <w:proofErr w:type="spellEnd"/>
-      <w:r>
-        <w:rPr>
-          <w:rFonts w:ascii="Times New Roman" w:hAnsi="Times New Roman" w:cs="Times New Roman"/>
-          <w:b/>
-          <w:bCs/>
-          <w:sz w:val="24"/>
-          <w:szCs w:val="24"/>
-        </w:rPr>
-        <w:t xml:space="preserve">. </w:t>
-      </w:r>
-      <w:proofErr w:type="gramStart"/>
-      <w:r>
-        <w:rPr>
-          <w:b/>
-          <w:bCs/>
-        </w:rPr>
-        <w:t>limita</w:t>
-      </w:r>
-      <w:proofErr w:type="gramEnd"/>
-      <w:r>
-        <w:rPr>
-          <w:b/>
-          <w:bCs/>
-        </w:rPr>
-        <w:t>-se a apresentar os resultados da sua pesquisa, de maneira clara e objetiva</w:t>
-      </w:r>
-    </w:p>
-    <w:p>
-      <w:pPr>
-        <w:tabs>
-          <w:tab w:val="left" w:pos="2550"/>
-        </w:tabs>
-        <w:spacing w:after="240" w:line="240" w:lineRule="auto"/>
-        <w:jc w:val="both"/>
-        <w:rPr>
-          <w:rFonts w:ascii="Times New Roman" w:hAnsi="Times New Roman" w:cs="Times New Roman"/>
-          <w:b/>
-          <w:bCs/>
-          <w:sz w:val="24"/>
-          <w:szCs w:val="24"/>
-        </w:rPr>
-      </w:pPr>
-      <w:bookmarkStart w:id="0" w:name="_GoBack"/>
-      <w:bookmarkEnd w:id="0"/>
-      <w:r>
-        <w:rPr>
-          <w:rFonts w:ascii="Times New Roman" w:hAnsi="Times New Roman" w:cs="Times New Roman"/>
-          <w:b/>
-          <w:bCs/>
-          <w:sz w:val="24"/>
-          <w:szCs w:val="24"/>
-        </w:rPr>
-        <w:tab/>
-      </w:r>
-    </w:p>
-    <w:p>
-      <w:pPr>
-        <w:tabs>
-          <w:tab w:val="left" w:pos="2550"/>
-        </w:tabs>
-        <w:spacing w:after="240" w:line="240" w:lineRule="auto"/>
-        <w:jc w:val="both"/>
-        <w:rPr>
-          <w:rFonts w:ascii="Times New Roman" w:hAnsi="Times New Roman" w:cs="Times New Roman"/>
-          <w:b/>
-          <w:bCs/>
-          <w:sz w:val="24"/>
-          <w:szCs w:val="24"/>
-        </w:rPr>
-      </w:pPr>
-      <w:r>
-        <w:rPr>
-          <w:rFonts w:ascii="Times New Roman" w:hAnsi="Times New Roman" w:cs="Times New Roman"/>
-          <w:b/>
-          <w:bCs/>
-          <w:sz w:val="24"/>
-          <w:szCs w:val="24"/>
-        </w:rPr>
-        <w:t>Discussão: Avaliação crítica da própria pesquisa e pode expor perspectivas e recomendações para estudos futuros.</w:t>
-      </w:r>
-    </w:p>
-    <w:p>
-      <w:pPr>
-        <w:tabs>
-          <w:tab w:val="left" w:pos="2550"/>
-        </w:tabs>
-        <w:spacing w:after="240" w:line="240" w:lineRule="auto"/>
-        <w:jc w:val="both"/>
-        <w:rPr>
-          <w:rFonts w:ascii="Times New Roman" w:hAnsi="Times New Roman" w:cs="Times New Roman"/>
-          <w:b/>
-          <w:bCs/>
-          <w:sz w:val="24"/>
-          <w:szCs w:val="24"/>
-        </w:rPr>
-      </w:pPr>
-    </w:p>
-    <w:p>
-      <w:pPr>
-        <w:spacing w:after="240" w:line="240" w:lineRule="auto"/>
-        <w:jc w:val="both"/>
-        <w:rPr>
-          <w:rFonts w:ascii="Times New Roman" w:hAnsi="Times New Roman" w:cs="Times New Roman"/>
-          <w:sz w:val="24"/>
-          <w:szCs w:val="24"/>
-        </w:rPr>
-      </w:pPr>
-      <w:r>
-        <w:rPr>
-          <w:rFonts w:ascii="Times New Roman" w:hAnsi="Times New Roman" w:cs="Times New Roman"/>
-          <w:sz w:val="24"/>
-          <w:szCs w:val="24"/>
-        </w:rPr>
-        <w:t xml:space="preserve">Para recepção de dados meteorológicos como a da constelação NOAA-N, é necessário, além </w:t>
-      </w:r>
-      <w:proofErr w:type="gramStart"/>
-      <w:r>
-        <w:rPr>
-          <w:rFonts w:ascii="Times New Roman" w:hAnsi="Times New Roman" w:cs="Times New Roman"/>
-          <w:sz w:val="24"/>
-          <w:szCs w:val="24"/>
-        </w:rPr>
-        <w:t>do</w:t>
-      </w:r>
-      <w:proofErr w:type="gramEnd"/>
-      <w:r>
-        <w:rPr>
-          <w:rFonts w:ascii="Times New Roman" w:hAnsi="Times New Roman" w:cs="Times New Roman"/>
-          <w:sz w:val="24"/>
-          <w:szCs w:val="24"/>
-        </w:rPr>
-        <w:t xml:space="preserve"> aparato eletrônico e de software, uma antena adequadamente dimensionada para este fim em específico, que possua uma grande área de cobertura e que dispense a necessidade de apontar para o satélite no momento da passagem pela região na qual a estação solo se encontra, ou seja, que tenha propriedades omnidirecionais. Devido ao tipo de modulação em RF que será captada pela antena, esta deverá adequar suas dimensões construtivas para banda VHF e possuir o mesmo tipo de polarização circular de onda plana, a qual, também o é da antena de transmissão do sinal a ser recebido.</w:t>
-      </w:r>
-    </w:p>
-    <w:p>
-      <w:pPr>
-        <w:spacing w:after="240" w:line="240" w:lineRule="auto"/>
-        <w:jc w:val="both"/>
-        <w:rPr>
-          <w:rFonts w:ascii="Times New Roman" w:hAnsi="Times New Roman" w:cs="Times New Roman"/>
-          <w:b/>
-          <w:bCs/>
-          <w:sz w:val="24"/>
-          <w:szCs w:val="24"/>
-        </w:rPr>
-      </w:pPr>
-      <w:r>
-        <w:rPr>
-          <w:rFonts w:ascii="Times New Roman" w:hAnsi="Times New Roman" w:cs="Times New Roman"/>
-          <w:b/>
-          <w:bCs/>
-          <w:sz w:val="24"/>
-          <w:szCs w:val="24"/>
-        </w:rPr>
-        <w:t>Polarização da Onda Plana [1]</w:t>
+        <w:t>Polarização da Onda Plana</w:t>
       </w:r>
     </w:p>
     <w:p>
@@ -558,16 +166,7 @@
           <w:sz w:val="24"/>
           <w:szCs w:val="24"/>
         </w:rPr>
-        <w:t xml:space="preserve"> (2011), a polarização de uma antena é </w:t>
-      </w:r>
-      <w:r>
-        <w:rPr>
-          <w:rFonts w:ascii="Times New Roman" w:hAnsi="Times New Roman" w:cs="Times New Roman"/>
-          <w:sz w:val="24"/>
-          <w:szCs w:val="24"/>
-        </w:rPr>
-        <w:lastRenderedPageBreak/>
-        <w:t>definida pela polarização das ondas radiadas por ela. A polarização da onda plana varia com a direção das componentes da radiação eletromagnética tendo como origem o centro da antena, logo, diferentes partes do diagrama de radiação pode apresentar diferentes polarizações. A polarização de uma onda é definida pela trajetória que a extremidade do vetor campo elétrico descreve em um ponto fixo no espaço, além do sentido em que ela é traçada observando-se diante da direção de propagação (HAYT; BUCK, 2013). Um exemplo típico é mostrado na figura a seguir.</w:t>
+        <w:t xml:space="preserve"> (2011), a polarização de uma antena é definida pela polarização das ondas radiadas por ela. A polarização da onda plana varia com a direção das componentes da radiação eletromagnética tendo como origem o centro da antena, logo, diferentes partes do diagrama de radiação pode apresentar diferentes polarizações. A polarização de uma onda é definida pela trajetória que a extremidade do vetor campo elétrico descreve em um ponto fixo no espaço, além do sentido em que ela é traçada observando-se diante da direção de propagação (HAYT; BUCK, 2013). Um exemplo típico é mostrado na figura a seguir.</w:t>
       </w:r>
     </w:p>
     <w:p>
@@ -590,8 +189,8 @@
         </w:rPr>
         <w:drawing>
           <wp:inline distT="0" distB="0" distL="0" distR="0" wp14:anchorId="580D9D01" wp14:editId="1D4D20BB">
-            <wp:extent cx="2664648" cy="2616200"/>
-            <wp:effectExtent l="0" t="0" r="2540" b="0"/>
+            <wp:extent cx="2392680" cy="2349177"/>
+            <wp:effectExtent l="0" t="0" r="7620" b="0"/>
             <wp:docPr id="1" name="Imagem 1"/>
             <wp:cNvGraphicFramePr>
               <a:graphicFrameLocks xmlns:a="http://schemas.openxmlformats.org/drawingml/2006/main" noChangeAspect="1"/>
@@ -621,7 +220,7 @@
                   <pic:spPr bwMode="auto">
                     <a:xfrm>
                       <a:off x="0" y="0"/>
-                      <a:ext cx="2668128" cy="2619617"/>
+                      <a:ext cx="2405565" cy="2361828"/>
                     </a:xfrm>
                     <a:prstGeom prst="rect">
                       <a:avLst/>
@@ -636,14 +235,6 @@
             </a:graphic>
           </wp:inline>
         </w:drawing>
-      </w:r>
-      <w:r>
-        <w:rPr>
-          <w:rFonts w:ascii="Times New Roman" w:hAnsi="Times New Roman" w:cs="Times New Roman"/>
-          <w:sz w:val="24"/>
-          <w:szCs w:val="24"/>
-        </w:rPr>
-        <w:t>[1]</w:t>
       </w:r>
     </w:p>
     <w:p>
@@ -971,16 +562,7 @@
           <w:sz w:val="24"/>
           <w:szCs w:val="24"/>
         </w:rPr>
-        <w:t xml:space="preserve">As componentes que se propagam nas </w:t>
-      </w:r>
-      <w:proofErr w:type="gramStart"/>
-      <w:r>
-        <w:rPr>
-          <w:rFonts w:ascii="Times New Roman" w:hAnsi="Times New Roman" w:cs="Times New Roman"/>
-          <w:sz w:val="24"/>
-          <w:szCs w:val="24"/>
-        </w:rPr>
-        <w:t xml:space="preserve">direções </w:t>
+        <w:t xml:space="preserve">As componentes que se propagam nas direções </w:t>
       </w:r>
       <m:oMath>
         <m:sSub>
@@ -1090,16 +672,7 @@
           <w:sz w:val="24"/>
           <w:szCs w:val="24"/>
         </w:rPr>
-        <w:t xml:space="preserve"> podem</w:t>
-      </w:r>
-      <w:proofErr w:type="gramEnd"/>
-      <w:r>
-        <w:rPr>
-          <w:rFonts w:ascii="Times New Roman" w:hAnsi="Times New Roman" w:cs="Times New Roman"/>
-          <w:sz w:val="24"/>
-          <w:szCs w:val="24"/>
-        </w:rPr>
-        <w:t xml:space="preserve"> ser decompostas em</w:t>
+        <w:t xml:space="preserve"> podem ser decompostas em</w:t>
       </w:r>
     </w:p>
     <w:p>
@@ -1115,23 +688,13 @@
           <w:szCs w:val="24"/>
         </w:rPr>
       </w:pPr>
-      <w:proofErr w:type="gramStart"/>
-      <w:r>
-        <w:rPr>
-          <w:rFonts w:ascii="Times New Roman" w:hAnsi="Times New Roman" w:cs="Times New Roman"/>
-          <w:sz w:val="24"/>
-          <w:szCs w:val="24"/>
-        </w:rPr>
-        <w:t>função</w:t>
-      </w:r>
-      <w:proofErr w:type="gramEnd"/>
-      <w:r>
-        <w:rPr>
-          <w:rFonts w:ascii="Times New Roman" w:hAnsi="Times New Roman" w:cs="Times New Roman"/>
-          <w:sz w:val="24"/>
-          <w:szCs w:val="24"/>
-        </w:rPr>
-        <w:t xml:space="preserve"> de suas amplitudes máxima em cada direção, da frequência </w:t>
+      <w:r>
+        <w:rPr>
+          <w:rFonts w:ascii="Times New Roman" w:hAnsi="Times New Roman" w:cs="Times New Roman"/>
+          <w:sz w:val="24"/>
+          <w:szCs w:val="24"/>
+        </w:rPr>
+        <w:t xml:space="preserve">função de suas amplitudes máxima em cada direção, da frequência </w:t>
       </w:r>
       <m:oMath>
         <m:r>
@@ -1162,7 +725,6 @@
           <w:szCs w:val="24"/>
         </w:rPr>
       </w:pPr>
-      <w:proofErr w:type="gramStart"/>
       <w:r>
         <w:rPr>
           <w:rFonts w:ascii="Times New Roman" w:hAnsi="Times New Roman" w:cs="Times New Roman"/>
@@ -1187,16 +749,7 @@
           <w:sz w:val="24"/>
           <w:szCs w:val="24"/>
         </w:rPr>
-        <w:t xml:space="preserve"> e</w:t>
-      </w:r>
-      <w:proofErr w:type="gramEnd"/>
-      <w:r>
-        <w:rPr>
-          <w:rFonts w:ascii="Times New Roman" w:hAnsi="Times New Roman" w:cs="Times New Roman"/>
-          <w:sz w:val="24"/>
-          <w:szCs w:val="24"/>
-        </w:rPr>
-        <w:t xml:space="preserve"> fase </w:t>
+        <w:t xml:space="preserve"> e fase </w:t>
       </w:r>
       <m:oMath>
         <m:r>
@@ -1639,16 +1192,7 @@
           <w:sz w:val="24"/>
           <w:szCs w:val="24"/>
         </w:rPr>
-        <w:t xml:space="preserve">A polarização da onda será definida pela diferença entre as fases das componentes </w:t>
-      </w:r>
-      <w:proofErr w:type="gramStart"/>
-      <w:r>
-        <w:rPr>
-          <w:rFonts w:ascii="Times New Roman" w:hAnsi="Times New Roman" w:cs="Times New Roman"/>
-          <w:sz w:val="24"/>
-          <w:szCs w:val="24"/>
-        </w:rPr>
-        <w:t xml:space="preserve">vetoriais </w:t>
+        <w:t xml:space="preserve">A polarização da onda será definida pela diferença entre as fases das componentes vetoriais </w:t>
       </w:r>
       <m:oMath>
         <m:sSub>
@@ -1758,16 +1302,7 @@
           <w:sz w:val="24"/>
           <w:szCs w:val="24"/>
         </w:rPr>
-        <w:t>.</w:t>
-      </w:r>
-      <w:proofErr w:type="gramEnd"/>
-      <w:r>
-        <w:rPr>
-          <w:rFonts w:ascii="Times New Roman" w:hAnsi="Times New Roman" w:cs="Times New Roman"/>
-          <w:sz w:val="24"/>
-          <w:szCs w:val="24"/>
-        </w:rPr>
-        <w:t xml:space="preserve"> Para uma onda ser linearmente polarizada considera-se que:</w:t>
+        <w:t>. Para uma onda ser linearmente polarizada considera-se que:</w:t>
       </w:r>
     </w:p>
     <w:p>
@@ -2012,16 +1547,7 @@
           <w:sz w:val="24"/>
           <w:szCs w:val="24"/>
         </w:rPr>
-        <w:t xml:space="preserve"> devem ser iguais e a diferença de fase obrigatoriamente é um múltiplo ímpar </w:t>
-      </w:r>
-      <w:proofErr w:type="gramStart"/>
-      <w:r>
-        <w:rPr>
-          <w:rFonts w:ascii="Times New Roman" w:hAnsi="Times New Roman" w:cs="Times New Roman"/>
-          <w:sz w:val="24"/>
-          <w:szCs w:val="24"/>
-        </w:rPr>
-        <w:t xml:space="preserve">de </w:t>
+        <w:t xml:space="preserve"> devem ser iguais e a diferença de fase obrigatoriamente é um múltiplo ímpar de </w:t>
       </w:r>
       <m:oMath>
         <m:f>
@@ -2063,33 +1589,15 @@
           <w:sz w:val="24"/>
           <w:szCs w:val="24"/>
         </w:rPr>
-        <w:t>.</w:t>
-      </w:r>
-      <w:proofErr w:type="gramEnd"/>
-      <w:r>
-        <w:rPr>
-          <w:rFonts w:ascii="Times New Roman" w:eastAsiaTheme="minorEastAsia" w:hAnsi="Times New Roman" w:cs="Times New Roman"/>
-          <w:sz w:val="24"/>
-          <w:szCs w:val="24"/>
-        </w:rPr>
-        <w:t xml:space="preserve"> </w:t>
-      </w:r>
-      <w:r>
-        <w:rPr>
-          <w:rFonts w:ascii="Times New Roman" w:hAnsi="Times New Roman" w:cs="Times New Roman"/>
-          <w:sz w:val="24"/>
-          <w:szCs w:val="24"/>
-        </w:rPr>
-        <w:t xml:space="preserve">Uma característica da polarização circular é que a resultante do campo elétrico pode assumir dois sentidos de rotação, à direita ou à esquerda. Se a fase </w:t>
-      </w:r>
-      <w:proofErr w:type="gramStart"/>
-      <w:r>
-        <w:rPr>
-          <w:rFonts w:ascii="Times New Roman" w:hAnsi="Times New Roman" w:cs="Times New Roman"/>
-          <w:sz w:val="24"/>
-          <w:szCs w:val="24"/>
-        </w:rPr>
-        <w:t xml:space="preserve">de </w:t>
+        <w:t xml:space="preserve">. </w:t>
+      </w:r>
+      <w:r>
+        <w:rPr>
+          <w:rFonts w:ascii="Times New Roman" w:hAnsi="Times New Roman" w:cs="Times New Roman"/>
+          <w:sz w:val="24"/>
+          <w:szCs w:val="24"/>
+        </w:rPr>
+        <w:t xml:space="preserve">Uma característica da polarização circular é que a resultante do campo elétrico pode assumir dois sentidos de rotação, à direita ou à esquerda. Se a fase de </w:t>
       </w:r>
       <m:oMath>
         <m:sSub>
@@ -2157,16 +1665,7 @@
           <w:sz w:val="24"/>
           <w:szCs w:val="24"/>
         </w:rPr>
-        <w:t>estiver</w:t>
-      </w:r>
-      <w:proofErr w:type="gramEnd"/>
-      <w:r>
-        <w:rPr>
-          <w:rFonts w:ascii="Times New Roman" w:hAnsi="Times New Roman" w:cs="Times New Roman"/>
-          <w:sz w:val="24"/>
-          <w:szCs w:val="24"/>
-        </w:rPr>
-        <w:t xml:space="preserve"> adiantada em relação à fase de </w:t>
+        <w:t xml:space="preserve">estiver adiantada em relação à fase de </w:t>
       </w:r>
       <m:oMath>
         <m:sSub>
@@ -2320,16 +1819,7 @@
           <w:sz w:val="24"/>
           <w:szCs w:val="24"/>
         </w:rPr>
-        <w:t xml:space="preserve">). Entretanto, se a fase </w:t>
-      </w:r>
-      <w:proofErr w:type="gramStart"/>
-      <w:r>
-        <w:rPr>
-          <w:rFonts w:ascii="Times New Roman" w:hAnsi="Times New Roman" w:cs="Times New Roman"/>
-          <w:sz w:val="24"/>
-          <w:szCs w:val="24"/>
-        </w:rPr>
-        <w:t xml:space="preserve">de </w:t>
+        <w:t xml:space="preserve">). Entretanto, se a fase de </w:t>
       </w:r>
       <m:oMath>
         <m:sSub>
@@ -2387,34 +1877,7 @@
           <w:sz w:val="24"/>
           <w:szCs w:val="24"/>
         </w:rPr>
-        <w:t>,</w:t>
-      </w:r>
-      <w:proofErr w:type="gramEnd"/>
-      <w:r>
-        <w:rPr>
-          <w:rFonts w:ascii="Times New Roman" w:hAnsi="Times New Roman" w:cs="Times New Roman"/>
-          <w:sz w:val="24"/>
-          <w:szCs w:val="24"/>
-        </w:rPr>
-        <w:t xml:space="preserve"> estiver adianta</w:t>
-      </w:r>
-      <w:proofErr w:type="spellStart"/>
-      <w:r>
-        <w:rPr>
-          <w:rFonts w:ascii="Times New Roman" w:hAnsi="Times New Roman" w:cs="Times New Roman"/>
-          <w:sz w:val="24"/>
-          <w:szCs w:val="24"/>
-        </w:rPr>
-        <w:t>da</w:t>
-      </w:r>
-      <w:proofErr w:type="spellEnd"/>
-      <w:r>
-        <w:rPr>
-          <w:rFonts w:ascii="Times New Roman" w:hAnsi="Times New Roman" w:cs="Times New Roman"/>
-          <w:sz w:val="24"/>
-          <w:szCs w:val="24"/>
-        </w:rPr>
-        <w:t xml:space="preserve"> à </w:t>
+        <w:t xml:space="preserve">, estiver adiantada à </w:t>
       </w:r>
       <m:oMath>
         <m:sSub>
@@ -2472,16 +1935,7 @@
           <w:sz w:val="24"/>
           <w:szCs w:val="24"/>
         </w:rPr>
-        <w:t xml:space="preserve">, a resultante tem sentido à esquerda e diz que a onda é polarizada à esquerda </w:t>
-      </w:r>
-      <w:r>
-        <w:rPr>
-          <w:rFonts w:ascii="Times New Roman" w:hAnsi="Times New Roman" w:cs="Times New Roman"/>
-          <w:sz w:val="24"/>
-          <w:szCs w:val="24"/>
-        </w:rPr>
-        <w:lastRenderedPageBreak/>
-        <w:t xml:space="preserve">(LHCP – </w:t>
+        <w:t xml:space="preserve">, a resultante tem sentido à esquerda e diz que a onda é polarizada à esquerda (LHCP – </w:t>
       </w:r>
       <w:proofErr w:type="spellStart"/>
       <w:r>
@@ -2567,16 +2021,7 @@
           <w:sz w:val="24"/>
           <w:szCs w:val="24"/>
         </w:rPr>
-        <w:t xml:space="preserve">). Se a onda possuir magnitudes diferentes </w:t>
-      </w:r>
-      <w:proofErr w:type="gramStart"/>
-      <w:r>
-        <w:rPr>
-          <w:rFonts w:ascii="Times New Roman" w:hAnsi="Times New Roman" w:cs="Times New Roman"/>
-          <w:sz w:val="24"/>
-          <w:szCs w:val="24"/>
-        </w:rPr>
-        <w:t xml:space="preserve">em </w:t>
+        <w:t xml:space="preserve">). Se a onda possuir magnitudes diferentes em </w:t>
       </w:r>
       <m:oMath>
         <m:sSub>
@@ -2686,16 +2131,7 @@
           <w:sz w:val="24"/>
           <w:szCs w:val="24"/>
         </w:rPr>
-        <w:t>,</w:t>
-      </w:r>
-      <w:proofErr w:type="gramEnd"/>
-      <w:r>
-        <w:rPr>
-          <w:rFonts w:ascii="Times New Roman" w:hAnsi="Times New Roman" w:cs="Times New Roman"/>
-          <w:sz w:val="24"/>
-          <w:szCs w:val="24"/>
-        </w:rPr>
-        <w:t xml:space="preserve"> então diz que a mesma possui polarização elíptica. </w:t>
+        <w:t xml:space="preserve">, então diz que a mesma possui polarização elíptica. </w:t>
       </w:r>
     </w:p>
     <w:p>
@@ -2714,10 +2150,7 @@
     </w:p>
     <w:p>
       <w:pPr>
-        <w:autoSpaceDE w:val="0"/>
-        <w:autoSpaceDN w:val="0"/>
-        <w:adjustRightInd w:val="0"/>
-        <w:spacing w:after="0" w:line="240" w:lineRule="auto"/>
+        <w:spacing w:after="240" w:line="240" w:lineRule="auto"/>
         <w:jc w:val="both"/>
         <w:rPr>
           <w:rFonts w:ascii="Times New Roman" w:hAnsi="Times New Roman" w:cs="Times New Roman"/>
@@ -2735,347 +2168,48 @@
           <w:sz w:val="24"/>
           <w:szCs w:val="24"/>
         </w:rPr>
-        <w:t xml:space="preserve">Tipos de Antenas de Polarização Circular </w:t>
-      </w:r>
-    </w:p>
-    <w:p>
-      <w:pPr>
-        <w:spacing w:after="240" w:line="240" w:lineRule="auto"/>
-        <w:jc w:val="both"/>
-        <w:rPr>
-          <w:rFonts w:ascii="Times New Roman" w:hAnsi="Times New Roman" w:cs="Times New Roman"/>
-          <w:sz w:val="24"/>
-          <w:szCs w:val="24"/>
-        </w:rPr>
-      </w:pPr>
-      <w:r>
-        <w:rPr>
-          <w:rFonts w:ascii="Times New Roman" w:hAnsi="Times New Roman" w:cs="Times New Roman"/>
-          <w:sz w:val="24"/>
-          <w:szCs w:val="24"/>
-        </w:rPr>
-        <w:t xml:space="preserve">Alguns modelos de antenas de polarização circular são mostrados abaixo. São modelos muito usados para aquisição de imagens de satélites meteorológicos, variando apenas as geometrias correspondentes à frequência nas quais irão sintonizar. </w:t>
-      </w:r>
-    </w:p>
-    <w:p>
-      <w:pPr>
-        <w:spacing w:after="240" w:line="240" w:lineRule="auto"/>
-        <w:jc w:val="both"/>
-        <w:rPr>
-          <w:rFonts w:ascii="Times New Roman" w:hAnsi="Times New Roman" w:cs="Times New Roman"/>
-          <w:sz w:val="24"/>
-          <w:szCs w:val="24"/>
-        </w:rPr>
-      </w:pPr>
-      <w:r>
-        <w:rPr>
-          <w:rFonts w:ascii="Times New Roman" w:hAnsi="Times New Roman" w:cs="Times New Roman"/>
-          <w:sz w:val="24"/>
-          <w:szCs w:val="24"/>
-        </w:rPr>
         <w:t xml:space="preserve">Antena </w:t>
       </w:r>
       <w:proofErr w:type="spellStart"/>
       <w:r>
         <w:rPr>
           <w:rFonts w:ascii="Times New Roman" w:hAnsi="Times New Roman" w:cs="Times New Roman"/>
-          <w:sz w:val="24"/>
-          <w:szCs w:val="24"/>
-        </w:rPr>
-        <w:t>Turnstile</w:t>
+          <w:b/>
+          <w:bCs/>
+          <w:sz w:val="24"/>
+          <w:szCs w:val="24"/>
+        </w:rPr>
+        <w:t>Quadrifilar</w:t>
       </w:r>
       <w:proofErr w:type="spellEnd"/>
-    </w:p>
-    <w:p>
-      <w:pPr>
-        <w:spacing w:after="240" w:line="240" w:lineRule="auto"/>
-        <w:jc w:val="both"/>
-        <w:rPr>
-          <w:rFonts w:ascii="Times New Roman" w:hAnsi="Times New Roman" w:cs="Times New Roman"/>
-          <w:sz w:val="24"/>
-          <w:szCs w:val="24"/>
-        </w:rPr>
-      </w:pPr>
-      <w:r>
-        <w:rPr>
-          <w:rFonts w:ascii="Times New Roman" w:hAnsi="Times New Roman" w:cs="Times New Roman"/>
-          <w:sz w:val="24"/>
-          <w:szCs w:val="24"/>
-        </w:rPr>
-        <w:t>Uma antena mais simples, com dois dipolos de meia onda defasados em 90º. Devido ao seu baixo ganho, muitas vezes se faz necessário adicionar um refletor como mostram as figuras</w:t>
-      </w:r>
-    </w:p>
-    <w:p>
-      <w:pPr>
-        <w:spacing w:after="240" w:line="240" w:lineRule="auto"/>
-        <w:jc w:val="center"/>
-        <w:rPr>
-          <w:rFonts w:ascii="Times New Roman" w:hAnsi="Times New Roman" w:cs="Times New Roman"/>
-          <w:sz w:val="24"/>
-          <w:szCs w:val="24"/>
-        </w:rPr>
-      </w:pPr>
-      <w:r>
-        <w:rPr>
-          <w:rFonts w:ascii="Times New Roman" w:hAnsi="Times New Roman" w:cs="Times New Roman"/>
-          <w:noProof/>
-          <w:sz w:val="24"/>
-          <w:szCs w:val="24"/>
-          <w:lang w:eastAsia="pt-BR"/>
-        </w:rPr>
-        <w:drawing>
-          <wp:inline distT="0" distB="0" distL="0" distR="0" wp14:anchorId="32ED78F5" wp14:editId="5B460C5E">
-            <wp:extent cx="1880006" cy="2432808"/>
-            <wp:effectExtent l="0" t="0" r="6350" b="5715"/>
-            <wp:docPr id="2" name="Imagem 2" descr="D:\FESP\TCC\TCC-FESP\escrita\pesquisa-antena\turnstile antena.jpg"/>
-            <wp:cNvGraphicFramePr>
-              <a:graphicFrameLocks xmlns:a="http://schemas.openxmlformats.org/drawingml/2006/main" noChangeAspect="1"/>
-            </wp:cNvGraphicFramePr>
-            <a:graphic xmlns:a="http://schemas.openxmlformats.org/drawingml/2006/main">
-              <a:graphicData uri="http://schemas.openxmlformats.org/drawingml/2006/picture">
-                <pic:pic xmlns:pic="http://schemas.openxmlformats.org/drawingml/2006/picture">
-                  <pic:nvPicPr>
-                    <pic:cNvPr id="0" name="Picture 1" descr="D:\FESP\TCC\TCC-FESP\escrita\pesquisa-antena\turnstile antena.jpg"/>
-                    <pic:cNvPicPr>
-                      <a:picLocks noChangeAspect="1" noChangeArrowheads="1"/>
-                    </pic:cNvPicPr>
-                  </pic:nvPicPr>
-                  <pic:blipFill>
-                    <a:blip r:embed="rId5" cstate="print">
-                      <a:extLst>
-                        <a:ext uri="{28A0092B-C50C-407E-A947-70E740481C1C}">
-                          <a14:useLocalDpi xmlns:a14="http://schemas.microsoft.com/office/drawing/2010/main" val="0"/>
-                        </a:ext>
-                      </a:extLst>
-                    </a:blip>
-                    <a:srcRect/>
-                    <a:stretch>
-                      <a:fillRect/>
-                    </a:stretch>
-                  </pic:blipFill>
-                  <pic:spPr bwMode="auto">
-                    <a:xfrm>
-                      <a:off x="0" y="0"/>
-                      <a:ext cx="1889583" cy="2445201"/>
-                    </a:xfrm>
-                    <a:prstGeom prst="rect">
-                      <a:avLst/>
-                    </a:prstGeom>
-                    <a:noFill/>
-                    <a:ln>
-                      <a:noFill/>
-                    </a:ln>
-                  </pic:spPr>
-                </pic:pic>
-              </a:graphicData>
-            </a:graphic>
-          </wp:inline>
-        </w:drawing>
-      </w:r>
-      <w:r>
-        <w:rPr>
-          <w:rFonts w:ascii="Times New Roman" w:hAnsi="Times New Roman" w:cs="Times New Roman"/>
-          <w:sz w:val="24"/>
-          <w:szCs w:val="24"/>
-        </w:rPr>
-        <w:t>[4]</w:t>
-      </w:r>
-    </w:p>
-    <w:p>
-      <w:pPr>
-        <w:spacing w:after="240" w:line="240" w:lineRule="auto"/>
-        <w:jc w:val="both"/>
-        <w:rPr>
-          <w:rFonts w:ascii="Times New Roman" w:hAnsi="Times New Roman" w:cs="Times New Roman"/>
-          <w:sz w:val="24"/>
-          <w:szCs w:val="24"/>
-        </w:rPr>
-      </w:pPr>
-      <w:r>
-        <w:rPr>
-          <w:rFonts w:ascii="Times New Roman" w:hAnsi="Times New Roman" w:cs="Times New Roman"/>
-          <w:sz w:val="24"/>
-          <w:szCs w:val="24"/>
-        </w:rPr>
-        <w:t>A antena DCA (Double Cross Antena)</w:t>
-      </w:r>
-    </w:p>
-    <w:p>
-      <w:pPr>
-        <w:spacing w:after="240" w:line="240" w:lineRule="auto"/>
-        <w:jc w:val="both"/>
-        <w:rPr>
-          <w:rFonts w:ascii="Times New Roman" w:hAnsi="Times New Roman" w:cs="Times New Roman"/>
-          <w:sz w:val="24"/>
-          <w:szCs w:val="24"/>
-        </w:rPr>
-      </w:pPr>
-      <w:r>
-        <w:rPr>
-          <w:rFonts w:ascii="Times New Roman" w:hAnsi="Times New Roman" w:cs="Times New Roman"/>
-          <w:sz w:val="24"/>
-          <w:szCs w:val="24"/>
-        </w:rPr>
-        <w:t>A antena de “cruz dupla” possui quatro dipolos cruzados defasados em 90º, orientados em seu eixo a 30º como mostra a figura abaixo</w:t>
-      </w:r>
-    </w:p>
-    <w:p>
-      <w:pPr>
-        <w:spacing w:after="240" w:line="240" w:lineRule="auto"/>
-        <w:jc w:val="center"/>
-        <w:rPr>
-          <w:rFonts w:ascii="Times New Roman" w:hAnsi="Times New Roman" w:cs="Times New Roman"/>
-          <w:sz w:val="24"/>
-          <w:szCs w:val="24"/>
-        </w:rPr>
-      </w:pPr>
-      <w:r>
-        <w:rPr>
-          <w:rFonts w:ascii="Times New Roman" w:hAnsi="Times New Roman" w:cs="Times New Roman"/>
-          <w:noProof/>
-          <w:sz w:val="24"/>
-          <w:szCs w:val="24"/>
-          <w:lang w:eastAsia="pt-BR"/>
-        </w:rPr>
-        <w:drawing>
-          <wp:inline distT="0" distB="0" distL="0" distR="0" wp14:anchorId="29556949" wp14:editId="4CB4E804">
-            <wp:extent cx="1719072" cy="1894213"/>
-            <wp:effectExtent l="0" t="0" r="0" b="0"/>
-            <wp:docPr id="3" name="Imagem 3" descr="D:\FESP\TCC\TCC-FESP\escrita\pesquisa-antena\dca antena.jfif"/>
-            <wp:cNvGraphicFramePr>
-              <a:graphicFrameLocks xmlns:a="http://schemas.openxmlformats.org/drawingml/2006/main" noChangeAspect="1"/>
-            </wp:cNvGraphicFramePr>
-            <a:graphic xmlns:a="http://schemas.openxmlformats.org/drawingml/2006/main">
-              <a:graphicData uri="http://schemas.openxmlformats.org/drawingml/2006/picture">
-                <pic:pic xmlns:pic="http://schemas.openxmlformats.org/drawingml/2006/picture">
-                  <pic:nvPicPr>
-                    <pic:cNvPr id="0" name="Picture 2" descr="D:\FESP\TCC\TCC-FESP\escrita\pesquisa-antena\dca antena.jfif"/>
-                    <pic:cNvPicPr>
-                      <a:picLocks noChangeAspect="1" noChangeArrowheads="1"/>
-                    </pic:cNvPicPr>
-                  </pic:nvPicPr>
-                  <pic:blipFill>
-                    <a:blip r:embed="rId6" cstate="print">
-                      <a:extLst>
-                        <a:ext uri="{28A0092B-C50C-407E-A947-70E740481C1C}">
-                          <a14:useLocalDpi xmlns:a14="http://schemas.microsoft.com/office/drawing/2010/main" val="0"/>
-                        </a:ext>
-                      </a:extLst>
-                    </a:blip>
-                    <a:srcRect/>
-                    <a:stretch>
-                      <a:fillRect/>
-                    </a:stretch>
-                  </pic:blipFill>
-                  <pic:spPr bwMode="auto">
-                    <a:xfrm>
-                      <a:off x="0" y="0"/>
-                      <a:ext cx="1732779" cy="1909316"/>
-                    </a:xfrm>
-                    <a:prstGeom prst="rect">
-                      <a:avLst/>
-                    </a:prstGeom>
-                    <a:noFill/>
-                    <a:ln>
-                      <a:noFill/>
-                    </a:ln>
-                  </pic:spPr>
-                </pic:pic>
-              </a:graphicData>
-            </a:graphic>
-          </wp:inline>
-        </w:drawing>
-      </w:r>
-      <w:r>
-        <w:rPr>
-          <w:rFonts w:ascii="Times New Roman" w:hAnsi="Times New Roman" w:cs="Times New Roman"/>
-          <w:sz w:val="24"/>
-          <w:szCs w:val="24"/>
-        </w:rPr>
-        <w:t>[4]</w:t>
-      </w:r>
-    </w:p>
-    <w:p>
-      <w:pPr>
-        <w:spacing w:after="240" w:line="240" w:lineRule="auto"/>
-        <w:jc w:val="both"/>
-        <w:rPr>
-          <w:rFonts w:ascii="Times New Roman" w:hAnsi="Times New Roman" w:cs="Times New Roman"/>
-          <w:sz w:val="24"/>
-          <w:szCs w:val="24"/>
-        </w:rPr>
-      </w:pPr>
-      <w:r>
-        <w:rPr>
-          <w:rFonts w:ascii="Times New Roman" w:hAnsi="Times New Roman" w:cs="Times New Roman"/>
-          <w:sz w:val="24"/>
-          <w:szCs w:val="24"/>
-        </w:rPr>
-        <w:t xml:space="preserve">Antena </w:t>
-      </w:r>
-      <w:proofErr w:type="spellStart"/>
-      <w:r>
-        <w:rPr>
-          <w:rFonts w:ascii="Times New Roman" w:hAnsi="Times New Roman" w:cs="Times New Roman"/>
-          <w:sz w:val="24"/>
-          <w:szCs w:val="24"/>
-        </w:rPr>
-        <w:t>Quadrifilar</w:t>
-      </w:r>
-      <w:proofErr w:type="spellEnd"/>
-      <w:r>
-        <w:rPr>
-          <w:rFonts w:ascii="Times New Roman" w:hAnsi="Times New Roman" w:cs="Times New Roman"/>
-          <w:sz w:val="24"/>
-          <w:szCs w:val="24"/>
-        </w:rPr>
-        <w:t xml:space="preserve"> Helicoidal </w:t>
-      </w:r>
-      <w:proofErr w:type="gramStart"/>
-      <w:r>
-        <w:rPr>
-          <w:rFonts w:ascii="Times New Roman" w:hAnsi="Times New Roman" w:cs="Times New Roman"/>
-          <w:sz w:val="24"/>
-          <w:szCs w:val="24"/>
-        </w:rPr>
-        <w:t>( QFH</w:t>
-      </w:r>
-      <w:proofErr w:type="gramEnd"/>
-      <w:r>
-        <w:rPr>
-          <w:rFonts w:ascii="Times New Roman" w:hAnsi="Times New Roman" w:cs="Times New Roman"/>
-          <w:sz w:val="24"/>
-          <w:szCs w:val="24"/>
-        </w:rPr>
-        <w:t xml:space="preserve"> )</w:t>
-      </w:r>
-    </w:p>
-    <w:p>
-      <w:pPr>
-        <w:spacing w:after="240" w:line="240" w:lineRule="auto"/>
-        <w:jc w:val="both"/>
-        <w:rPr>
-          <w:rFonts w:ascii="Times New Roman" w:hAnsi="Times New Roman" w:cs="Times New Roman"/>
-          <w:sz w:val="24"/>
-          <w:szCs w:val="24"/>
-        </w:rPr>
-      </w:pPr>
-      <w:r>
-        <w:rPr>
-          <w:rFonts w:ascii="Times New Roman" w:hAnsi="Times New Roman" w:cs="Times New Roman"/>
-          <w:sz w:val="24"/>
-          <w:szCs w:val="24"/>
-        </w:rPr>
-        <w:t xml:space="preserve">A mais utilizada para aplicações de aquisição de imagens no formato APT. Possui um diagrama de radiação muito bom e ganho adequado. Por possuir uma geometria mais elaborada necessita de cuidados com relação a observação de sua resistência mecânica e observar um possível ajuste </w:t>
-      </w:r>
-      <w:r>
-        <w:rPr>
-          <w:rFonts w:ascii="Times New Roman" w:hAnsi="Times New Roman" w:cs="Times New Roman"/>
-          <w:sz w:val="24"/>
-          <w:szCs w:val="24"/>
-        </w:rPr>
-        <w:lastRenderedPageBreak/>
-        <w:t>no casamento de impedância com a linha de transmissão. A seguir, há alguns exemplos de antenas do tipo QFH em diferentes aplicações.</w:t>
+      <w:r>
+        <w:rPr>
+          <w:rFonts w:ascii="Times New Roman" w:hAnsi="Times New Roman" w:cs="Times New Roman"/>
+          <w:b/>
+          <w:bCs/>
+          <w:sz w:val="24"/>
+          <w:szCs w:val="24"/>
+        </w:rPr>
+        <w:t xml:space="preserve"> Helicoidal ( QFH )</w:t>
+      </w:r>
+    </w:p>
+    <w:p>
+      <w:pPr>
+        <w:spacing w:after="240" w:line="240" w:lineRule="auto"/>
+        <w:jc w:val="both"/>
+        <w:rPr>
+          <w:rFonts w:ascii="Times New Roman" w:hAnsi="Times New Roman" w:cs="Times New Roman"/>
+          <w:sz w:val="24"/>
+          <w:szCs w:val="24"/>
+        </w:rPr>
+      </w:pPr>
+      <w:r>
+        <w:rPr>
+          <w:rFonts w:ascii="Times New Roman" w:hAnsi="Times New Roman" w:cs="Times New Roman"/>
+          <w:sz w:val="24"/>
+          <w:szCs w:val="24"/>
+        </w:rPr>
+        <w:t>A mais utilizada para aplicações de aquisição de imagens no formato APT. Possui um diagrama de radiação muito bom e ganho adequado. Por possuir uma geometria mais elaborada necessita de cuidados com relação a observação de sua resistência mecânica e observar um possível ajuste no casamento de impedância com a linha de transmissão. A seguir, há alguns exemplos de antenas do tipo QFH em diferentes aplicações.</w:t>
       </w:r>
     </w:p>
     <w:p>
@@ -3115,7 +2249,7 @@
                     </pic:cNvPicPr>
                   </pic:nvPicPr>
                   <pic:blipFill>
-                    <a:blip r:embed="rId7" cstate="print">
+                    <a:blip r:embed="rId5" cstate="print">
                       <a:extLst>
                         <a:ext uri="{28A0092B-C50C-407E-A947-70E740481C1C}">
                           <a14:useLocalDpi xmlns:a14="http://schemas.microsoft.com/office/drawing/2010/main" val="0"/>
@@ -3172,7 +2306,7 @@
                     </pic:cNvPicPr>
                   </pic:nvPicPr>
                   <pic:blipFill>
-                    <a:blip r:embed="rId8" cstate="print">
+                    <a:blip r:embed="rId6" cstate="print">
                       <a:extLst>
                         <a:ext uri="{28A0092B-C50C-407E-A947-70E740481C1C}">
                           <a14:useLocalDpi xmlns:a14="http://schemas.microsoft.com/office/drawing/2010/main" val="0"/>
@@ -3237,7 +2371,7 @@
                     </pic:cNvPicPr>
                   </pic:nvPicPr>
                   <pic:blipFill>
-                    <a:blip r:embed="rId9">
+                    <a:blip r:embed="rId7">
                       <a:extLst>
                         <a:ext uri="{28A0092B-C50C-407E-A947-70E740481C1C}">
                           <a14:useLocalDpi xmlns:a14="http://schemas.microsoft.com/office/drawing/2010/main" val="0"/>
@@ -3316,7 +2450,23 @@
           <w:sz w:val="24"/>
           <w:szCs w:val="24"/>
         </w:rPr>
-        <w:t xml:space="preserve">A antena escolhida para o presente projeto foi a antena </w:t>
+        <w:t xml:space="preserve">A antena escolhida para </w:t>
+      </w:r>
+      <w:r>
+        <w:rPr>
+          <w:rFonts w:ascii="Times New Roman" w:hAnsi="Times New Roman" w:cs="Times New Roman"/>
+          <w:sz w:val="24"/>
+          <w:szCs w:val="24"/>
+        </w:rPr>
+        <w:t>este estudo é</w:t>
+      </w:r>
+      <w:r>
+        <w:rPr>
+          <w:rFonts w:ascii="Times New Roman" w:hAnsi="Times New Roman" w:cs="Times New Roman"/>
+          <w:sz w:val="24"/>
+          <w:szCs w:val="24"/>
+        </w:rPr>
+        <w:t xml:space="preserve"> a antena </w:t>
       </w:r>
       <w:proofErr w:type="spellStart"/>
       <w:r>
@@ -3352,7 +2502,23 @@
           <w:sz w:val="24"/>
           <w:szCs w:val="24"/>
         </w:rPr>
-        <w:t xml:space="preserve"> (2015) [7], a QFH possui o melhor desempenho para aquisição de sinais analógicos com relação ao ganho e altas elevações e diagrama de radiação com maior alcance de azimute. Serão destacados os parâmetros fundamentais para sua construção e testados em laboratório, tais como, ganho, impedância de entrada e comprovação das características omnidirecionais por meio dos diagramas de radiação. </w:t>
+        <w:t xml:space="preserve"> (2015), a QFH possui o melhor desempenho para aquisição de sinais analógicos com relação ao ganho e</w:t>
+      </w:r>
+      <w:r>
+        <w:rPr>
+          <w:rFonts w:ascii="Times New Roman" w:hAnsi="Times New Roman" w:cs="Times New Roman"/>
+          <w:sz w:val="24"/>
+          <w:szCs w:val="24"/>
+        </w:rPr>
+        <w:t>m</w:t>
+      </w:r>
+      <w:r>
+        <w:rPr>
+          <w:rFonts w:ascii="Times New Roman" w:hAnsi="Times New Roman" w:cs="Times New Roman"/>
+          <w:sz w:val="24"/>
+          <w:szCs w:val="24"/>
+        </w:rPr>
+        <w:t xml:space="preserve"> altas elevações e diagrama de radiação com maior alcance de azimute. Serão destacados os parâmetros fundamentais para sua construção e testados em laboratório, tais como, ganho, impedância de entrada e comprovação das características omnidirecionais por meio dos diagramas de radiação. </w:t>
       </w:r>
     </w:p>
     <w:p>
@@ -3390,6 +2556,7 @@
           <w:sz w:val="24"/>
           <w:szCs w:val="24"/>
         </w:rPr>
+        <w:lastRenderedPageBreak/>
         <w:t>L = comprimento de metade de um loop da hélice</w:t>
       </w:r>
     </w:p>
@@ -3432,52 +2599,32 @@
           <w:szCs w:val="24"/>
         </w:rPr>
       </w:pPr>
-      <w:proofErr w:type="gramStart"/>
-      <w:r>
-        <w:rPr>
-          <w:rFonts w:ascii="Times New Roman" w:hAnsi="Times New Roman" w:cs="Times New Roman"/>
-          <w:sz w:val="24"/>
-          <w:szCs w:val="24"/>
-        </w:rPr>
-        <w:t>r</w:t>
-      </w:r>
-      <w:proofErr w:type="gramEnd"/>
-      <w:r>
-        <w:rPr>
-          <w:rFonts w:ascii="Times New Roman" w:hAnsi="Times New Roman" w:cs="Times New Roman"/>
-          <w:sz w:val="24"/>
-          <w:szCs w:val="24"/>
-        </w:rPr>
-        <w:t xml:space="preserve"> = raio do cilindro</w:t>
-      </w:r>
-    </w:p>
-    <w:p>
-      <w:pPr>
-        <w:spacing w:after="240" w:line="240" w:lineRule="auto"/>
-        <w:jc w:val="both"/>
-        <w:rPr>
-          <w:rFonts w:ascii="Times New Roman" w:hAnsi="Times New Roman" w:cs="Times New Roman"/>
-          <w:sz w:val="24"/>
-          <w:szCs w:val="24"/>
-        </w:rPr>
-      </w:pPr>
-      <w:proofErr w:type="gramStart"/>
-      <w:r>
-        <w:rPr>
-          <w:rFonts w:ascii="Times New Roman" w:hAnsi="Times New Roman" w:cs="Times New Roman"/>
-          <w:sz w:val="24"/>
-          <w:szCs w:val="24"/>
-        </w:rPr>
-        <w:t>n</w:t>
-      </w:r>
-      <w:proofErr w:type="gramEnd"/>
-      <w:r>
-        <w:rPr>
-          <w:rFonts w:ascii="Times New Roman" w:hAnsi="Times New Roman" w:cs="Times New Roman"/>
-          <w:sz w:val="24"/>
-          <w:szCs w:val="24"/>
-        </w:rPr>
-        <w:t xml:space="preserve"> = número de voltas de uma hélice</w:t>
+      <w:r>
+        <w:rPr>
+          <w:rFonts w:ascii="Times New Roman" w:hAnsi="Times New Roman" w:cs="Times New Roman"/>
+          <w:sz w:val="24"/>
+          <w:szCs w:val="24"/>
+        </w:rPr>
+        <w:t>r = raio do cilindro</w:t>
+      </w:r>
+    </w:p>
+    <w:p>
+      <w:pPr>
+        <w:spacing w:after="240" w:line="240" w:lineRule="auto"/>
+        <w:jc w:val="both"/>
+        <w:rPr>
+          <w:rFonts w:ascii="Times New Roman" w:hAnsi="Times New Roman" w:cs="Times New Roman"/>
+          <w:sz w:val="24"/>
+          <w:szCs w:val="24"/>
+        </w:rPr>
+      </w:pPr>
+      <w:r>
+        <w:rPr>
+          <w:rFonts w:ascii="Times New Roman" w:hAnsi="Times New Roman" w:cs="Times New Roman"/>
+          <w:sz w:val="24"/>
+          <w:szCs w:val="24"/>
+        </w:rPr>
+        <w:t>n = número de voltas de uma hélice</w:t>
       </w:r>
     </w:p>
     <w:p>
@@ -3500,8 +2647,8 @@
         </w:rPr>
         <w:drawing>
           <wp:inline distT="0" distB="0" distL="0" distR="0" wp14:anchorId="28A5017E" wp14:editId="5D36F518">
-            <wp:extent cx="1653235" cy="2170825"/>
-            <wp:effectExtent l="0" t="0" r="4445" b="1270"/>
+            <wp:extent cx="1363980" cy="1791010"/>
+            <wp:effectExtent l="0" t="0" r="7620" b="0"/>
             <wp:docPr id="7" name="Imagem 7" descr="D:\FESP\TCC\TCC-FESP\escrita\pesquisa-antena\qfh calculos.JPG"/>
             <wp:cNvGraphicFramePr>
               <a:graphicFrameLocks xmlns:a="http://schemas.openxmlformats.org/drawingml/2006/main" noChangeAspect="1"/>
@@ -3516,7 +2663,7 @@
                     </pic:cNvPicPr>
                   </pic:nvPicPr>
                   <pic:blipFill>
-                    <a:blip r:embed="rId10">
+                    <a:blip r:embed="rId8">
                       <a:extLst>
                         <a:ext uri="{28A0092B-C50C-407E-A947-70E740481C1C}">
                           <a14:useLocalDpi xmlns:a14="http://schemas.microsoft.com/office/drawing/2010/main" val="0"/>
@@ -3531,7 +2678,7 @@
                   <pic:spPr bwMode="auto">
                     <a:xfrm>
                       <a:off x="0" y="0"/>
-                      <a:ext cx="1667903" cy="2190085"/>
+                      <a:ext cx="1393945" cy="1830357"/>
                     </a:xfrm>
                     <a:prstGeom prst="rect">
                       <a:avLst/>
@@ -3572,7 +2719,6 @@
           <w:sz w:val="24"/>
           <w:szCs w:val="24"/>
         </w:rPr>
-        <w:lastRenderedPageBreak/>
         <w:t xml:space="preserve">Segundo o trabalho de R.W. </w:t>
       </w:r>
       <w:proofErr w:type="spellStart"/>
@@ -3591,7 +2737,23 @@
           <w:sz w:val="24"/>
           <w:szCs w:val="24"/>
         </w:rPr>
-        <w:t xml:space="preserve"> [6], ele aplica o fator de alongamento </w:t>
+        <w:t xml:space="preserve">, </w:t>
+      </w:r>
+      <w:r>
+        <w:rPr>
+          <w:rFonts w:ascii="Times New Roman" w:hAnsi="Times New Roman" w:cs="Times New Roman"/>
+          <w:sz w:val="24"/>
+          <w:szCs w:val="24"/>
+        </w:rPr>
+        <w:t xml:space="preserve">há </w:t>
+      </w:r>
+      <w:r>
+        <w:rPr>
+          <w:rFonts w:ascii="Times New Roman" w:hAnsi="Times New Roman" w:cs="Times New Roman"/>
+          <w:sz w:val="24"/>
+          <w:szCs w:val="24"/>
+        </w:rPr>
+        <w:t xml:space="preserve">o fator de alongamento </w:t>
       </w:r>
       <m:oMath>
         <m:sSub>
@@ -3641,7 +2803,7 @@
           <w:sz w:val="24"/>
           <w:szCs w:val="24"/>
         </w:rPr>
-        <w:t xml:space="preserve"> e R que é a razão do diâmetro da antena e sua altura. Assim, pode-se determinar os parâmetros fundamentais como é mostrado a seguir:</w:t>
+        <w:t>e R que é a razão do diâmetro da antena e sua altura. Assim, pode-se determinar os parâmetros fundamentais como é mostrado a seguir:</w:t>
       </w:r>
     </w:p>
     <w:p>
@@ -3747,16 +2909,7 @@
           <w:sz w:val="24"/>
           <w:szCs w:val="24"/>
         </w:rPr>
-        <w:t xml:space="preserve">O fator de </w:t>
-      </w:r>
-      <w:proofErr w:type="gramStart"/>
-      <w:r>
-        <w:rPr>
-          <w:rFonts w:ascii="Times New Roman" w:eastAsiaTheme="minorEastAsia" w:hAnsi="Times New Roman" w:cs="Times New Roman"/>
-          <w:sz w:val="24"/>
-          <w:szCs w:val="24"/>
-        </w:rPr>
-        <w:t xml:space="preserve">alongamento </w:t>
+        <w:t xml:space="preserve">O fator de alongamento </w:t>
       </w:r>
       <m:oMath>
         <m:sSub>
@@ -3798,43 +2951,25 @@
           <w:sz w:val="24"/>
           <w:szCs w:val="24"/>
         </w:rPr>
-        <w:t xml:space="preserve"> é</w:t>
-      </w:r>
-      <w:proofErr w:type="gramEnd"/>
+        <w:t xml:space="preserve"> é obtido experimentalmente de acordo com a frequência de ressonância da antena. </w:t>
+      </w:r>
+      <w:proofErr w:type="spellStart"/>
       <w:r>
         <w:rPr>
           <w:rFonts w:ascii="Times New Roman" w:eastAsiaTheme="minorEastAsia" w:hAnsi="Times New Roman" w:cs="Times New Roman"/>
           <w:sz w:val="24"/>
           <w:szCs w:val="24"/>
         </w:rPr>
-        <w:t xml:space="preserve"> obtido experimentalmente de acordo com a frequência de ressonância da antena. </w:t>
-      </w:r>
-      <w:proofErr w:type="spellStart"/>
+        <w:t>Hollander</w:t>
+      </w:r>
+      <w:proofErr w:type="spellEnd"/>
       <w:r>
         <w:rPr>
           <w:rFonts w:ascii="Times New Roman" w:eastAsiaTheme="minorEastAsia" w:hAnsi="Times New Roman" w:cs="Times New Roman"/>
           <w:sz w:val="24"/>
           <w:szCs w:val="24"/>
         </w:rPr>
-        <w:t>Hollander</w:t>
-      </w:r>
-      <w:proofErr w:type="spellEnd"/>
-      <w:r>
-        <w:rPr>
-          <w:rFonts w:ascii="Times New Roman" w:eastAsiaTheme="minorEastAsia" w:hAnsi="Times New Roman" w:cs="Times New Roman"/>
-          <w:sz w:val="24"/>
-          <w:szCs w:val="24"/>
-        </w:rPr>
-        <w:t xml:space="preserve"> recomenda </w:t>
-      </w:r>
-      <w:proofErr w:type="gramStart"/>
-      <w:r>
-        <w:rPr>
-          <w:rFonts w:ascii="Times New Roman" w:eastAsiaTheme="minorEastAsia" w:hAnsi="Times New Roman" w:cs="Times New Roman"/>
-          <w:sz w:val="24"/>
-          <w:szCs w:val="24"/>
-        </w:rPr>
-        <w:t xml:space="preserve">fator </w:t>
+        <w:t xml:space="preserve"> recomenda fator </w:t>
       </w:r>
       <m:oMath>
         <m:sSub>
@@ -3876,16 +3011,7 @@
           <w:sz w:val="24"/>
           <w:szCs w:val="24"/>
         </w:rPr>
-        <w:t xml:space="preserve"> de</w:t>
-      </w:r>
-      <w:proofErr w:type="gramEnd"/>
-      <w:r>
-        <w:rPr>
-          <w:rFonts w:ascii="Times New Roman" w:eastAsiaTheme="minorEastAsia" w:hAnsi="Times New Roman" w:cs="Times New Roman"/>
-          <w:sz w:val="24"/>
-          <w:szCs w:val="24"/>
-        </w:rPr>
-        <w:t xml:space="preserve"> aproximadamente </w:t>
+        <w:t xml:space="preserve"> de aproximadamente </w:t>
       </w:r>
       <m:oMath>
         <m:sSub>
@@ -4566,16 +3692,7 @@
           <w:sz w:val="24"/>
           <w:szCs w:val="24"/>
         </w:rPr>
-        <w:t xml:space="preserve">Assim, pode-se </w:t>
-      </w:r>
-      <w:proofErr w:type="gramStart"/>
-      <w:r>
-        <w:rPr>
-          <w:rFonts w:ascii="Times New Roman" w:eastAsiaTheme="minorEastAsia" w:hAnsi="Times New Roman" w:cs="Times New Roman"/>
-          <w:sz w:val="24"/>
-          <w:szCs w:val="24"/>
-        </w:rPr>
-        <w:t xml:space="preserve">obter </w:t>
+        <w:t xml:space="preserve">Assim, pode-se obter </w:t>
       </w:r>
       <m:oMath>
         <m:sSub>
@@ -4625,16 +3742,7 @@
           <w:sz w:val="24"/>
           <w:szCs w:val="24"/>
         </w:rPr>
-        <w:t>,</w:t>
-      </w:r>
-      <w:proofErr w:type="gramEnd"/>
-      <w:r>
-        <w:rPr>
-          <w:rFonts w:ascii="Times New Roman" w:eastAsiaTheme="minorEastAsia" w:hAnsi="Times New Roman" w:cs="Times New Roman"/>
-          <w:sz w:val="24"/>
-          <w:szCs w:val="24"/>
-        </w:rPr>
-        <w:t xml:space="preserve"> </w:t>
+        <w:t xml:space="preserve">, </w:t>
       </w:r>
       <m:oMath>
         <m:r>
@@ -4689,16 +3797,8 @@
           <w:sz w:val="24"/>
           <w:szCs w:val="24"/>
         </w:rPr>
-        <w:t xml:space="preserve">Para a espira curta basta estabelecer uma altura em 95% </w:t>
-      </w:r>
-      <w:proofErr w:type="gramStart"/>
-      <w:r>
-        <w:rPr>
-          <w:rFonts w:ascii="Times New Roman" w:eastAsiaTheme="minorEastAsia" w:hAnsi="Times New Roman" w:cs="Times New Roman"/>
-          <w:sz w:val="24"/>
-          <w:szCs w:val="24"/>
-        </w:rPr>
-        <w:t xml:space="preserve">de </w:t>
+        <w:lastRenderedPageBreak/>
+        <w:t xml:space="preserve">Para a espira curta basta estabelecer uma altura em 95% de </w:t>
       </w:r>
       <m:oMath>
         <m:sSub>
@@ -4740,44 +3840,26 @@
           <w:sz w:val="24"/>
           <w:szCs w:val="24"/>
         </w:rPr>
-        <w:t>,</w:t>
-      </w:r>
-      <w:proofErr w:type="gramEnd"/>
-      <w:r>
+        <w:t>, e calcular as demais medidas aplicando os mesmos fatores aplicados para a espira longa.</w:t>
+      </w:r>
+    </w:p>
+    <w:p>
+      <w:pPr>
+        <w:spacing w:after="240" w:line="240" w:lineRule="auto"/>
+        <w:jc w:val="both"/>
         <w:rPr>
           <w:rFonts w:ascii="Times New Roman" w:eastAsiaTheme="minorEastAsia" w:hAnsi="Times New Roman" w:cs="Times New Roman"/>
           <w:sz w:val="24"/>
           <w:szCs w:val="24"/>
         </w:rPr>
-        <w:t xml:space="preserve"> e calcular as demais medidas aplicando os mesmos fatores aplicados para a espira longa.</w:t>
-      </w:r>
-    </w:p>
-    <w:p>
-      <w:pPr>
-        <w:spacing w:after="240" w:line="240" w:lineRule="auto"/>
-        <w:jc w:val="both"/>
+      </w:pPr>
+      <w:r>
         <w:rPr>
           <w:rFonts w:ascii="Times New Roman" w:eastAsiaTheme="minorEastAsia" w:hAnsi="Times New Roman" w:cs="Times New Roman"/>
           <w:sz w:val="24"/>
           <w:szCs w:val="24"/>
         </w:rPr>
-      </w:pPr>
-      <w:r>
-        <w:rPr>
-          <w:rFonts w:ascii="Times New Roman" w:eastAsiaTheme="minorEastAsia" w:hAnsi="Times New Roman" w:cs="Times New Roman"/>
-          <w:sz w:val="24"/>
-          <w:szCs w:val="24"/>
-        </w:rPr>
-        <w:t>Portanto</w:t>
-      </w:r>
-      <w:proofErr w:type="gramStart"/>
-      <w:r>
-        <w:rPr>
-          <w:rFonts w:ascii="Times New Roman" w:eastAsiaTheme="minorEastAsia" w:hAnsi="Times New Roman" w:cs="Times New Roman"/>
-          <w:sz w:val="24"/>
-          <w:szCs w:val="24"/>
-        </w:rPr>
-        <w:t xml:space="preserve">, </w:t>
+        <w:t xml:space="preserve">Portanto, </w:t>
       </w:r>
       <m:oMath>
         <m:sSub>
@@ -4827,16 +3909,7 @@
           <w:sz w:val="24"/>
           <w:szCs w:val="24"/>
         </w:rPr>
-        <w:t>,</w:t>
-      </w:r>
-      <w:proofErr w:type="gramEnd"/>
-      <w:r>
-        <w:rPr>
-          <w:rFonts w:ascii="Times New Roman" w:eastAsiaTheme="minorEastAsia" w:hAnsi="Times New Roman" w:cs="Times New Roman"/>
-          <w:sz w:val="24"/>
-          <w:szCs w:val="24"/>
-        </w:rPr>
-        <w:t xml:space="preserve"> </w:t>
+        <w:t xml:space="preserve">, </w:t>
       </w:r>
       <m:oMath>
         <m:r>
@@ -4878,6 +3951,25 @@
     <w:p>
       <w:pPr>
         <w:spacing w:after="240" w:line="240" w:lineRule="auto"/>
+        <w:jc w:val="both"/>
+        <w:rPr>
+          <w:rFonts w:ascii="Times New Roman" w:eastAsiaTheme="minorEastAsia" w:hAnsi="Times New Roman" w:cs="Times New Roman"/>
+          <w:sz w:val="24"/>
+          <w:szCs w:val="24"/>
+        </w:rPr>
+      </w:pPr>
+      <w:r>
+        <w:rPr>
+          <w:rFonts w:ascii="Times New Roman" w:eastAsiaTheme="minorEastAsia" w:hAnsi="Times New Roman" w:cs="Times New Roman"/>
+          <w:sz w:val="24"/>
+          <w:szCs w:val="24"/>
+        </w:rPr>
+        <w:t xml:space="preserve">A seguir, são apresentadas algumas imagens em perspectivas das dimensões calculadas para o estudo da antena. </w:t>
+      </w:r>
+    </w:p>
+    <w:p>
+      <w:pPr>
+        <w:spacing w:after="240" w:line="240" w:lineRule="auto"/>
         <w:jc w:val="center"/>
         <w:rPr>
           <w:rFonts w:ascii="Times New Roman" w:eastAsiaTheme="minorEastAsia" w:hAnsi="Times New Roman" w:cs="Times New Roman"/>
@@ -4893,11 +3985,10 @@
           <w:szCs w:val="24"/>
           <w:lang w:eastAsia="pt-BR"/>
         </w:rPr>
-        <w:lastRenderedPageBreak/>
         <w:drawing>
           <wp:inline distT="0" distB="0" distL="0" distR="0" wp14:anchorId="20658E02" wp14:editId="7305B8F7">
-            <wp:extent cx="1819283" cy="1800000"/>
-            <wp:effectExtent l="0" t="0" r="0" b="0"/>
+            <wp:extent cx="1648149" cy="1630680"/>
+            <wp:effectExtent l="0" t="0" r="9525" b="7620"/>
             <wp:docPr id="12" name="Imagem 12" descr="D:\FESP\TCC\TCC-FESP\escrita\pesquisa-antena\3d-qfh-3.JPG"/>
             <wp:cNvGraphicFramePr>
               <a:graphicFrameLocks xmlns:a="http://schemas.openxmlformats.org/drawingml/2006/main" noChangeAspect="1"/>
@@ -4912,7 +4003,7 @@
                     </pic:cNvPicPr>
                   </pic:nvPicPr>
                   <pic:blipFill>
-                    <a:blip r:embed="rId11">
+                    <a:blip r:embed="rId9">
                       <a:extLst>
                         <a:ext uri="{28A0092B-C50C-407E-A947-70E740481C1C}">
                           <a14:useLocalDpi xmlns:a14="http://schemas.microsoft.com/office/drawing/2010/main" val="0"/>
@@ -4927,7 +4018,7 @@
                   <pic:spPr bwMode="auto">
                     <a:xfrm>
                       <a:off x="0" y="0"/>
-                      <a:ext cx="1819283" cy="1800000"/>
+                      <a:ext cx="1696934" cy="1678948"/>
                     </a:xfrm>
                     <a:prstGeom prst="rect">
                       <a:avLst/>
@@ -4969,7 +4060,7 @@
                     </pic:cNvPicPr>
                   </pic:nvPicPr>
                   <pic:blipFill>
-                    <a:blip r:embed="rId12" cstate="print">
+                    <a:blip r:embed="rId10" cstate="print">
                       <a:extLst>
                         <a:ext uri="{28A0092B-C50C-407E-A947-70E740481C1C}">
                           <a14:useLocalDpi xmlns:a14="http://schemas.microsoft.com/office/drawing/2010/main" val="0"/>
@@ -5026,7 +4117,7 @@
                     </pic:cNvPicPr>
                   </pic:nvPicPr>
                   <pic:blipFill>
-                    <a:blip r:embed="rId13" cstate="print">
+                    <a:blip r:embed="rId11" cstate="print">
                       <a:extLst>
                         <a:ext uri="{28A0092B-C50C-407E-A947-70E740481C1C}">
                           <a14:useLocalDpi xmlns:a14="http://schemas.microsoft.com/office/drawing/2010/main" val="0"/>
@@ -5083,7 +4174,7 @@
                     </pic:cNvPicPr>
                   </pic:nvPicPr>
                   <pic:blipFill>
-                    <a:blip r:embed="rId14" cstate="print">
+                    <a:blip r:embed="rId12" cstate="print">
                       <a:extLst>
                         <a:ext uri="{28A0092B-C50C-407E-A947-70E740481C1C}">
                           <a14:useLocalDpi xmlns:a14="http://schemas.microsoft.com/office/drawing/2010/main" val="0"/>
@@ -5118,591 +4209,9 @@
     <w:p>
       <w:pPr>
         <w:spacing w:after="240" w:line="240" w:lineRule="auto"/>
-        <w:jc w:val="both"/>
+        <w:jc w:val="center"/>
         <w:rPr>
           <w:rFonts w:ascii="Times New Roman" w:eastAsiaTheme="minorEastAsia" w:hAnsi="Times New Roman" w:cs="Times New Roman"/>
-          <w:sz w:val="24"/>
-          <w:szCs w:val="24"/>
-        </w:rPr>
-      </w:pPr>
-      <w:r>
-        <w:rPr>
-          <w:rFonts w:ascii="Times New Roman" w:eastAsiaTheme="minorEastAsia" w:hAnsi="Times New Roman" w:cs="Times New Roman"/>
-          <w:sz w:val="24"/>
-          <w:szCs w:val="24"/>
-        </w:rPr>
-        <w:t>Vista superior da antena, com as conexões que deverão estar disponíveis ao cabo coaxial.</w:t>
-      </w:r>
-    </w:p>
-    <w:p>
-      <w:pPr>
-        <w:spacing w:after="240" w:line="240" w:lineRule="auto"/>
-        <w:jc w:val="center"/>
-        <w:rPr>
-          <w:rFonts w:ascii="Times New Roman" w:eastAsiaTheme="minorEastAsia" w:hAnsi="Times New Roman" w:cs="Times New Roman"/>
-          <w:sz w:val="24"/>
-          <w:szCs w:val="24"/>
-        </w:rPr>
-      </w:pPr>
-      <w:r>
-        <w:rPr>
-          <w:rFonts w:ascii="Times New Roman" w:eastAsiaTheme="minorEastAsia" w:hAnsi="Times New Roman" w:cs="Times New Roman"/>
-          <w:noProof/>
-          <w:sz w:val="24"/>
-          <w:szCs w:val="24"/>
-          <w:lang w:eastAsia="pt-BR"/>
-        </w:rPr>
-        <w:drawing>
-          <wp:inline distT="0" distB="0" distL="0" distR="0" wp14:anchorId="0DF57DE2" wp14:editId="1DEAFD80">
-            <wp:extent cx="2099462" cy="1989149"/>
-            <wp:effectExtent l="0" t="0" r="0" b="0"/>
-            <wp:docPr id="8" name="Imagem 8" descr="D:\FESP\TCC\TCC-FESP\escrita\pesquisa-antena\desenho conexao qfh.JPG"/>
-            <wp:cNvGraphicFramePr>
-              <a:graphicFrameLocks xmlns:a="http://schemas.openxmlformats.org/drawingml/2006/main" noChangeAspect="1"/>
-            </wp:cNvGraphicFramePr>
-            <a:graphic xmlns:a="http://schemas.openxmlformats.org/drawingml/2006/main">
-              <a:graphicData uri="http://schemas.openxmlformats.org/drawingml/2006/picture">
-                <pic:pic xmlns:pic="http://schemas.openxmlformats.org/drawingml/2006/picture">
-                  <pic:nvPicPr>
-                    <pic:cNvPr id="0" name="Picture 1" descr="D:\FESP\TCC\TCC-FESP\escrita\pesquisa-antena\desenho conexao qfh.JPG"/>
-                    <pic:cNvPicPr>
-                      <a:picLocks noChangeAspect="1" noChangeArrowheads="1"/>
-                    </pic:cNvPicPr>
-                  </pic:nvPicPr>
-                  <pic:blipFill>
-                    <a:blip r:embed="rId15" cstate="print">
-                      <a:extLst>
-                        <a:ext uri="{28A0092B-C50C-407E-A947-70E740481C1C}">
-                          <a14:useLocalDpi xmlns:a14="http://schemas.microsoft.com/office/drawing/2010/main" val="0"/>
-                        </a:ext>
-                      </a:extLst>
-                    </a:blip>
-                    <a:srcRect/>
-                    <a:stretch>
-                      <a:fillRect/>
-                    </a:stretch>
-                  </pic:blipFill>
-                  <pic:spPr bwMode="auto">
-                    <a:xfrm>
-                      <a:off x="0" y="0"/>
-                      <a:ext cx="2109677" cy="1998828"/>
-                    </a:xfrm>
-                    <a:prstGeom prst="rect">
-                      <a:avLst/>
-                    </a:prstGeom>
-                    <a:noFill/>
-                    <a:ln>
-                      <a:noFill/>
-                    </a:ln>
-                  </pic:spPr>
-                </pic:pic>
-              </a:graphicData>
-            </a:graphic>
-          </wp:inline>
-        </w:drawing>
-      </w:r>
-    </w:p>
-    <w:p>
-      <w:pPr>
-        <w:spacing w:after="240" w:line="240" w:lineRule="auto"/>
-        <w:jc w:val="both"/>
-        <w:rPr>
-          <w:rFonts w:ascii="Times New Roman" w:hAnsi="Times New Roman" w:cs="Times New Roman"/>
-          <w:sz w:val="24"/>
-          <w:szCs w:val="24"/>
-        </w:rPr>
-      </w:pPr>
-      <w:r>
-        <w:rPr>
-          <w:rFonts w:ascii="Times New Roman" w:hAnsi="Times New Roman" w:cs="Times New Roman"/>
-          <w:sz w:val="24"/>
-          <w:szCs w:val="24"/>
-        </w:rPr>
-        <w:t>[9] O cabo coaxial de saída da antena será dimensionado de acordo com o comprimento de onda de propagação neste meio, assim, a menor distância da antena até a extremidade do cabo onde se encontra o conector para que a impedância da antena coincida com a impedância, deverá ser de pelo menos, a metade do comprimento de onda da propagação no cabo para que a impedância normalizada da antena no gráfico de Smith não sofra alterações. As equações a seguir serão aplicadas neste intuito.</w:t>
-      </w:r>
-    </w:p>
-    <w:p>
-      <w:pPr>
-        <w:spacing w:after="240" w:line="240" w:lineRule="auto"/>
-        <w:jc w:val="both"/>
-        <w:rPr>
-          <w:rFonts w:ascii="Times New Roman" w:eastAsiaTheme="minorEastAsia" w:hAnsi="Times New Roman" w:cs="Times New Roman"/>
-          <w:sz w:val="24"/>
-          <w:szCs w:val="24"/>
-        </w:rPr>
-      </w:pPr>
-      <m:oMathPara>
-        <m:oMath>
-          <m:r>
-            <w:rPr>
-              <w:rFonts w:ascii="Cambria Math" w:hAnsi="Cambria Math" w:cs="Times New Roman"/>
-              <w:sz w:val="24"/>
-              <w:szCs w:val="24"/>
-            </w:rPr>
-            <m:t xml:space="preserve">Impedância do cabo </m:t>
-          </m:r>
-          <m:sSub>
-            <m:sSubPr>
-              <m:ctrlPr>
-                <w:rPr>
-                  <w:rFonts w:ascii="Cambria Math" w:hAnsi="Cambria Math" w:cs="Times New Roman"/>
-                  <w:i/>
-                  <w:sz w:val="24"/>
-                  <w:szCs w:val="24"/>
-                </w:rPr>
-              </m:ctrlPr>
-            </m:sSubPr>
-            <m:e>
-              <m:r>
-                <w:rPr>
-                  <w:rFonts w:ascii="Cambria Math" w:hAnsi="Cambria Math" w:cs="Times New Roman"/>
-                  <w:sz w:val="24"/>
-                  <w:szCs w:val="24"/>
-                </w:rPr>
-                <m:t>Z</m:t>
-              </m:r>
-            </m:e>
-            <m:sub>
-              <m:r>
-                <w:rPr>
-                  <w:rFonts w:ascii="Cambria Math" w:hAnsi="Cambria Math" w:cs="Times New Roman"/>
-                  <w:sz w:val="24"/>
-                  <w:szCs w:val="24"/>
-                </w:rPr>
-                <m:t>0</m:t>
-              </m:r>
-            </m:sub>
-          </m:sSub>
-          <m:r>
-            <w:rPr>
-              <w:rFonts w:ascii="Cambria Math" w:hAnsi="Cambria Math" w:cs="Times New Roman"/>
-              <w:sz w:val="24"/>
-              <w:szCs w:val="24"/>
-            </w:rPr>
-            <m:t xml:space="preserve">=50 </m:t>
-          </m:r>
-          <m:r>
-            <m:rPr>
-              <m:sty m:val="p"/>
-            </m:rPr>
-            <w:rPr>
-              <w:rFonts w:ascii="Cambria Math" w:hAnsi="Cambria Math" w:cs="Times New Roman"/>
-              <w:sz w:val="24"/>
-              <w:szCs w:val="24"/>
-            </w:rPr>
-            <m:t>Ω</m:t>
-          </m:r>
-          <m:r>
-            <w:rPr>
-              <w:rFonts w:ascii="Cambria Math" w:hAnsi="Cambria Math" w:cs="Times New Roman"/>
-              <w:sz w:val="24"/>
-              <w:szCs w:val="24"/>
-            </w:rPr>
-            <m:t xml:space="preserve"> </m:t>
-          </m:r>
-          <m:r>
-            <m:rPr>
-              <m:sty m:val="p"/>
-            </m:rPr>
-            <w:rPr>
-              <w:rFonts w:ascii="Cambria Math" w:hAnsi="Cambria Math" w:cs="Times New Roman"/>
-              <w:sz w:val="24"/>
-              <w:szCs w:val="24"/>
-            </w:rPr>
-            <w:br/>
-          </m:r>
-        </m:oMath>
-        <m:oMath>
-          <m:r>
-            <w:rPr>
-              <w:rFonts w:ascii="Cambria Math" w:hAnsi="Cambria Math" w:cs="Times New Roman"/>
-              <w:sz w:val="24"/>
-              <w:szCs w:val="24"/>
-            </w:rPr>
-            <m:t>fator de propagação do cabo β=0,66</m:t>
-          </m:r>
-          <m:r>
-            <w:rPr>
-              <w:rFonts w:ascii="Cambria Math" w:eastAsiaTheme="minorEastAsia" w:hAnsi="Cambria Math" w:cs="Times New Roman"/>
-              <w:sz w:val="24"/>
-              <w:szCs w:val="24"/>
-            </w:rPr>
-            <m:t xml:space="preserve"> </m:t>
-          </m:r>
-          <m:r>
-            <m:rPr>
-              <m:sty m:val="p"/>
-            </m:rPr>
-            <w:rPr>
-              <w:rFonts w:ascii="Cambria Math" w:eastAsiaTheme="minorEastAsia" w:hAnsi="Cambria Math" w:cs="Times New Roman"/>
-              <w:sz w:val="24"/>
-              <w:szCs w:val="24"/>
-            </w:rPr>
-            <w:br/>
-          </m:r>
-        </m:oMath>
-        <m:oMath>
-          <m:r>
-            <w:rPr>
-              <w:rFonts w:ascii="Cambria Math" w:eastAsiaTheme="minorEastAsia" w:hAnsi="Cambria Math" w:cs="Times New Roman"/>
-              <w:sz w:val="24"/>
-              <w:szCs w:val="24"/>
-            </w:rPr>
-            <m:t xml:space="preserve"> frequência de propagação </m:t>
-          </m:r>
-          <m:sSub>
-            <m:sSubPr>
-              <m:ctrlPr>
-                <w:rPr>
-                  <w:rFonts w:ascii="Cambria Math" w:eastAsiaTheme="minorEastAsia" w:hAnsi="Cambria Math" w:cs="Times New Roman"/>
-                  <w:i/>
-                  <w:sz w:val="24"/>
-                  <w:szCs w:val="24"/>
-                </w:rPr>
-              </m:ctrlPr>
-            </m:sSubPr>
-            <m:e>
-              <m:r>
-                <w:rPr>
-                  <w:rFonts w:ascii="Cambria Math" w:eastAsiaTheme="minorEastAsia" w:hAnsi="Cambria Math" w:cs="Times New Roman"/>
-                  <w:sz w:val="24"/>
-                  <w:szCs w:val="24"/>
-                </w:rPr>
-                <m:t>f</m:t>
-              </m:r>
-            </m:e>
-            <m:sub>
-              <m:r>
-                <w:rPr>
-                  <w:rFonts w:ascii="Cambria Math" w:eastAsiaTheme="minorEastAsia" w:hAnsi="Cambria Math" w:cs="Times New Roman"/>
-                  <w:sz w:val="24"/>
-                  <w:szCs w:val="24"/>
-                </w:rPr>
-                <m:t>0</m:t>
-              </m:r>
-            </m:sub>
-          </m:sSub>
-          <m:r>
-            <w:rPr>
-              <w:rFonts w:ascii="Cambria Math" w:eastAsiaTheme="minorEastAsia" w:hAnsi="Cambria Math" w:cs="Times New Roman"/>
-              <w:sz w:val="24"/>
-              <w:szCs w:val="24"/>
-            </w:rPr>
-            <m:t>=137,5 MHz</m:t>
-          </m:r>
-        </m:oMath>
-      </m:oMathPara>
-    </w:p>
-    <w:p>
-      <w:pPr>
-        <w:spacing w:after="240" w:line="240" w:lineRule="auto"/>
-        <w:jc w:val="both"/>
-        <w:rPr>
-          <w:rFonts w:ascii="Times New Roman" w:eastAsiaTheme="minorEastAsia" w:hAnsi="Times New Roman" w:cs="Times New Roman"/>
-          <w:sz w:val="24"/>
-          <w:szCs w:val="24"/>
-        </w:rPr>
-      </w:pPr>
-      <m:oMathPara>
-        <m:oMath>
-          <m:r>
-            <w:rPr>
-              <w:rFonts w:ascii="Cambria Math" w:hAnsi="Cambria Math" w:cs="Times New Roman"/>
-              <w:sz w:val="24"/>
-              <w:szCs w:val="24"/>
-            </w:rPr>
-            <m:t xml:space="preserve">velocidade de propagação no cabo </m:t>
-          </m:r>
-          <m:sSub>
-            <m:sSubPr>
-              <m:ctrlPr>
-                <w:rPr>
-                  <w:rFonts w:ascii="Cambria Math" w:hAnsi="Cambria Math" w:cs="Times New Roman"/>
-                  <w:i/>
-                  <w:sz w:val="24"/>
-                  <w:szCs w:val="24"/>
-                </w:rPr>
-              </m:ctrlPr>
-            </m:sSubPr>
-            <m:e>
-              <m:r>
-                <w:rPr>
-                  <w:rFonts w:ascii="Cambria Math" w:hAnsi="Cambria Math" w:cs="Times New Roman"/>
-                  <w:sz w:val="24"/>
-                  <w:szCs w:val="24"/>
-                </w:rPr>
-                <m:t>v</m:t>
-              </m:r>
-            </m:e>
-            <m:sub>
-              <m:r>
-                <w:rPr>
-                  <w:rFonts w:ascii="Cambria Math" w:hAnsi="Cambria Math" w:cs="Times New Roman"/>
-                  <w:sz w:val="24"/>
-                  <w:szCs w:val="24"/>
-                </w:rPr>
-                <m:t>b</m:t>
-              </m:r>
-            </m:sub>
-          </m:sSub>
-          <m:r>
-            <w:rPr>
-              <w:rFonts w:ascii="Cambria Math" w:hAnsi="Cambria Math" w:cs="Times New Roman"/>
-              <w:sz w:val="24"/>
-              <w:szCs w:val="24"/>
-            </w:rPr>
-            <m:t>=c.β</m:t>
-          </m:r>
-        </m:oMath>
-      </m:oMathPara>
-    </w:p>
-    <w:p>
-      <w:pPr>
-        <w:spacing w:after="240" w:line="240" w:lineRule="auto"/>
-        <w:jc w:val="both"/>
-        <w:rPr>
-          <w:rFonts w:ascii="Times New Roman" w:eastAsiaTheme="minorEastAsia" w:hAnsi="Times New Roman" w:cs="Times New Roman"/>
-          <w:sz w:val="24"/>
-          <w:szCs w:val="24"/>
-        </w:rPr>
-      </w:pPr>
-      <m:oMathPara>
-        <m:oMath>
-          <m:r>
-            <w:rPr>
-              <w:rFonts w:ascii="Cambria Math" w:eastAsiaTheme="minorEastAsia" w:hAnsi="Cambria Math" w:cs="Times New Roman"/>
-              <w:sz w:val="24"/>
-              <w:szCs w:val="24"/>
-            </w:rPr>
-            <m:t xml:space="preserve">comprimento mínimo do cabo </m:t>
-          </m:r>
-          <m:sSub>
-            <m:sSubPr>
-              <m:ctrlPr>
-                <w:rPr>
-                  <w:rFonts w:ascii="Cambria Math" w:hAnsi="Cambria Math" w:cs="Times New Roman"/>
-                  <w:i/>
-                  <w:sz w:val="24"/>
-                  <w:szCs w:val="24"/>
-                </w:rPr>
-              </m:ctrlPr>
-            </m:sSubPr>
-            <m:e>
-              <m:r>
-                <w:rPr>
-                  <w:rFonts w:ascii="Cambria Math" w:hAnsi="Cambria Math" w:cs="Times New Roman"/>
-                  <w:sz w:val="24"/>
-                  <w:szCs w:val="24"/>
-                </w:rPr>
-                <m:t>l</m:t>
-              </m:r>
-              <m:ctrlPr>
-                <w:rPr>
-                  <w:rFonts w:ascii="Cambria Math" w:eastAsiaTheme="minorEastAsia" w:hAnsi="Cambria Math" w:cs="Times New Roman"/>
-                  <w:i/>
-                  <w:sz w:val="24"/>
-                  <w:szCs w:val="24"/>
-                </w:rPr>
-              </m:ctrlPr>
-            </m:e>
-            <m:sub>
-              <m:r>
-                <w:rPr>
-                  <w:rFonts w:ascii="Cambria Math" w:hAnsi="Cambria Math" w:cs="Times New Roman"/>
-                  <w:sz w:val="24"/>
-                  <w:szCs w:val="24"/>
-                </w:rPr>
-                <m:t>c</m:t>
-              </m:r>
-            </m:sub>
-          </m:sSub>
-          <m:r>
-            <w:rPr>
-              <w:rFonts w:ascii="Cambria Math" w:hAnsi="Cambria Math" w:cs="Times New Roman"/>
-              <w:sz w:val="24"/>
-              <w:szCs w:val="24"/>
-            </w:rPr>
-            <m:t>=</m:t>
-          </m:r>
-          <m:f>
-            <m:fPr>
-              <m:ctrlPr>
-                <w:rPr>
-                  <w:rFonts w:ascii="Cambria Math" w:hAnsi="Cambria Math" w:cs="Times New Roman"/>
-                  <w:i/>
-                  <w:sz w:val="24"/>
-                  <w:szCs w:val="24"/>
-                </w:rPr>
-              </m:ctrlPr>
-            </m:fPr>
-            <m:num>
-              <m:sSub>
-                <m:sSubPr>
-                  <m:ctrlPr>
-                    <w:rPr>
-                      <w:rFonts w:ascii="Cambria Math" w:hAnsi="Cambria Math" w:cs="Times New Roman"/>
-                      <w:i/>
-                      <w:sz w:val="24"/>
-                      <w:szCs w:val="24"/>
-                    </w:rPr>
-                  </m:ctrlPr>
-                </m:sSubPr>
-                <m:e>
-                  <m:r>
-                    <w:rPr>
-                      <w:rFonts w:ascii="Cambria Math" w:hAnsi="Cambria Math" w:cs="Times New Roman"/>
-                      <w:sz w:val="24"/>
-                      <w:szCs w:val="24"/>
-                    </w:rPr>
-                    <m:t>2.v</m:t>
-                  </m:r>
-                </m:e>
-                <m:sub>
-                  <m:r>
-                    <w:rPr>
-                      <w:rFonts w:ascii="Cambria Math" w:hAnsi="Cambria Math" w:cs="Times New Roman"/>
-                      <w:sz w:val="24"/>
-                      <w:szCs w:val="24"/>
-                    </w:rPr>
-                    <m:t>b</m:t>
-                  </m:r>
-                </m:sub>
-              </m:sSub>
-            </m:num>
-            <m:den>
-              <m:sSub>
-                <m:sSubPr>
-                  <m:ctrlPr>
-                    <w:rPr>
-                      <w:rFonts w:ascii="Cambria Math" w:hAnsi="Cambria Math" w:cs="Times New Roman"/>
-                      <w:i/>
-                      <w:sz w:val="24"/>
-                      <w:szCs w:val="24"/>
-                    </w:rPr>
-                  </m:ctrlPr>
-                </m:sSubPr>
-                <m:e>
-                  <m:r>
-                    <w:rPr>
-                      <w:rFonts w:ascii="Cambria Math" w:hAnsi="Cambria Math" w:cs="Times New Roman"/>
-                      <w:sz w:val="24"/>
-                      <w:szCs w:val="24"/>
-                    </w:rPr>
-                    <m:t>f</m:t>
-                  </m:r>
-                </m:e>
-                <m:sub>
-                  <m:r>
-                    <w:rPr>
-                      <w:rFonts w:ascii="Cambria Math" w:hAnsi="Cambria Math" w:cs="Times New Roman"/>
-                      <w:sz w:val="24"/>
-                      <w:szCs w:val="24"/>
-                    </w:rPr>
-                    <m:t>0</m:t>
-                  </m:r>
-                </m:sub>
-              </m:sSub>
-            </m:den>
-          </m:f>
-          <m:r>
-            <w:rPr>
-              <w:rFonts w:ascii="Cambria Math" w:hAnsi="Cambria Math" w:cs="Times New Roman"/>
-              <w:sz w:val="24"/>
-              <w:szCs w:val="24"/>
-            </w:rPr>
-            <m:t>=0,72 m</m:t>
-          </m:r>
-        </m:oMath>
-      </m:oMathPara>
-    </w:p>
-    <w:p>
-      <w:pPr>
-        <w:spacing w:after="240" w:line="240" w:lineRule="auto"/>
-        <w:jc w:val="both"/>
-        <w:rPr>
-          <w:rFonts w:ascii="Times New Roman" w:eastAsiaTheme="minorEastAsia" w:hAnsi="Times New Roman" w:cs="Times New Roman"/>
-          <w:sz w:val="24"/>
-          <w:szCs w:val="24"/>
-        </w:rPr>
-      </w:pPr>
-      <w:r>
-        <w:rPr>
-          <w:rFonts w:ascii="Times New Roman" w:eastAsiaTheme="minorEastAsia" w:hAnsi="Times New Roman" w:cs="Times New Roman"/>
-          <w:sz w:val="24"/>
-          <w:szCs w:val="24"/>
-        </w:rPr>
-        <w:lastRenderedPageBreak/>
-        <w:t xml:space="preserve">Assim, confeccionando o cabo em múltiplos </w:t>
-      </w:r>
-      <w:proofErr w:type="gramStart"/>
-      <w:r>
-        <w:rPr>
-          <w:rFonts w:ascii="Times New Roman" w:eastAsiaTheme="minorEastAsia" w:hAnsi="Times New Roman" w:cs="Times New Roman"/>
-          <w:sz w:val="24"/>
-          <w:szCs w:val="24"/>
-        </w:rPr>
-        <w:t xml:space="preserve">de </w:t>
-      </w:r>
-      <m:oMath>
-        <m:sSub>
-          <m:sSubPr>
-            <m:ctrlPr>
-              <w:rPr>
-                <w:rFonts w:ascii="Cambria Math" w:eastAsiaTheme="minorEastAsia" w:hAnsi="Cambria Math" w:cs="Times New Roman"/>
-                <w:i/>
-                <w:sz w:val="24"/>
-                <w:szCs w:val="24"/>
-              </w:rPr>
-            </m:ctrlPr>
-          </m:sSubPr>
-          <m:e>
-            <m:r>
-              <w:rPr>
-                <w:rFonts w:ascii="Cambria Math" w:eastAsiaTheme="minorEastAsia" w:hAnsi="Cambria Math" w:cs="Times New Roman"/>
-                <w:sz w:val="24"/>
-                <w:szCs w:val="24"/>
-              </w:rPr>
-              <m:t>l</m:t>
-            </m:r>
-          </m:e>
-          <m:sub>
-            <m:r>
-              <w:rPr>
-                <w:rFonts w:ascii="Cambria Math" w:eastAsiaTheme="minorEastAsia" w:hAnsi="Cambria Math" w:cs="Times New Roman"/>
-                <w:sz w:val="24"/>
-                <w:szCs w:val="24"/>
-              </w:rPr>
-              <m:t>c</m:t>
-            </m:r>
-          </m:sub>
-        </m:sSub>
-      </m:oMath>
-      <w:r>
-        <w:rPr>
-          <w:rFonts w:ascii="Times New Roman" w:eastAsiaTheme="minorEastAsia" w:hAnsi="Times New Roman" w:cs="Times New Roman"/>
-          <w:sz w:val="24"/>
-          <w:szCs w:val="24"/>
-        </w:rPr>
-        <w:t xml:space="preserve"> pode</w:t>
-      </w:r>
-      <w:proofErr w:type="gramEnd"/>
-      <w:r>
-        <w:rPr>
-          <w:rFonts w:ascii="Times New Roman" w:eastAsiaTheme="minorEastAsia" w:hAnsi="Times New Roman" w:cs="Times New Roman"/>
-          <w:sz w:val="24"/>
-          <w:szCs w:val="24"/>
-        </w:rPr>
-        <w:t xml:space="preserve">-se manter a impedância da antena igual a impedância da entrada no conjunto pelo conector, evitando alterações no coeficiente de onda estacionária. </w:t>
-      </w:r>
-    </w:p>
-    <w:p>
-      <w:pPr>
-        <w:spacing w:after="240" w:line="240" w:lineRule="auto"/>
-        <w:jc w:val="both"/>
-        <w:rPr>
-          <w:rFonts w:ascii="Times New Roman" w:hAnsi="Times New Roman" w:cs="Times New Roman"/>
-          <w:b/>
-          <w:bCs/>
           <w:sz w:val="24"/>
           <w:szCs w:val="24"/>
         </w:rPr>
@@ -5786,7 +4295,7 @@
                     </pic:cNvPicPr>
                   </pic:nvPicPr>
                   <pic:blipFill>
-                    <a:blip r:embed="rId16">
+                    <a:blip r:embed="rId13">
                       <a:extLst>
                         <a:ext uri="{28A0092B-C50C-407E-A947-70E740481C1C}">
                           <a14:useLocalDpi xmlns:a14="http://schemas.microsoft.com/office/drawing/2010/main" val="0"/>
@@ -5836,6 +4345,7 @@
           <w:szCs w:val="24"/>
           <w:lang w:eastAsia="pt-BR"/>
         </w:rPr>
+        <w:lastRenderedPageBreak/>
         <w:drawing>
           <wp:inline distT="0" distB="0" distL="0" distR="0" wp14:anchorId="7823F865" wp14:editId="16FD3CFF">
             <wp:extent cx="3644900" cy="2011172"/>
@@ -5854,7 +4364,7 @@
                     </pic:cNvPicPr>
                   </pic:nvPicPr>
                   <pic:blipFill>
-                    <a:blip r:embed="rId17">
+                    <a:blip r:embed="rId14">
                       <a:extLst>
                         <a:ext uri="{28A0092B-C50C-407E-A947-70E740481C1C}">
                           <a14:useLocalDpi xmlns:a14="http://schemas.microsoft.com/office/drawing/2010/main" val="0"/>
@@ -5961,7 +4471,6 @@
           <w:szCs w:val="24"/>
           <w:lang w:eastAsia="pt-BR"/>
         </w:rPr>
-        <w:lastRenderedPageBreak/>
         <w:drawing>
           <wp:inline distT="0" distB="0" distL="0" distR="0" wp14:anchorId="0C19B152" wp14:editId="50B4507C">
             <wp:extent cx="3013862" cy="3069079"/>
@@ -5980,7 +4489,7 @@
                     </pic:cNvPicPr>
                   </pic:nvPicPr>
                   <pic:blipFill>
-                    <a:blip r:embed="rId18">
+                    <a:blip r:embed="rId15">
                       <a:extLst>
                         <a:ext uri="{28A0092B-C50C-407E-A947-70E740481C1C}">
                           <a14:useLocalDpi xmlns:a14="http://schemas.microsoft.com/office/drawing/2010/main" val="0"/>
@@ -6068,6 +4577,7 @@
           <w:szCs w:val="24"/>
           <w:lang w:eastAsia="pt-BR"/>
         </w:rPr>
+        <w:lastRenderedPageBreak/>
         <w:drawing>
           <wp:inline distT="0" distB="0" distL="0" distR="0" wp14:anchorId="308079A4" wp14:editId="4BC76530">
             <wp:extent cx="4471293" cy="3600000"/>
@@ -6086,7 +4596,7 @@
                     </pic:cNvPicPr>
                   </pic:nvPicPr>
                   <pic:blipFill>
-                    <a:blip r:embed="rId19">
+                    <a:blip r:embed="rId16">
                       <a:extLst>
                         <a:ext uri="{28A0092B-C50C-407E-A947-70E740481C1C}">
                           <a14:useLocalDpi xmlns:a14="http://schemas.microsoft.com/office/drawing/2010/main" val="0"/>
@@ -6153,16 +4663,7 @@
           <w:sz w:val="24"/>
           <w:szCs w:val="24"/>
         </w:rPr>
-        <w:t xml:space="preserve">Os valores ideais para o COE </w:t>
-      </w:r>
-      <w:proofErr w:type="gramStart"/>
-      <w:r>
-        <w:rPr>
-          <w:rFonts w:ascii="Times New Roman" w:hAnsi="Times New Roman" w:cs="Times New Roman"/>
-          <w:sz w:val="24"/>
-          <w:szCs w:val="24"/>
-        </w:rPr>
-        <w:t xml:space="preserve">e </w:t>
+        <w:t xml:space="preserve">Os valores ideais para o COE e </w:t>
       </w:r>
       <m:oMath>
         <m:sSub>
@@ -6214,16 +4715,7 @@
           <w:sz w:val="24"/>
           <w:szCs w:val="24"/>
         </w:rPr>
-        <w:t>,</w:t>
-      </w:r>
-      <w:proofErr w:type="gramEnd"/>
-      <w:r>
-        <w:rPr>
-          <w:rFonts w:ascii="Times New Roman" w:eastAsiaTheme="minorEastAsia" w:hAnsi="Times New Roman" w:cs="Times New Roman"/>
-          <w:sz w:val="24"/>
-          <w:szCs w:val="24"/>
-        </w:rPr>
-        <w:t xml:space="preserve"> seriam para a mínima variação de acordo com o intervalo de frequência desejado em torno da central de 137,5 MHz. </w:t>
+        <w:t xml:space="preserve">, seriam para a mínima variação de acordo com o intervalo de frequência desejado em torno da central de 137,5 MHz. </w:t>
       </w:r>
     </w:p>
     <w:p>
@@ -6244,7 +4736,6 @@
           <w:szCs w:val="24"/>
           <w:lang w:eastAsia="pt-BR"/>
         </w:rPr>
-        <w:lastRenderedPageBreak/>
         <w:drawing>
           <wp:inline distT="0" distB="0" distL="0" distR="0" wp14:anchorId="3B81CFC2" wp14:editId="7E0C1FD6">
             <wp:extent cx="5760085" cy="3426024"/>
@@ -6263,7 +4754,7 @@
                     </pic:cNvPicPr>
                   </pic:nvPicPr>
                   <pic:blipFill>
-                    <a:blip r:embed="rId20">
+                    <a:blip r:embed="rId17">
                       <a:extLst>
                         <a:ext uri="{28A0092B-C50C-407E-A947-70E740481C1C}">
                           <a14:useLocalDpi xmlns:a14="http://schemas.microsoft.com/office/drawing/2010/main" val="0"/>
@@ -6335,6 +4826,7 @@
           <w:szCs w:val="24"/>
           <w:lang w:eastAsia="pt-BR"/>
         </w:rPr>
+        <w:lastRenderedPageBreak/>
         <w:drawing>
           <wp:inline distT="0" distB="0" distL="0" distR="0" wp14:anchorId="322E5732" wp14:editId="36D3D5C8">
             <wp:extent cx="5760085" cy="1735414"/>
@@ -6353,7 +4845,7 @@
                     </pic:cNvPicPr>
                   </pic:nvPicPr>
                   <pic:blipFill>
-                    <a:blip r:embed="rId21">
+                    <a:blip r:embed="rId18">
                       <a:extLst>
                         <a:ext uri="{28A0092B-C50C-407E-A947-70E740481C1C}">
                           <a14:useLocalDpi xmlns:a14="http://schemas.microsoft.com/office/drawing/2010/main" val="0"/>
@@ -6445,30 +4937,6 @@
           <w:sz w:val="24"/>
           <w:szCs w:val="24"/>
         </w:rPr>
-        <w:br w:type="page"/>
-      </w:r>
-    </w:p>
-    <w:p>
-      <w:pPr>
-        <w:spacing w:after="240" w:line="240" w:lineRule="auto"/>
-        <w:jc w:val="both"/>
-        <w:rPr>
-          <w:rFonts w:ascii="Times New Roman" w:hAnsi="Times New Roman" w:cs="Times New Roman"/>
-          <w:b/>
-          <w:bCs/>
-          <w:sz w:val="24"/>
-          <w:szCs w:val="24"/>
-        </w:rPr>
-      </w:pPr>
-      <w:r>
-        <w:rPr>
-          <w:rFonts w:ascii="Times New Roman" w:hAnsi="Times New Roman" w:cs="Times New Roman"/>
-          <w:b/>
-          <w:bCs/>
-          <w:sz w:val="24"/>
-          <w:szCs w:val="24"/>
-        </w:rPr>
-        <w:lastRenderedPageBreak/>
         <w:t>Testes em Laboratório</w:t>
       </w:r>
     </w:p>
@@ -6592,7 +5060,7 @@
                     </pic:cNvPicPr>
                   </pic:nvPicPr>
                   <pic:blipFill>
-                    <a:blip r:embed="rId22" cstate="print">
+                    <a:blip r:embed="rId19" cstate="print">
                       <a:extLst>
                         <a:ext uri="{28A0092B-C50C-407E-A947-70E740481C1C}">
                           <a14:useLocalDpi xmlns:a14="http://schemas.microsoft.com/office/drawing/2010/main" val="0"/>
@@ -6768,7 +5236,7 @@
                     </pic:cNvPicPr>
                   </pic:nvPicPr>
                   <pic:blipFill>
-                    <a:blip r:embed="rId23" cstate="print">
+                    <a:blip r:embed="rId20" cstate="print">
                       <a:extLst>
                         <a:ext uri="{28A0092B-C50C-407E-A947-70E740481C1C}">
                           <a14:useLocalDpi xmlns:a14="http://schemas.microsoft.com/office/drawing/2010/main" val="0"/>
@@ -6871,17 +5339,7 @@
           <w:sz w:val="24"/>
           <w:szCs w:val="24"/>
         </w:rPr>
-        <w:t xml:space="preserve">Nele, com a frequência posicionada em 137,5 MHz, apresentou perda de retorno de -4,5 dB e coeficiente de onda estacionária em aproximadamente 4. A impedância do conjunto apresentou característica capacitiva no valor </w:t>
-      </w:r>
-      <w:proofErr w:type="gramStart"/>
-      <w:r>
-        <w:rPr>
-          <w:rFonts w:ascii="Times New Roman" w:hAnsi="Times New Roman" w:cs="Times New Roman"/>
-          <w:bCs/>
-          <w:sz w:val="24"/>
-          <w:szCs w:val="24"/>
-        </w:rPr>
-        <w:t xml:space="preserve">de </w:t>
+        <w:t xml:space="preserve">Nele, com a frequência posicionada em 137,5 MHz, apresentou perda de retorno de -4,5 dB e coeficiente de onda estacionária em aproximadamente 4. A impedância do conjunto apresentou característica capacitiva no valor de </w:t>
       </w:r>
       <m:oMath>
         <m:r>
@@ -6934,803 +5392,410 @@
           <w:sz w:val="24"/>
           <w:szCs w:val="24"/>
         </w:rPr>
-        <w:t>.</w:t>
-      </w:r>
-      <w:proofErr w:type="gramEnd"/>
-      <w:r>
+        <w:t xml:space="preserve">. </w:t>
+      </w:r>
+    </w:p>
+    <w:p>
+      <w:pPr>
+        <w:spacing w:after="240" w:line="240" w:lineRule="auto"/>
+        <w:jc w:val="both"/>
         <w:rPr>
           <w:rFonts w:ascii="Times New Roman" w:eastAsiaTheme="minorEastAsia" w:hAnsi="Times New Roman" w:cs="Times New Roman"/>
           <w:bCs/>
           <w:sz w:val="24"/>
           <w:szCs w:val="24"/>
         </w:rPr>
+      </w:pPr>
+      <w:r>
+        <w:rPr>
+          <w:rFonts w:ascii="Times New Roman" w:eastAsiaTheme="minorEastAsia" w:hAnsi="Times New Roman" w:cs="Times New Roman"/>
+          <w:bCs/>
+          <w:sz w:val="24"/>
+          <w:szCs w:val="24"/>
+        </w:rPr>
+        <w:t>Para perda de retorno de – 4,5 dB, a porcentagem equivalente da potência refletida equivale a aproximadamente 36%, o que significa 64% de eficiência do conjunto. [10]</w:t>
+      </w:r>
+    </w:p>
+    <w:p>
+      <w:pPr>
+        <w:spacing w:after="240" w:line="240" w:lineRule="auto"/>
+        <w:jc w:val="both"/>
+        <w:rPr>
+          <w:rFonts w:ascii="Times New Roman" w:eastAsiaTheme="minorEastAsia" w:hAnsi="Times New Roman" w:cs="Times New Roman"/>
+          <w:bCs/>
+          <w:sz w:val="24"/>
+          <w:szCs w:val="24"/>
+        </w:rPr>
+      </w:pPr>
+      <w:r>
+        <w:rPr>
+          <w:rFonts w:ascii="Times New Roman" w:eastAsiaTheme="minorEastAsia" w:hAnsi="Times New Roman" w:cs="Times New Roman"/>
+          <w:bCs/>
+          <w:sz w:val="24"/>
+          <w:szCs w:val="24"/>
+        </w:rPr>
+        <w:t xml:space="preserve">Recomenda-se, para uma boa antena o mínimo de -10 dB de perda de retorno, ou um COE com no máximo 2:1, assim, pode-se ter uma eficiência de, no mínimo, 90% da potência irradiada. </w:t>
+      </w:r>
+    </w:p>
+    <w:p>
+      <w:pPr>
+        <w:spacing w:after="240" w:line="240" w:lineRule="auto"/>
+        <w:jc w:val="both"/>
+        <w:rPr>
+          <w:rFonts w:ascii="Times New Roman" w:eastAsiaTheme="minorEastAsia" w:hAnsi="Times New Roman" w:cs="Times New Roman"/>
+          <w:bCs/>
+          <w:sz w:val="24"/>
+          <w:szCs w:val="24"/>
+        </w:rPr>
+      </w:pPr>
+      <w:r>
+        <w:rPr>
+          <w:rFonts w:ascii="Times New Roman" w:eastAsiaTheme="minorEastAsia" w:hAnsi="Times New Roman" w:cs="Times New Roman"/>
+          <w:bCs/>
+          <w:sz w:val="24"/>
+          <w:szCs w:val="24"/>
+        </w:rPr>
+        <w:t xml:space="preserve">Levando em consideração de que a antena aqui estudada é confeccionada de maneira artesanal e com materiais improvisados, pode-se considerar que seu desempenho como razoável frente aos resultados obtidos em laboratório e nas aquisição de imagens, bastando apenas dimensionar um casamento de impedâncias adequado para diminuir o COE e poder aumentar sua eficiência, a fim de garantir maior confiabilidade nos resultados onde ela for aplicada. </w:t>
+      </w:r>
+    </w:p>
+    <w:p>
+      <w:pPr>
+        <w:spacing w:after="240" w:line="240" w:lineRule="auto"/>
+        <w:jc w:val="both"/>
+        <w:rPr>
+          <w:rFonts w:ascii="Times New Roman" w:hAnsi="Times New Roman" w:cs="Times New Roman"/>
+          <w:bCs/>
+          <w:sz w:val="24"/>
+          <w:szCs w:val="24"/>
+          <w:lang w:val="en-US"/>
+        </w:rPr>
+      </w:pPr>
+      <w:r>
+        <w:rPr>
+          <w:rFonts w:ascii="Times New Roman" w:hAnsi="Times New Roman" w:cs="Times New Roman"/>
+          <w:bCs/>
+          <w:sz w:val="24"/>
+          <w:szCs w:val="24"/>
+          <w:lang w:val="en-US"/>
+        </w:rPr>
         <w:t xml:space="preserve"> </w:t>
       </w:r>
-    </w:p>
-    <w:p>
-      <w:pPr>
-        <w:spacing w:after="240" w:line="240" w:lineRule="auto"/>
-        <w:jc w:val="both"/>
-        <w:rPr>
-          <w:rFonts w:ascii="Times New Roman" w:eastAsiaTheme="minorEastAsia" w:hAnsi="Times New Roman" w:cs="Times New Roman"/>
-          <w:bCs/>
-          <w:sz w:val="24"/>
-          <w:szCs w:val="24"/>
-        </w:rPr>
-      </w:pPr>
-      <w:r>
-        <w:rPr>
-          <w:rFonts w:ascii="Times New Roman" w:eastAsiaTheme="minorEastAsia" w:hAnsi="Times New Roman" w:cs="Times New Roman"/>
-          <w:bCs/>
-          <w:sz w:val="24"/>
-          <w:szCs w:val="24"/>
-        </w:rPr>
-        <w:t>Para perda de retorno de – 4,5 dB, a porcentagem equivalente da potência refletida equivale a aproximadamente 36%, o que significa 64% de eficiência do conjunto. [10]</w:t>
-      </w:r>
-    </w:p>
-    <w:p>
-      <w:pPr>
-        <w:spacing w:after="240" w:line="240" w:lineRule="auto"/>
-        <w:jc w:val="both"/>
-        <w:rPr>
-          <w:rFonts w:ascii="Times New Roman" w:eastAsiaTheme="minorEastAsia" w:hAnsi="Times New Roman" w:cs="Times New Roman"/>
-          <w:bCs/>
-          <w:sz w:val="24"/>
-          <w:szCs w:val="24"/>
-        </w:rPr>
-      </w:pPr>
-      <w:r>
-        <w:rPr>
-          <w:rFonts w:ascii="Times New Roman" w:eastAsiaTheme="minorEastAsia" w:hAnsi="Times New Roman" w:cs="Times New Roman"/>
-          <w:bCs/>
-          <w:sz w:val="24"/>
-          <w:szCs w:val="24"/>
-        </w:rPr>
-        <w:t xml:space="preserve">Recomenda-se, para uma boa antena o mínimo de -10 dB de perda de retorno, ou um COE com no máximo 2:1, assim, pode-se ter uma eficiência de, no mínimo, 90% da potência irradiada. </w:t>
-      </w:r>
-    </w:p>
-    <w:p>
-      <w:pPr>
-        <w:spacing w:after="240" w:line="240" w:lineRule="auto"/>
-        <w:jc w:val="both"/>
-        <w:rPr>
-          <w:rFonts w:ascii="Times New Roman" w:eastAsiaTheme="minorEastAsia" w:hAnsi="Times New Roman" w:cs="Times New Roman"/>
-          <w:bCs/>
-          <w:sz w:val="24"/>
-          <w:szCs w:val="24"/>
-        </w:rPr>
-      </w:pPr>
-      <w:r>
-        <w:rPr>
-          <w:rFonts w:ascii="Times New Roman" w:eastAsiaTheme="minorEastAsia" w:hAnsi="Times New Roman" w:cs="Times New Roman"/>
-          <w:bCs/>
-          <w:sz w:val="24"/>
-          <w:szCs w:val="24"/>
-        </w:rPr>
-        <w:t xml:space="preserve">Levando em consideração de que a antena aqui estudada é confeccionada de maneira artesanal e com materiais improvisados, pode-se considerar que seu desempenho como razoável frente aos resultados obtidos em laboratório e nas aquisição de imagens, bastando apenas dimensionar um casamento de impedâncias adequado para diminuir o COE e poder aumentar sua eficiência, a fim de garantir maior confiabilidade nos resultados onde ela for aplicada. </w:t>
-      </w:r>
-    </w:p>
-    <w:p>
-      <w:pPr>
-        <w:spacing w:after="240" w:line="240" w:lineRule="auto"/>
-        <w:jc w:val="both"/>
-        <w:rPr>
-          <w:rFonts w:ascii="Times New Roman" w:eastAsiaTheme="minorEastAsia" w:hAnsi="Times New Roman" w:cs="Times New Roman"/>
-          <w:bCs/>
-          <w:sz w:val="24"/>
-          <w:szCs w:val="24"/>
-        </w:rPr>
-      </w:pPr>
-      <w:r>
-        <w:rPr>
-          <w:rFonts w:ascii="Times New Roman" w:eastAsiaTheme="minorEastAsia" w:hAnsi="Times New Roman" w:cs="Times New Roman"/>
-          <w:bCs/>
-          <w:sz w:val="24"/>
-          <w:szCs w:val="24"/>
-        </w:rPr>
-        <w:t>Um exemplo de casamento simples para esta situação seria o de colocar um indutor em série com a antena conforme esquema abaixo.</w:t>
-      </w:r>
-    </w:p>
-    <w:p>
-      <w:pPr>
-        <w:spacing w:after="240" w:line="240" w:lineRule="auto"/>
-        <w:jc w:val="center"/>
-        <w:rPr>
-          <w:rFonts w:ascii="Times New Roman" w:eastAsiaTheme="minorEastAsia" w:hAnsi="Times New Roman" w:cs="Times New Roman"/>
-          <w:bCs/>
-          <w:sz w:val="24"/>
-          <w:szCs w:val="24"/>
-        </w:rPr>
-      </w:pPr>
-      <w:r>
-        <w:rPr>
-          <w:rFonts w:ascii="Times New Roman" w:hAnsi="Times New Roman" w:cs="Times New Roman"/>
-          <w:noProof/>
-          <w:sz w:val="24"/>
-          <w:szCs w:val="24"/>
-          <w:lang w:eastAsia="pt-BR"/>
-        </w:rPr>
-        <w:drawing>
-          <wp:inline distT="0" distB="0" distL="0" distR="0" wp14:anchorId="5433254F" wp14:editId="492B274F">
-            <wp:extent cx="2705100" cy="1038225"/>
-            <wp:effectExtent l="0" t="0" r="0" b="9525"/>
-            <wp:docPr id="19" name="Imagem 19"/>
-            <wp:cNvGraphicFramePr>
-              <a:graphicFrameLocks xmlns:a="http://schemas.openxmlformats.org/drawingml/2006/main" noChangeAspect="1"/>
-            </wp:cNvGraphicFramePr>
-            <a:graphic xmlns:a="http://schemas.openxmlformats.org/drawingml/2006/main">
-              <a:graphicData uri="http://schemas.openxmlformats.org/drawingml/2006/picture">
-                <pic:pic xmlns:pic="http://schemas.openxmlformats.org/drawingml/2006/picture">
-                  <pic:nvPicPr>
-                    <pic:cNvPr id="1" name=""/>
-                    <pic:cNvPicPr/>
-                  </pic:nvPicPr>
-                  <pic:blipFill>
-                    <a:blip r:embed="rId24"/>
-                    <a:stretch>
-                      <a:fillRect/>
-                    </a:stretch>
-                  </pic:blipFill>
-                  <pic:spPr>
-                    <a:xfrm>
-                      <a:off x="0" y="0"/>
-                      <a:ext cx="2705100" cy="1038225"/>
-                    </a:xfrm>
-                    <a:prstGeom prst="rect">
-                      <a:avLst/>
-                    </a:prstGeom>
-                  </pic:spPr>
-                </pic:pic>
-              </a:graphicData>
-            </a:graphic>
-          </wp:inline>
-        </w:drawing>
-      </w:r>
-    </w:p>
-    <w:p>
-      <w:pPr>
-        <w:spacing w:after="240" w:line="240" w:lineRule="auto"/>
-        <w:jc w:val="both"/>
-        <w:rPr>
-          <w:rFonts w:ascii="Times New Roman" w:eastAsiaTheme="minorEastAsia" w:hAnsi="Times New Roman" w:cs="Times New Roman"/>
-          <w:bCs/>
-          <w:sz w:val="24"/>
-          <w:szCs w:val="24"/>
-        </w:rPr>
-      </w:pPr>
-      <w:r>
-        <w:rPr>
-          <w:rFonts w:ascii="Times New Roman" w:eastAsiaTheme="minorEastAsia" w:hAnsi="Times New Roman" w:cs="Times New Roman"/>
-          <w:bCs/>
-          <w:sz w:val="24"/>
-          <w:szCs w:val="24"/>
-        </w:rPr>
-        <w:t>Figura XX – Exemplo de casamente de impedâncias</w:t>
-      </w:r>
-    </w:p>
-    <w:p>
-      <w:pPr>
-        <w:spacing w:after="240" w:line="240" w:lineRule="auto"/>
-        <w:jc w:val="both"/>
-        <w:rPr>
-          <w:rFonts w:ascii="Times New Roman" w:hAnsi="Times New Roman" w:cs="Times New Roman"/>
-          <w:sz w:val="24"/>
-          <w:szCs w:val="24"/>
-        </w:rPr>
-      </w:pPr>
-      <w:r>
-        <w:rPr>
-          <w:rFonts w:ascii="Times New Roman" w:eastAsiaTheme="minorEastAsia" w:hAnsi="Times New Roman" w:cs="Times New Roman"/>
-          <w:bCs/>
-          <w:sz w:val="24"/>
-          <w:szCs w:val="24"/>
-        </w:rPr>
-        <w:t xml:space="preserve">Fonte: </w:t>
-      </w:r>
-      <w:hyperlink r:id="rId25" w:history="1">
-        <w:r>
-          <w:rPr>
-            <w:rStyle w:val="Hyperlink"/>
-            <w:rFonts w:ascii="Times New Roman" w:hAnsi="Times New Roman" w:cs="Times New Roman"/>
-            <w:sz w:val="24"/>
-            <w:szCs w:val="24"/>
-          </w:rPr>
-          <w:t>http://www.iowahills.com/8DownloadPage.html</w:t>
-        </w:r>
-      </w:hyperlink>
-      <w:r>
-        <w:rPr>
-          <w:rFonts w:ascii="Times New Roman" w:hAnsi="Times New Roman" w:cs="Times New Roman"/>
-          <w:sz w:val="24"/>
-          <w:szCs w:val="24"/>
-        </w:rPr>
-        <w:t>, 18/09/2019, 13h41</w:t>
-      </w:r>
-    </w:p>
-    <w:p>
-      <w:pPr>
-        <w:spacing w:after="240" w:line="240" w:lineRule="auto"/>
-        <w:jc w:val="both"/>
-        <w:rPr>
-          <w:rFonts w:ascii="Times New Roman" w:hAnsi="Times New Roman" w:cs="Times New Roman"/>
-          <w:sz w:val="24"/>
-          <w:szCs w:val="24"/>
-        </w:rPr>
-      </w:pPr>
-      <w:r>
-        <w:rPr>
-          <w:rFonts w:ascii="Times New Roman" w:hAnsi="Times New Roman" w:cs="Times New Roman"/>
+      <w:r>
+        <w:rPr>
+          <w:rFonts w:ascii="Times New Roman" w:hAnsi="Times New Roman" w:cs="Times New Roman"/>
+          <w:bCs/>
+          <w:sz w:val="24"/>
+          <w:szCs w:val="24"/>
+          <w:lang w:val="en-US"/>
+        </w:rPr>
+        <w:t xml:space="preserve">[7]LRPT WEATHER SATELLITE IMAGE ACQUISITION USING A SDR-BASED RECEPTION SYSTEM. -  DASCAL, Paul </w:t>
+      </w:r>
+      <w:proofErr w:type="spellStart"/>
+      <w:r>
+        <w:rPr>
+          <w:rFonts w:ascii="Times New Roman" w:hAnsi="Times New Roman" w:cs="Times New Roman"/>
+          <w:bCs/>
+          <w:sz w:val="24"/>
+          <w:szCs w:val="24"/>
+          <w:lang w:val="en-US"/>
+        </w:rPr>
+        <w:t>Vladut</w:t>
+      </w:r>
+      <w:proofErr w:type="spellEnd"/>
+    </w:p>
+    <w:p>
+      <w:pPr>
+        <w:spacing w:after="240" w:line="240" w:lineRule="auto"/>
+        <w:jc w:val="both"/>
+        <w:rPr>
+          <w:rFonts w:ascii="Times New Roman" w:hAnsi="Times New Roman" w:cs="Times New Roman"/>
+          <w:bCs/>
+          <w:sz w:val="24"/>
+          <w:szCs w:val="24"/>
+          <w:lang w:val="en-US"/>
+        </w:rPr>
+      </w:pPr>
+    </w:p>
+    <w:p>
+      <w:pPr>
+        <w:spacing w:after="240" w:line="240" w:lineRule="auto"/>
+        <w:jc w:val="both"/>
+        <w:rPr>
+          <w:rFonts w:ascii="Times New Roman" w:hAnsi="Times New Roman" w:cs="Times New Roman"/>
+          <w:bCs/>
+          <w:sz w:val="24"/>
+          <w:szCs w:val="24"/>
+          <w:lang w:val="en-US"/>
+        </w:rPr>
+      </w:pPr>
+      <w:r>
+        <w:rPr>
+          <w:rFonts w:ascii="Times New Roman" w:hAnsi="Times New Roman" w:cs="Times New Roman"/>
+          <w:bCs/>
+          <w:sz w:val="24"/>
+          <w:szCs w:val="24"/>
+        </w:rPr>
+        <w:t xml:space="preserve">[2] HAYT, W. H.; BUCK, J. A. Eletromagnetismo. </w:t>
+      </w:r>
+      <w:r>
+        <w:rPr>
+          <w:rFonts w:ascii="Times New Roman" w:hAnsi="Times New Roman" w:cs="Times New Roman"/>
+          <w:bCs/>
+          <w:sz w:val="24"/>
+          <w:szCs w:val="24"/>
+          <w:lang w:val="en-US"/>
+        </w:rPr>
+        <w:t>[</w:t>
+      </w:r>
+      <w:proofErr w:type="spellStart"/>
+      <w:r>
+        <w:rPr>
+          <w:rFonts w:ascii="Times New Roman" w:hAnsi="Times New Roman" w:cs="Times New Roman"/>
+          <w:bCs/>
+          <w:sz w:val="24"/>
+          <w:szCs w:val="24"/>
+          <w:lang w:val="en-US"/>
+        </w:rPr>
+        <w:t>S.l.</w:t>
+      </w:r>
+      <w:proofErr w:type="spellEnd"/>
+      <w:r>
+        <w:rPr>
+          <w:rFonts w:ascii="Times New Roman" w:hAnsi="Times New Roman" w:cs="Times New Roman"/>
+          <w:bCs/>
+          <w:sz w:val="24"/>
+          <w:szCs w:val="24"/>
+          <w:lang w:val="en-US"/>
+        </w:rPr>
+        <w:t xml:space="preserve">]: Bookman </w:t>
+      </w:r>
+      <w:proofErr w:type="spellStart"/>
+      <w:r>
+        <w:rPr>
+          <w:rFonts w:ascii="Times New Roman" w:hAnsi="Times New Roman" w:cs="Times New Roman"/>
+          <w:bCs/>
+          <w:sz w:val="24"/>
+          <w:szCs w:val="24"/>
+          <w:lang w:val="en-US"/>
+        </w:rPr>
+        <w:t>Editora</w:t>
+      </w:r>
+      <w:proofErr w:type="spellEnd"/>
+      <w:r>
+        <w:rPr>
+          <w:rFonts w:ascii="Times New Roman" w:hAnsi="Times New Roman" w:cs="Times New Roman"/>
+          <w:bCs/>
+          <w:sz w:val="24"/>
+          <w:szCs w:val="24"/>
+          <w:lang w:val="en-US"/>
+        </w:rPr>
+        <w:t>, 2013.</w:t>
+      </w:r>
+    </w:p>
+    <w:p>
+      <w:pPr>
+        <w:spacing w:after="240" w:line="240" w:lineRule="auto"/>
+        <w:jc w:val="both"/>
+        <w:rPr>
+          <w:rFonts w:ascii="Times New Roman" w:hAnsi="Times New Roman" w:cs="Times New Roman"/>
+          <w:bCs/>
+          <w:sz w:val="24"/>
+          <w:szCs w:val="24"/>
+          <w:lang w:val="en-US"/>
+        </w:rPr>
+      </w:pPr>
+      <w:r>
+        <w:rPr>
+          <w:rFonts w:ascii="Times New Roman" w:hAnsi="Times New Roman" w:cs="Times New Roman"/>
+          <w:bCs/>
+          <w:sz w:val="24"/>
+          <w:szCs w:val="24"/>
+          <w:lang w:val="en-US"/>
+        </w:rPr>
+        <w:t>[1] BALANIS, C. A. Modern antenna handbook. [</w:t>
+      </w:r>
+      <w:proofErr w:type="spellStart"/>
+      <w:r>
+        <w:rPr>
+          <w:rFonts w:ascii="Times New Roman" w:hAnsi="Times New Roman" w:cs="Times New Roman"/>
+          <w:bCs/>
+          <w:sz w:val="24"/>
+          <w:szCs w:val="24"/>
+          <w:lang w:val="en-US"/>
+        </w:rPr>
+        <w:t>S.l.</w:t>
+      </w:r>
+      <w:proofErr w:type="spellEnd"/>
+      <w:r>
+        <w:rPr>
+          <w:rFonts w:ascii="Times New Roman" w:hAnsi="Times New Roman" w:cs="Times New Roman"/>
+          <w:bCs/>
+          <w:sz w:val="24"/>
+          <w:szCs w:val="24"/>
+          <w:lang w:val="en-US"/>
+        </w:rPr>
+        <w:t>]: John Wiley &amp; Sons, 2011.</w:t>
+      </w:r>
+    </w:p>
+    <w:p>
+      <w:pPr>
+        <w:spacing w:after="240" w:line="240" w:lineRule="auto"/>
+        <w:jc w:val="both"/>
+        <w:rPr>
+          <w:rFonts w:ascii="Times New Roman" w:hAnsi="Times New Roman" w:cs="Times New Roman"/>
+          <w:bCs/>
+          <w:sz w:val="24"/>
+          <w:szCs w:val="24"/>
+        </w:rPr>
+      </w:pPr>
+      <w:r>
+        <w:rPr>
+          <w:rFonts w:ascii="Times New Roman" w:hAnsi="Times New Roman" w:cs="Times New Roman"/>
+          <w:bCs/>
+          <w:sz w:val="24"/>
+          <w:szCs w:val="24"/>
+          <w:lang w:val="en-US"/>
+        </w:rPr>
+        <w:t xml:space="preserve">[3] SHAKEEB, M. Circularly Polarized Microstrip Antenna. </w:t>
+      </w:r>
+      <w:r>
+        <w:rPr>
+          <w:rFonts w:ascii="Times New Roman" w:hAnsi="Times New Roman" w:cs="Times New Roman"/>
+          <w:bCs/>
+          <w:sz w:val="24"/>
+          <w:szCs w:val="24"/>
+        </w:rPr>
+        <w:t>Tese (Doutorado) — Concordia</w:t>
+      </w:r>
+    </w:p>
+    <w:p>
+      <w:pPr>
+        <w:spacing w:after="240" w:line="240" w:lineRule="auto"/>
+        <w:jc w:val="both"/>
+        <w:rPr>
+          <w:rFonts w:ascii="Times New Roman" w:hAnsi="Times New Roman" w:cs="Times New Roman"/>
+          <w:bCs/>
+          <w:sz w:val="24"/>
+          <w:szCs w:val="24"/>
+        </w:rPr>
+      </w:pPr>
+      <w:proofErr w:type="spellStart"/>
+      <w:r>
+        <w:rPr>
+          <w:rFonts w:ascii="Times New Roman" w:hAnsi="Times New Roman" w:cs="Times New Roman"/>
+          <w:bCs/>
+          <w:sz w:val="24"/>
+          <w:szCs w:val="24"/>
+        </w:rPr>
+        <w:t>University</w:t>
+      </w:r>
+      <w:proofErr w:type="spellEnd"/>
+      <w:r>
+        <w:rPr>
+          <w:rFonts w:ascii="Times New Roman" w:hAnsi="Times New Roman" w:cs="Times New Roman"/>
+          <w:bCs/>
+          <w:sz w:val="24"/>
+          <w:szCs w:val="24"/>
+        </w:rPr>
+        <w:t>, 2011.</w:t>
+      </w:r>
+    </w:p>
+    <w:p>
+      <w:pPr>
+        <w:spacing w:after="240" w:line="240" w:lineRule="auto"/>
+        <w:jc w:val="both"/>
+        <w:rPr>
+          <w:rFonts w:ascii="Times New Roman" w:hAnsi="Times New Roman" w:cs="Times New Roman"/>
+          <w:bCs/>
+          <w:sz w:val="24"/>
+          <w:szCs w:val="24"/>
+        </w:rPr>
+      </w:pPr>
+      <w:r>
+        <w:rPr>
+          <w:rFonts w:ascii="Times New Roman" w:hAnsi="Times New Roman" w:cs="Times New Roman"/>
+          <w:bCs/>
+          <w:sz w:val="24"/>
+          <w:szCs w:val="24"/>
+        </w:rPr>
+        <w:t>[4]https://www.arsatc.org/noaa2.html, 08/09/2019, 17h</w:t>
+      </w:r>
+    </w:p>
+    <w:p>
+      <w:pPr>
+        <w:spacing w:after="240" w:line="240" w:lineRule="auto"/>
+        <w:jc w:val="both"/>
+        <w:rPr>
+          <w:rFonts w:ascii="Times New Roman" w:hAnsi="Times New Roman" w:cs="Times New Roman"/>
+          <w:bCs/>
+          <w:sz w:val="24"/>
+          <w:szCs w:val="24"/>
+        </w:rPr>
+      </w:pPr>
+      <w:r>
+        <w:rPr>
+          <w:rFonts w:ascii="Times New Roman" w:hAnsi="Times New Roman" w:cs="Times New Roman"/>
+          <w:bCs/>
           <w:sz w:val="24"/>
           <w:szCs w:val="24"/>
         </w:rPr>
         <w:lastRenderedPageBreak/>
-        <w:t xml:space="preserve">A carta com a impedância do conjunto cabo antena com o indutor como </w:t>
+        <w:t>[5] http://www.inpe.br/sc</w:t>
+      </w:r>
+      <w:bookmarkStart w:id="0" w:name="_GoBack"/>
+      <w:bookmarkEnd w:id="0"/>
+      <w:r>
+        <w:rPr>
+          <w:rFonts w:ascii="Times New Roman" w:hAnsi="Times New Roman" w:cs="Times New Roman"/>
+          <w:bCs/>
+          <w:sz w:val="24"/>
+          <w:szCs w:val="24"/>
+        </w:rPr>
+        <w:t>d1/site_scd/scd1/osatelite.htm, 08/09/2019, 18h15min</w:t>
+      </w:r>
+    </w:p>
+    <w:p>
+      <w:pPr>
+        <w:spacing w:after="240" w:line="240" w:lineRule="auto"/>
+        <w:jc w:val="both"/>
+        <w:rPr>
+          <w:rFonts w:ascii="Times New Roman" w:hAnsi="Times New Roman" w:cs="Times New Roman"/>
+          <w:bCs/>
+          <w:sz w:val="24"/>
+          <w:szCs w:val="24"/>
+          <w:lang w:val="en-US"/>
+        </w:rPr>
+      </w:pPr>
+      <w:r>
+        <w:rPr>
+          <w:rFonts w:ascii="Times New Roman" w:hAnsi="Times New Roman" w:cs="Times New Roman"/>
+          <w:bCs/>
+          <w:sz w:val="24"/>
+          <w:szCs w:val="24"/>
+          <w:lang w:val="en-US"/>
+        </w:rPr>
+        <w:t xml:space="preserve">[6] R.W. Hollander, “Resonant </w:t>
       </w:r>
       <w:proofErr w:type="spellStart"/>
       <w:r>
         <w:rPr>
           <w:rFonts w:ascii="Times New Roman" w:hAnsi="Times New Roman" w:cs="Times New Roman"/>
-          <w:sz w:val="24"/>
-          <w:szCs w:val="24"/>
-        </w:rPr>
-        <w:t>casador</w:t>
+          <w:bCs/>
+          <w:sz w:val="24"/>
+          <w:szCs w:val="24"/>
+          <w:lang w:val="en-US"/>
+        </w:rPr>
+        <w:t>Quadrafilar</w:t>
       </w:r>
       <w:proofErr w:type="spellEnd"/>
       <w:r>
         <w:rPr>
           <w:rFonts w:ascii="Times New Roman" w:hAnsi="Times New Roman" w:cs="Times New Roman"/>
-          <w:sz w:val="24"/>
-          <w:szCs w:val="24"/>
-        </w:rPr>
-        <w:t xml:space="preserve"> de impedância fica como a carta a seguir</w:t>
-      </w:r>
-    </w:p>
-    <w:p>
-      <w:pPr>
-        <w:spacing w:after="240" w:line="240" w:lineRule="auto"/>
-        <w:jc w:val="center"/>
-        <w:rPr>
-          <w:rFonts w:ascii="Times New Roman" w:eastAsiaTheme="minorEastAsia" w:hAnsi="Times New Roman" w:cs="Times New Roman"/>
-          <w:bCs/>
-          <w:sz w:val="24"/>
-          <w:szCs w:val="24"/>
-        </w:rPr>
-      </w:pPr>
-      <w:r>
-        <w:rPr>
-          <w:rFonts w:ascii="Times New Roman" w:hAnsi="Times New Roman" w:cs="Times New Roman"/>
-          <w:noProof/>
-          <w:sz w:val="24"/>
-          <w:szCs w:val="24"/>
-          <w:lang w:eastAsia="pt-BR"/>
-        </w:rPr>
-        <w:drawing>
-          <wp:inline distT="0" distB="0" distL="0" distR="0" wp14:anchorId="178FD2D9" wp14:editId="03989DCF">
-            <wp:extent cx="4813401" cy="2906294"/>
-            <wp:effectExtent l="0" t="0" r="6350" b="8890"/>
-            <wp:docPr id="20" name="Imagem 20"/>
-            <wp:cNvGraphicFramePr>
-              <a:graphicFrameLocks xmlns:a="http://schemas.openxmlformats.org/drawingml/2006/main" noChangeAspect="1"/>
-            </wp:cNvGraphicFramePr>
-            <a:graphic xmlns:a="http://schemas.openxmlformats.org/drawingml/2006/main">
-              <a:graphicData uri="http://schemas.openxmlformats.org/drawingml/2006/picture">
-                <pic:pic xmlns:pic="http://schemas.openxmlformats.org/drawingml/2006/picture">
-                  <pic:nvPicPr>
-                    <pic:cNvPr id="1" name=""/>
-                    <pic:cNvPicPr/>
-                  </pic:nvPicPr>
-                  <pic:blipFill>
-                    <a:blip r:embed="rId26"/>
-                    <a:stretch>
-                      <a:fillRect/>
-                    </a:stretch>
-                  </pic:blipFill>
-                  <pic:spPr>
-                    <a:xfrm>
-                      <a:off x="0" y="0"/>
-                      <a:ext cx="4825382" cy="2913528"/>
-                    </a:xfrm>
-                    <a:prstGeom prst="rect">
-                      <a:avLst/>
-                    </a:prstGeom>
-                  </pic:spPr>
-                </pic:pic>
-              </a:graphicData>
-            </a:graphic>
-          </wp:inline>
-        </w:drawing>
-      </w:r>
-    </w:p>
-    <w:p>
-      <w:pPr>
-        <w:spacing w:after="240" w:line="240" w:lineRule="auto"/>
-        <w:jc w:val="both"/>
-        <w:rPr>
-          <w:rFonts w:ascii="Times New Roman" w:eastAsiaTheme="minorEastAsia" w:hAnsi="Times New Roman" w:cs="Times New Roman"/>
-          <w:bCs/>
-          <w:sz w:val="24"/>
-          <w:szCs w:val="24"/>
-        </w:rPr>
-      </w:pPr>
-      <w:r>
-        <w:rPr>
-          <w:rFonts w:ascii="Times New Roman" w:eastAsiaTheme="minorEastAsia" w:hAnsi="Times New Roman" w:cs="Times New Roman"/>
-          <w:bCs/>
-          <w:sz w:val="24"/>
-          <w:szCs w:val="24"/>
-        </w:rPr>
-        <w:t xml:space="preserve">Figura XX – Carta de Smith com </w:t>
-      </w:r>
-      <w:proofErr w:type="spellStart"/>
-      <w:r>
-        <w:rPr>
-          <w:rFonts w:ascii="Times New Roman" w:eastAsiaTheme="minorEastAsia" w:hAnsi="Times New Roman" w:cs="Times New Roman"/>
-          <w:bCs/>
-          <w:sz w:val="24"/>
-          <w:szCs w:val="24"/>
-        </w:rPr>
-        <w:t>casador</w:t>
-      </w:r>
-      <w:proofErr w:type="spellEnd"/>
-      <w:r>
-        <w:rPr>
-          <w:rFonts w:ascii="Times New Roman" w:eastAsiaTheme="minorEastAsia" w:hAnsi="Times New Roman" w:cs="Times New Roman"/>
-          <w:bCs/>
-          <w:sz w:val="24"/>
-          <w:szCs w:val="24"/>
-        </w:rPr>
-        <w:t xml:space="preserve"> de impedâncias </w:t>
-      </w:r>
-    </w:p>
-    <w:p>
-      <w:pPr>
-        <w:spacing w:after="240" w:line="240" w:lineRule="auto"/>
-        <w:jc w:val="both"/>
-        <w:rPr>
-          <w:rFonts w:ascii="Times New Roman" w:hAnsi="Times New Roman" w:cs="Times New Roman"/>
-          <w:sz w:val="24"/>
-          <w:szCs w:val="24"/>
-        </w:rPr>
-      </w:pPr>
-      <w:r>
-        <w:rPr>
-          <w:rFonts w:ascii="Times New Roman" w:eastAsiaTheme="minorEastAsia" w:hAnsi="Times New Roman" w:cs="Times New Roman"/>
-          <w:bCs/>
-          <w:sz w:val="24"/>
-          <w:szCs w:val="24"/>
-        </w:rPr>
-        <w:t xml:space="preserve">Fonte: </w:t>
-      </w:r>
-      <w:hyperlink r:id="rId27" w:history="1">
-        <w:r>
-          <w:rPr>
-            <w:rStyle w:val="Hyperlink"/>
-            <w:rFonts w:ascii="Times New Roman" w:hAnsi="Times New Roman" w:cs="Times New Roman"/>
-            <w:sz w:val="24"/>
-            <w:szCs w:val="24"/>
-          </w:rPr>
-          <w:t>http://www.iowahills.com/8DownloadPage.html</w:t>
-        </w:r>
-      </w:hyperlink>
-      <w:r>
-        <w:rPr>
-          <w:rFonts w:ascii="Times New Roman" w:hAnsi="Times New Roman" w:cs="Times New Roman"/>
-          <w:sz w:val="24"/>
-          <w:szCs w:val="24"/>
-        </w:rPr>
-        <w:t>, 18/09/2019, 13h41</w:t>
-      </w:r>
-    </w:p>
-    <w:p>
-      <w:pPr>
-        <w:spacing w:after="240" w:line="240" w:lineRule="auto"/>
-        <w:jc w:val="both"/>
-        <w:rPr>
-          <w:rFonts w:ascii="Times New Roman" w:hAnsi="Times New Roman" w:cs="Times New Roman"/>
-          <w:sz w:val="24"/>
-          <w:szCs w:val="24"/>
-        </w:rPr>
-      </w:pPr>
-      <w:r>
-        <w:rPr>
-          <w:rFonts w:ascii="Times New Roman" w:hAnsi="Times New Roman" w:cs="Times New Roman"/>
-          <w:sz w:val="24"/>
-          <w:szCs w:val="24"/>
-        </w:rPr>
-        <w:t xml:space="preserve">Após o casamento referido acima, espera-se reduzir o COE para 1,3 e perda de retorno de -22 dB, elevando a eficiência da antena. </w:t>
-      </w:r>
-    </w:p>
-    <w:p>
-      <w:pPr>
-        <w:spacing w:after="240" w:line="240" w:lineRule="auto"/>
-        <w:jc w:val="both"/>
-        <w:rPr>
-          <w:rFonts w:ascii="Times New Roman" w:hAnsi="Times New Roman" w:cs="Times New Roman"/>
-          <w:bCs/>
-          <w:sz w:val="24"/>
-          <w:szCs w:val="24"/>
-        </w:rPr>
-      </w:pPr>
-    </w:p>
-    <w:p>
-      <w:pPr>
-        <w:spacing w:line="240" w:lineRule="auto"/>
-        <w:rPr>
-          <w:rFonts w:ascii="Times New Roman" w:hAnsi="Times New Roman" w:cs="Times New Roman"/>
-          <w:bCs/>
-          <w:sz w:val="24"/>
-          <w:szCs w:val="24"/>
-        </w:rPr>
-      </w:pPr>
-      <w:r>
-        <w:rPr>
-          <w:rFonts w:ascii="Times New Roman" w:hAnsi="Times New Roman" w:cs="Times New Roman"/>
-          <w:bCs/>
-          <w:sz w:val="24"/>
-          <w:szCs w:val="24"/>
-        </w:rPr>
-        <w:br w:type="page"/>
-      </w:r>
-    </w:p>
-    <w:p>
-      <w:pPr>
-        <w:spacing w:after="240" w:line="240" w:lineRule="auto"/>
-        <w:jc w:val="both"/>
-        <w:rPr>
-          <w:rFonts w:ascii="Times New Roman" w:hAnsi="Times New Roman" w:cs="Times New Roman"/>
           <w:bCs/>
           <w:sz w:val="24"/>
           <w:szCs w:val="24"/>
           <w:lang w:val="en-US"/>
         </w:rPr>
-      </w:pPr>
-      <w:r>
-        <w:rPr>
-          <w:rFonts w:ascii="Times New Roman" w:hAnsi="Times New Roman" w:cs="Times New Roman"/>
-          <w:bCs/>
-          <w:sz w:val="24"/>
-          <w:szCs w:val="24"/>
-          <w:lang w:val="en-US"/>
-        </w:rPr>
-        <w:lastRenderedPageBreak/>
-        <w:t xml:space="preserve">[7]LRPT WEATHER SATELLITE IMAGE ACQUISITION USING A SDR-BASED RECEPTION SYSTEM. -  DASCAL, Paul </w:t>
-      </w:r>
-      <w:proofErr w:type="spellStart"/>
-      <w:r>
-        <w:rPr>
-          <w:rFonts w:ascii="Times New Roman" w:hAnsi="Times New Roman" w:cs="Times New Roman"/>
-          <w:bCs/>
-          <w:sz w:val="24"/>
-          <w:szCs w:val="24"/>
-          <w:lang w:val="en-US"/>
-        </w:rPr>
-        <w:t>Vladut</w:t>
-      </w:r>
-      <w:proofErr w:type="spellEnd"/>
-    </w:p>
-    <w:p>
-      <w:pPr>
-        <w:spacing w:after="240" w:line="240" w:lineRule="auto"/>
-        <w:jc w:val="both"/>
-        <w:rPr>
-          <w:rFonts w:ascii="Times New Roman" w:hAnsi="Times New Roman" w:cs="Times New Roman"/>
-          <w:bCs/>
-          <w:sz w:val="24"/>
-          <w:szCs w:val="24"/>
-          <w:lang w:val="en-US"/>
-        </w:rPr>
-      </w:pPr>
-    </w:p>
-    <w:p>
-      <w:pPr>
-        <w:spacing w:after="240" w:line="240" w:lineRule="auto"/>
-        <w:jc w:val="both"/>
-        <w:rPr>
-          <w:rFonts w:ascii="Times New Roman" w:hAnsi="Times New Roman" w:cs="Times New Roman"/>
-          <w:bCs/>
-          <w:sz w:val="24"/>
-          <w:szCs w:val="24"/>
-          <w:lang w:val="en-US"/>
-        </w:rPr>
-      </w:pPr>
-      <w:r>
-        <w:rPr>
-          <w:rFonts w:ascii="Times New Roman" w:hAnsi="Times New Roman" w:cs="Times New Roman"/>
-          <w:bCs/>
-          <w:sz w:val="24"/>
-          <w:szCs w:val="24"/>
-        </w:rPr>
-        <w:t xml:space="preserve">[2] HAYT, W. H.; BUCK, J. A. Eletromagnetismo. </w:t>
-      </w:r>
-      <w:r>
-        <w:rPr>
-          <w:rFonts w:ascii="Times New Roman" w:hAnsi="Times New Roman" w:cs="Times New Roman"/>
-          <w:bCs/>
-          <w:sz w:val="24"/>
-          <w:szCs w:val="24"/>
-          <w:lang w:val="en-US"/>
-        </w:rPr>
-        <w:t>[</w:t>
-      </w:r>
-      <w:proofErr w:type="spellStart"/>
-      <w:r>
-        <w:rPr>
-          <w:rFonts w:ascii="Times New Roman" w:hAnsi="Times New Roman" w:cs="Times New Roman"/>
-          <w:bCs/>
-          <w:sz w:val="24"/>
-          <w:szCs w:val="24"/>
-          <w:lang w:val="en-US"/>
-        </w:rPr>
-        <w:t>S.l</w:t>
-      </w:r>
-      <w:proofErr w:type="spellEnd"/>
-      <w:r>
-        <w:rPr>
-          <w:rFonts w:ascii="Times New Roman" w:hAnsi="Times New Roman" w:cs="Times New Roman"/>
-          <w:bCs/>
-          <w:sz w:val="24"/>
-          <w:szCs w:val="24"/>
-          <w:lang w:val="en-US"/>
-        </w:rPr>
-        <w:t xml:space="preserve">.]: Bookman </w:t>
-      </w:r>
-      <w:proofErr w:type="spellStart"/>
-      <w:r>
-        <w:rPr>
-          <w:rFonts w:ascii="Times New Roman" w:hAnsi="Times New Roman" w:cs="Times New Roman"/>
-          <w:bCs/>
-          <w:sz w:val="24"/>
-          <w:szCs w:val="24"/>
-          <w:lang w:val="en-US"/>
-        </w:rPr>
-        <w:t>Editora</w:t>
-      </w:r>
-      <w:proofErr w:type="spellEnd"/>
-      <w:r>
-        <w:rPr>
-          <w:rFonts w:ascii="Times New Roman" w:hAnsi="Times New Roman" w:cs="Times New Roman"/>
-          <w:bCs/>
-          <w:sz w:val="24"/>
-          <w:szCs w:val="24"/>
-          <w:lang w:val="en-US"/>
-        </w:rPr>
-        <w:t>, 2013.</w:t>
-      </w:r>
-    </w:p>
-    <w:p>
-      <w:pPr>
-        <w:spacing w:after="240" w:line="240" w:lineRule="auto"/>
-        <w:jc w:val="both"/>
-        <w:rPr>
-          <w:rFonts w:ascii="Times New Roman" w:hAnsi="Times New Roman" w:cs="Times New Roman"/>
-          <w:bCs/>
-          <w:sz w:val="24"/>
-          <w:szCs w:val="24"/>
-          <w:lang w:val="en-US"/>
-        </w:rPr>
-      </w:pPr>
-      <w:r>
-        <w:rPr>
-          <w:rFonts w:ascii="Times New Roman" w:hAnsi="Times New Roman" w:cs="Times New Roman"/>
-          <w:bCs/>
-          <w:sz w:val="24"/>
-          <w:szCs w:val="24"/>
-          <w:lang w:val="en-US"/>
-        </w:rPr>
-        <w:t>[1] BALANIS, C. A. Modern antenna handbook. [</w:t>
-      </w:r>
-      <w:proofErr w:type="spellStart"/>
-      <w:r>
-        <w:rPr>
-          <w:rFonts w:ascii="Times New Roman" w:hAnsi="Times New Roman" w:cs="Times New Roman"/>
-          <w:bCs/>
-          <w:sz w:val="24"/>
-          <w:szCs w:val="24"/>
-          <w:lang w:val="en-US"/>
-        </w:rPr>
-        <w:t>S.l</w:t>
-      </w:r>
-      <w:proofErr w:type="spellEnd"/>
-      <w:r>
-        <w:rPr>
-          <w:rFonts w:ascii="Times New Roman" w:hAnsi="Times New Roman" w:cs="Times New Roman"/>
-          <w:bCs/>
-          <w:sz w:val="24"/>
-          <w:szCs w:val="24"/>
-          <w:lang w:val="en-US"/>
-        </w:rPr>
-        <w:t>.]: John Wiley &amp; Sons, 2011.</w:t>
-      </w:r>
-    </w:p>
-    <w:p>
-      <w:pPr>
-        <w:spacing w:after="240" w:line="240" w:lineRule="auto"/>
-        <w:jc w:val="both"/>
-        <w:rPr>
-          <w:rFonts w:ascii="Times New Roman" w:hAnsi="Times New Roman" w:cs="Times New Roman"/>
-          <w:bCs/>
-          <w:sz w:val="24"/>
-          <w:szCs w:val="24"/>
-        </w:rPr>
-      </w:pPr>
-      <w:r>
-        <w:rPr>
-          <w:rFonts w:ascii="Times New Roman" w:hAnsi="Times New Roman" w:cs="Times New Roman"/>
-          <w:bCs/>
-          <w:sz w:val="24"/>
-          <w:szCs w:val="24"/>
-          <w:lang w:val="en-US"/>
-        </w:rPr>
-        <w:t xml:space="preserve">[3] SHAKEEB, M. Circularly Polarized </w:t>
-      </w:r>
-      <w:proofErr w:type="spellStart"/>
-      <w:r>
-        <w:rPr>
-          <w:rFonts w:ascii="Times New Roman" w:hAnsi="Times New Roman" w:cs="Times New Roman"/>
-          <w:bCs/>
-          <w:sz w:val="24"/>
-          <w:szCs w:val="24"/>
-          <w:lang w:val="en-US"/>
-        </w:rPr>
-        <w:t>Microstrip</w:t>
-      </w:r>
-      <w:proofErr w:type="spellEnd"/>
-      <w:r>
-        <w:rPr>
-          <w:rFonts w:ascii="Times New Roman" w:hAnsi="Times New Roman" w:cs="Times New Roman"/>
-          <w:bCs/>
-          <w:sz w:val="24"/>
-          <w:szCs w:val="24"/>
-          <w:lang w:val="en-US"/>
-        </w:rPr>
-        <w:t xml:space="preserve"> Antenna. </w:t>
-      </w:r>
-      <w:r>
-        <w:rPr>
-          <w:rFonts w:ascii="Times New Roman" w:hAnsi="Times New Roman" w:cs="Times New Roman"/>
-          <w:bCs/>
-          <w:sz w:val="24"/>
-          <w:szCs w:val="24"/>
-        </w:rPr>
-        <w:t>Tese (Doutorado) — Concordia</w:t>
-      </w:r>
-    </w:p>
-    <w:p>
-      <w:pPr>
-        <w:spacing w:after="240" w:line="240" w:lineRule="auto"/>
-        <w:jc w:val="both"/>
-        <w:rPr>
-          <w:rFonts w:ascii="Times New Roman" w:hAnsi="Times New Roman" w:cs="Times New Roman"/>
-          <w:bCs/>
-          <w:sz w:val="24"/>
-          <w:szCs w:val="24"/>
-        </w:rPr>
-      </w:pPr>
-      <w:proofErr w:type="spellStart"/>
-      <w:r>
-        <w:rPr>
-          <w:rFonts w:ascii="Times New Roman" w:hAnsi="Times New Roman" w:cs="Times New Roman"/>
-          <w:bCs/>
-          <w:sz w:val="24"/>
-          <w:szCs w:val="24"/>
-        </w:rPr>
-        <w:t>University</w:t>
-      </w:r>
-      <w:proofErr w:type="spellEnd"/>
-      <w:r>
-        <w:rPr>
-          <w:rFonts w:ascii="Times New Roman" w:hAnsi="Times New Roman" w:cs="Times New Roman"/>
-          <w:bCs/>
-          <w:sz w:val="24"/>
-          <w:szCs w:val="24"/>
-        </w:rPr>
-        <w:t>, 2011.</w:t>
-      </w:r>
-    </w:p>
-    <w:p>
-      <w:pPr>
-        <w:spacing w:after="240" w:line="240" w:lineRule="auto"/>
-        <w:jc w:val="both"/>
-        <w:rPr>
-          <w:rFonts w:ascii="Times New Roman" w:hAnsi="Times New Roman" w:cs="Times New Roman"/>
-          <w:bCs/>
-          <w:sz w:val="24"/>
-          <w:szCs w:val="24"/>
-        </w:rPr>
-      </w:pPr>
-      <w:r>
-        <w:rPr>
-          <w:rFonts w:ascii="Times New Roman" w:hAnsi="Times New Roman" w:cs="Times New Roman"/>
-          <w:bCs/>
-          <w:sz w:val="24"/>
-          <w:szCs w:val="24"/>
-        </w:rPr>
-        <w:t>[</w:t>
-      </w:r>
-      <w:proofErr w:type="gramStart"/>
-      <w:r>
-        <w:rPr>
-          <w:rFonts w:ascii="Times New Roman" w:hAnsi="Times New Roman" w:cs="Times New Roman"/>
-          <w:bCs/>
-          <w:sz w:val="24"/>
-          <w:szCs w:val="24"/>
-        </w:rPr>
-        <w:t>4]https://www.arsatc.org/noaa2.html</w:t>
-      </w:r>
-      <w:proofErr w:type="gramEnd"/>
-      <w:r>
-        <w:rPr>
-          <w:rFonts w:ascii="Times New Roman" w:hAnsi="Times New Roman" w:cs="Times New Roman"/>
-          <w:bCs/>
-          <w:sz w:val="24"/>
-          <w:szCs w:val="24"/>
-        </w:rPr>
-        <w:t>, 08/09/2019, 17h</w:t>
-      </w:r>
-    </w:p>
-    <w:p>
-      <w:pPr>
-        <w:spacing w:after="240" w:line="240" w:lineRule="auto"/>
-        <w:jc w:val="both"/>
-        <w:rPr>
-          <w:rFonts w:ascii="Times New Roman" w:hAnsi="Times New Roman" w:cs="Times New Roman"/>
-          <w:bCs/>
-          <w:sz w:val="24"/>
-          <w:szCs w:val="24"/>
-        </w:rPr>
-      </w:pPr>
-      <w:r>
-        <w:rPr>
-          <w:rFonts w:ascii="Times New Roman" w:hAnsi="Times New Roman" w:cs="Times New Roman"/>
-          <w:bCs/>
-          <w:sz w:val="24"/>
-          <w:szCs w:val="24"/>
-        </w:rPr>
-        <w:t>[5] http://www.inpe.br/scd1/site_scd/scd1/osatelite.htm, 08/09/2019, 18h15min</w:t>
-      </w:r>
-    </w:p>
-    <w:p>
-      <w:pPr>
-        <w:spacing w:after="240" w:line="240" w:lineRule="auto"/>
-        <w:jc w:val="both"/>
-        <w:rPr>
-          <w:rFonts w:ascii="Times New Roman" w:hAnsi="Times New Roman" w:cs="Times New Roman"/>
-          <w:bCs/>
-          <w:sz w:val="24"/>
-          <w:szCs w:val="24"/>
-          <w:lang w:val="en-US"/>
-        </w:rPr>
-      </w:pPr>
-      <w:r>
-        <w:rPr>
-          <w:rFonts w:ascii="Times New Roman" w:hAnsi="Times New Roman" w:cs="Times New Roman"/>
-          <w:bCs/>
-          <w:sz w:val="24"/>
-          <w:szCs w:val="24"/>
-          <w:lang w:val="en-US"/>
-        </w:rPr>
-        <w:t xml:space="preserve">[6] R.W. Hollander, “Resonant </w:t>
-      </w:r>
-      <w:proofErr w:type="spellStart"/>
-      <w:r>
-        <w:rPr>
-          <w:rFonts w:ascii="Times New Roman" w:hAnsi="Times New Roman" w:cs="Times New Roman"/>
-          <w:bCs/>
-          <w:sz w:val="24"/>
-          <w:szCs w:val="24"/>
-          <w:lang w:val="en-US"/>
-        </w:rPr>
-        <w:t>Quadrafilar</w:t>
-      </w:r>
-      <w:proofErr w:type="spellEnd"/>
-      <w:r>
-        <w:rPr>
-          <w:rFonts w:ascii="Times New Roman" w:hAnsi="Times New Roman" w:cs="Times New Roman"/>
-          <w:bCs/>
-          <w:sz w:val="24"/>
-          <w:szCs w:val="24"/>
-          <w:lang w:val="en-US"/>
-        </w:rPr>
         <w:t xml:space="preserve"> Helical Antenna”, WORKING GROUP SATELLITES, 1999.</w:t>
       </w:r>
     </w:p>
@@ -7796,7 +5861,7 @@
         </w:rPr>
         <w:t xml:space="preserve">[10] - </w:t>
       </w:r>
-      <w:hyperlink r:id="rId28" w:history="1">
+      <w:hyperlink r:id="rId21" w:history="1">
         <w:r>
           <w:rPr>
             <w:rStyle w:val="Hyperlink"/>
@@ -7829,7 +5894,7 @@
 </file>
 
 <file path=word/styles.xml><?xml version="1.0" encoding="utf-8"?>
-<w:styles xmlns:mc="http://schemas.openxmlformats.org/markup-compatibility/2006" xmlns:r="http://schemas.openxmlformats.org/officeDocument/2006/relationships" xmlns:w="http://schemas.openxmlformats.org/wordprocessingml/2006/main" xmlns:w14="http://schemas.microsoft.com/office/word/2010/wordml" xmlns:w15="http://schemas.microsoft.com/office/word/2012/wordml" mc:Ignorable="w14 w15">
+<w:styles xmlns:mc="http://schemas.openxmlformats.org/markup-compatibility/2006" xmlns:r="http://schemas.openxmlformats.org/officeDocument/2006/relationships" xmlns:w="http://schemas.openxmlformats.org/wordprocessingml/2006/main" xmlns:w14="http://schemas.microsoft.com/office/word/2010/wordml" xmlns:w15="http://schemas.microsoft.com/office/word/2012/wordml" xmlns:w16cid="http://schemas.microsoft.com/office/word/2016/wordml/cid" xmlns:w16se="http://schemas.microsoft.com/office/word/2015/wordml/symex" mc:Ignorable="w14 w15 w16se w16cid">
   <w:docDefaults>
     <w:rPrDefault>
       <w:rPr>
@@ -7845,7 +5910,7 @@
       </w:pPr>
     </w:pPrDefault>
   </w:docDefaults>
-  <w:latentStyles w:defLockedState="0" w:defUIPriority="99" w:defSemiHidden="0" w:defUnhideWhenUsed="0" w:defQFormat="0" w:count="371">
+  <w:latentStyles w:defLockedState="0" w:defUIPriority="99" w:defSemiHidden="0" w:defUnhideWhenUsed="0" w:defQFormat="0" w:count="377">
     <w:lsdException w:name="Normal" w:uiPriority="0" w:qFormat="1"/>
     <w:lsdException w:name="heading 1" w:uiPriority="9" w:qFormat="1"/>
     <w:lsdException w:name="heading 2" w:semiHidden="1" w:uiPriority="9" w:unhideWhenUsed="1" w:qFormat="1"/>
@@ -7993,11 +6058,8 @@
     <w:lsdException w:name="Table 3D effects 3" w:semiHidden="1" w:unhideWhenUsed="1"/>
     <w:lsdException w:name="Table Contemporary" w:semiHidden="1" w:unhideWhenUsed="1"/>
     <w:lsdException w:name="Table Elegant" w:semiHidden="1" w:unhideWhenUsed="1"/>
-    <w:lsdException w:name="Table Professional" w:semiHidden="1" w:unhideWhenUsed="1"/>
     <w:lsdException w:name="Table Subtle 1" w:semiHidden="1" w:unhideWhenUsed="1"/>
     <w:lsdException w:name="Table Subtle 2" w:semiHidden="1" w:unhideWhenUsed="1"/>
-    <w:lsdException w:name="Table Web 1" w:semiHidden="1" w:unhideWhenUsed="1"/>
-    <w:lsdException w:name="Table Web 2" w:semiHidden="1" w:unhideWhenUsed="1"/>
     <w:lsdException w:name="Table Web 3" w:semiHidden="1" w:unhideWhenUsed="1"/>
     <w:lsdException w:name="Balloon Text" w:semiHidden="1" w:unhideWhenUsed="1"/>
     <w:lsdException w:name="Table Grid" w:uiPriority="39"/>
@@ -8217,6 +6279,12 @@
     <w:lsdException w:name="List Table 5 Dark Accent 6" w:uiPriority="50"/>
     <w:lsdException w:name="List Table 6 Colorful Accent 6" w:uiPriority="51"/>
     <w:lsdException w:name="List Table 7 Colorful Accent 6" w:uiPriority="52"/>
+    <w:lsdException w:name="Mention" w:semiHidden="1" w:unhideWhenUsed="1"/>
+    <w:lsdException w:name="Smart Hyperlink" w:semiHidden="1" w:unhideWhenUsed="1"/>
+    <w:lsdException w:name="Hashtag" w:semiHidden="1" w:unhideWhenUsed="1"/>
+    <w:lsdException w:name="Unresolved Mention" w:semiHidden="1" w:unhideWhenUsed="1"/>
+    <w:lsdException w:name="Smart Link" w:semiHidden="1" w:unhideWhenUsed="1"/>
+    <w:lsdException w:name="Smart Link Error" w:semiHidden="1" w:unhideWhenUsed="1"/>
   </w:latentStyles>
   <w:style w:type="paragraph" w:default="1" w:styleId="Normal">
     <w:name w:val="Normal"/>
@@ -8226,6 +6294,7 @@
   <w:style w:type="character" w:default="1" w:styleId="Fontepargpadro">
     <w:name w:val="Default Paragraph Font"/>
     <w:uiPriority w:val="1"/>
+    <w:semiHidden/>
     <w:unhideWhenUsed/>
   </w:style>
   <w:style w:type="table" w:default="1" w:styleId="Tabelanormal">

</xml_diff>

<commit_message>
conclusao do artigo para antena
</commit_message>
<xml_diff>
--- a/escrita/pesquisa-antena/artigo e paper/artigo.docx
+++ b/escrita/pesquisa-antena/artigo e paper/artigo.docx
@@ -1,6 +1,6 @@
 
 <file path=word/document.xml><?xml version="1.0" encoding="utf-8"?>
-<w:document xmlns:wpc="http://schemas.microsoft.com/office/word/2010/wordprocessingCanvas" xmlns:cx="http://schemas.microsoft.com/office/drawing/2014/chartex" xmlns:cx1="http://schemas.microsoft.com/office/drawing/2015/9/8/chartex" xmlns:cx2="http://schemas.microsoft.com/office/drawing/2015/10/21/chartex" xmlns:cx3="http://schemas.microsoft.com/office/drawing/2016/5/9/chartex" xmlns:cx4="http://schemas.microsoft.com/office/drawing/2016/5/10/chartex" xmlns:cx5="http://schemas.microsoft.com/office/drawing/2016/5/11/chartex" xmlns:cx6="http://schemas.microsoft.com/office/drawing/2016/5/12/chartex" xmlns:cx7="http://schemas.microsoft.com/office/drawing/2016/5/13/chartex" xmlns:cx8="http://schemas.microsoft.com/office/drawing/2016/5/14/chartex" xmlns:mc="http://schemas.openxmlformats.org/markup-compatibility/2006" xmlns:aink="http://schemas.microsoft.com/office/drawing/2016/ink" xmlns:am3d="http://schemas.microsoft.com/office/drawing/2017/model3d" xmlns:o="urn:schemas-microsoft-com:office:office" xmlns:r="http://schemas.openxmlformats.org/officeDocument/2006/relationships" xmlns:m="http://schemas.openxmlformats.org/officeDocument/2006/math" xmlns:v="urn:schemas-microsoft-com:vml" xmlns:wp14="http://schemas.microsoft.com/office/word/2010/wordprocessingDrawing" xmlns:wp="http://schemas.openxmlformats.org/drawingml/2006/wordprocessingDrawing" xmlns:w10="urn:schemas-microsoft-com:office:word" xmlns:w="http://schemas.openxmlformats.org/wordprocessingml/2006/main" xmlns:w14="http://schemas.microsoft.com/office/word/2010/wordml" xmlns:w15="http://schemas.microsoft.com/office/word/2012/wordml" xmlns:w16cid="http://schemas.microsoft.com/office/word/2016/wordml/cid" xmlns:w16se="http://schemas.microsoft.com/office/word/2015/wordml/symex" xmlns:wpg="http://schemas.microsoft.com/office/word/2010/wordprocessingGroup" xmlns:wpi="http://schemas.microsoft.com/office/word/2010/wordprocessingInk" xmlns:wne="http://schemas.microsoft.com/office/word/2006/wordml" xmlns:wps="http://schemas.microsoft.com/office/word/2010/wordprocessingShape" mc:Ignorable="w14 w15 w16se w16cid wp14">
+<w:document xmlns:wpc="http://schemas.microsoft.com/office/word/2010/wordprocessingCanvas" xmlns:mc="http://schemas.openxmlformats.org/markup-compatibility/2006" xmlns:o="urn:schemas-microsoft-com:office:office" xmlns:r="http://schemas.openxmlformats.org/officeDocument/2006/relationships" xmlns:m="http://schemas.openxmlformats.org/officeDocument/2006/math" xmlns:v="urn:schemas-microsoft-com:vml" xmlns:wp14="http://schemas.microsoft.com/office/word/2010/wordprocessingDrawing" xmlns:wp="http://schemas.openxmlformats.org/drawingml/2006/wordprocessingDrawing" xmlns:w10="urn:schemas-microsoft-com:office:word" xmlns:w="http://schemas.openxmlformats.org/wordprocessingml/2006/main" xmlns:w14="http://schemas.microsoft.com/office/word/2010/wordml" xmlns:w15="http://schemas.microsoft.com/office/word/2012/wordml" xmlns:wpg="http://schemas.microsoft.com/office/word/2010/wordprocessingGroup" xmlns:wpi="http://schemas.microsoft.com/office/word/2010/wordprocessingInk" xmlns:wne="http://schemas.microsoft.com/office/word/2006/wordml" xmlns:wps="http://schemas.microsoft.com/office/word/2010/wordprocessingShape" mc:Ignorable="w14 w15 wp14">
   <w:body>
     <w:p>
       <w:pPr>
@@ -42,7 +42,7 @@
           <w:sz w:val="24"/>
           <w:szCs w:val="24"/>
         </w:rPr>
-        <w:t xml:space="preserve"> DE ANTENA QUADRIFILAR HELICOIDAL E TESTES EM LABORATÓRIO</w:t>
+        <w:t xml:space="preserve"> D</w:t>
       </w:r>
       <w:r>
         <w:rPr>
@@ -52,7 +52,149 @@
           <w:sz w:val="24"/>
           <w:szCs w:val="24"/>
         </w:rPr>
-        <w:t xml:space="preserve"> COM MODELO FÍSICO</w:t>
+        <w:t xml:space="preserve">E ANTENA QUADRIFILAR HELICOIDAL </w:t>
+      </w:r>
+      <w:r>
+        <w:rPr>
+          <w:rFonts w:ascii="Times New Roman" w:hAnsi="Times New Roman" w:cs="Times New Roman"/>
+          <w:b/>
+          <w:bCs/>
+          <w:sz w:val="24"/>
+          <w:szCs w:val="24"/>
+        </w:rPr>
+        <w:t>E TESTES EM LABORATÓRIO</w:t>
+      </w:r>
+    </w:p>
+    <w:p>
+      <w:pPr>
+        <w:spacing w:after="240" w:line="240" w:lineRule="auto"/>
+        <w:jc w:val="both"/>
+        <w:rPr>
+          <w:rFonts w:ascii="Times New Roman" w:hAnsi="Times New Roman" w:cs="Times New Roman"/>
+          <w:b/>
+          <w:sz w:val="24"/>
+          <w:szCs w:val="24"/>
+        </w:rPr>
+      </w:pPr>
+      <w:r>
+        <w:rPr>
+          <w:rFonts w:ascii="Times New Roman" w:hAnsi="Times New Roman" w:cs="Times New Roman"/>
+          <w:b/>
+          <w:sz w:val="24"/>
+          <w:szCs w:val="24"/>
+        </w:rPr>
+        <w:t xml:space="preserve"> </w:t>
+      </w:r>
+      <w:r>
+        <w:rPr>
+          <w:rFonts w:ascii="Times New Roman" w:hAnsi="Times New Roman" w:cs="Times New Roman"/>
+          <w:b/>
+          <w:sz w:val="24"/>
+          <w:szCs w:val="24"/>
+        </w:rPr>
+        <w:t>Resumo</w:t>
+      </w:r>
+    </w:p>
+    <w:p>
+      <w:pPr>
+        <w:spacing w:after="240" w:line="240" w:lineRule="auto"/>
+        <w:jc w:val="both"/>
+        <w:rPr>
+          <w:rFonts w:ascii="Times New Roman" w:hAnsi="Times New Roman" w:cs="Times New Roman"/>
+          <w:sz w:val="24"/>
+          <w:szCs w:val="24"/>
+        </w:rPr>
+      </w:pPr>
+      <w:r>
+        <w:rPr>
+          <w:rFonts w:ascii="Times New Roman" w:hAnsi="Times New Roman" w:cs="Times New Roman"/>
+          <w:sz w:val="24"/>
+          <w:szCs w:val="24"/>
+        </w:rPr>
+        <w:t>O modelo de antena “</w:t>
+      </w:r>
+      <w:proofErr w:type="spellStart"/>
+      <w:r>
+        <w:rPr>
+          <w:rFonts w:ascii="Times New Roman" w:hAnsi="Times New Roman" w:cs="Times New Roman"/>
+          <w:sz w:val="24"/>
+          <w:szCs w:val="24"/>
+        </w:rPr>
+        <w:t>Quadrifilar</w:t>
+      </w:r>
+      <w:proofErr w:type="spellEnd"/>
+      <w:r>
+        <w:rPr>
+          <w:rFonts w:ascii="Times New Roman" w:hAnsi="Times New Roman" w:cs="Times New Roman"/>
+          <w:sz w:val="24"/>
+          <w:szCs w:val="24"/>
+        </w:rPr>
+        <w:t xml:space="preserve"> Helicoidal”, inicialmente proposto para aquisição de imagens no formato APT (</w:t>
+      </w:r>
+      <w:proofErr w:type="spellStart"/>
+      <w:r>
+        <w:rPr>
+          <w:rFonts w:ascii="Times New Roman" w:hAnsi="Times New Roman" w:cs="Times New Roman"/>
+          <w:sz w:val="24"/>
+          <w:szCs w:val="24"/>
+        </w:rPr>
+        <w:t>Automatic</w:t>
+      </w:r>
+      <w:proofErr w:type="spellEnd"/>
+      <w:r>
+        <w:rPr>
+          <w:rFonts w:ascii="Times New Roman" w:hAnsi="Times New Roman" w:cs="Times New Roman"/>
+          <w:sz w:val="24"/>
+          <w:szCs w:val="24"/>
+        </w:rPr>
+        <w:t xml:space="preserve"> Picture </w:t>
+      </w:r>
+      <w:proofErr w:type="spellStart"/>
+      <w:r>
+        <w:rPr>
+          <w:rFonts w:ascii="Times New Roman" w:hAnsi="Times New Roman" w:cs="Times New Roman"/>
+          <w:sz w:val="24"/>
+          <w:szCs w:val="24"/>
+        </w:rPr>
+        <w:t>Transmission</w:t>
+      </w:r>
+      <w:proofErr w:type="spellEnd"/>
+      <w:r>
+        <w:rPr>
+          <w:rFonts w:ascii="Times New Roman" w:hAnsi="Times New Roman" w:cs="Times New Roman"/>
+          <w:sz w:val="24"/>
+          <w:szCs w:val="24"/>
+        </w:rPr>
+        <w:t xml:space="preserve">) de satélites meteorológicos é largamente aplicada por entusiastas de telecomunicações e radioamadorismo. Tem sido também, objeto de estudo de acadêmicos de engenharia, buscando um melhor modelo matemático que descreva seu funcionamento a fim de desenvolver maior eficiência no momento da construção de seu modelo físico. </w:t>
+      </w:r>
+      <w:r>
+        <w:rPr>
+          <w:rFonts w:ascii="Times New Roman" w:hAnsi="Times New Roman" w:cs="Times New Roman"/>
+          <w:sz w:val="24"/>
+          <w:szCs w:val="24"/>
+        </w:rPr>
+        <w:t xml:space="preserve">Utilizando ferramentas de simulação e recursos pessoais e de laboratório, observou-se o nível de aproximação e entre os domínios físico e computacional, a fim de estabelecer até que ponto os recursos de simulação são válidos para reprodução de protótipos em aplicação para radiofrequência. </w:t>
+      </w:r>
+    </w:p>
+    <w:p>
+      <w:pPr>
+        <w:spacing w:after="240" w:line="240" w:lineRule="auto"/>
+        <w:jc w:val="both"/>
+        <w:rPr>
+          <w:rFonts w:ascii="Times New Roman" w:hAnsi="Times New Roman" w:cs="Times New Roman"/>
+          <w:b/>
+          <w:sz w:val="24"/>
+          <w:szCs w:val="24"/>
+        </w:rPr>
+      </w:pPr>
+      <w:r>
+        <w:rPr>
+          <w:rFonts w:ascii="Times New Roman" w:hAnsi="Times New Roman" w:cs="Times New Roman"/>
+          <w:b/>
+          <w:sz w:val="24"/>
+          <w:szCs w:val="24"/>
+        </w:rPr>
+        <w:t>Introdução</w:t>
       </w:r>
     </w:p>
     <w:p>
@@ -166,7 +308,25 @@
           <w:sz w:val="24"/>
           <w:szCs w:val="24"/>
         </w:rPr>
-        <w:t xml:space="preserve"> (2011), a polarização de uma antena é definida pela polarização das ondas radiadas por ela. A polarização da onda plana varia com a direção das componentes da radiação eletromagnética tendo como origem o centro da antena, logo, diferentes partes do diagrama de radiação pode apresentar diferentes polarizações. A polarização de uma onda é definida pela trajetória que a extremidade do vetor campo elétrico descreve em um ponto fixo no espaço, além do sentido em que ela é traçada observando-se diante da direção de propagação (HAYT; BUCK, 2013). Um exemplo típico é mostrado na figura a seguir.</w:t>
+        <w:t xml:space="preserve"> (2011), a polarização de uma antena é definida pela polarização das ondas radiadas por ela. A polarização da onda plana varia com a direção das componentes da radiação eletromagnética tendo como origem o centro da antena, logo, diferentes partes do diagrama de radiação pode apresentar diferentes polarizações. A polarização de uma onda é definida pela trajetória que a extremidade do vetor campo elétrico descreve em um ponto fixo no espaço, além do sentido em que ela é traçada observando-se diante da direção de propagação (HAYT; BUCK, 2013). Um exemplo típico é mostrado na </w:t>
+      </w:r>
+      <w:proofErr w:type="gramStart"/>
+      <w:r>
+        <w:rPr>
+          <w:rFonts w:ascii="Times New Roman" w:hAnsi="Times New Roman" w:cs="Times New Roman"/>
+          <w:sz w:val="24"/>
+          <w:szCs w:val="24"/>
+        </w:rPr>
+        <w:t>figura</w:t>
+      </w:r>
+      <w:proofErr w:type="gramEnd"/>
+      <w:r>
+        <w:rPr>
+          <w:rFonts w:ascii="Times New Roman" w:hAnsi="Times New Roman" w:cs="Times New Roman"/>
+          <w:sz w:val="24"/>
+          <w:szCs w:val="24"/>
+        </w:rPr>
+        <w:t xml:space="preserve"> a seguir.</w:t>
       </w:r>
     </w:p>
     <w:p>
@@ -189,8 +349,8 @@
         </w:rPr>
         <w:drawing>
           <wp:inline distT="0" distB="0" distL="0" distR="0" wp14:anchorId="580D9D01" wp14:editId="1D4D20BB">
-            <wp:extent cx="2392680" cy="2349177"/>
-            <wp:effectExtent l="0" t="0" r="7620" b="0"/>
+            <wp:extent cx="1581326" cy="1552575"/>
+            <wp:effectExtent l="0" t="0" r="0" b="0"/>
             <wp:docPr id="1" name="Imagem 1"/>
             <wp:cNvGraphicFramePr>
               <a:graphicFrameLocks xmlns:a="http://schemas.openxmlformats.org/drawingml/2006/main" noChangeAspect="1"/>
@@ -205,7 +365,7 @@
                     </pic:cNvPicPr>
                   </pic:nvPicPr>
                   <pic:blipFill>
-                    <a:blip r:embed="rId4">
+                    <a:blip r:embed="rId4" cstate="print">
                       <a:extLst>
                         <a:ext uri="{28A0092B-C50C-407E-A947-70E740481C1C}">
                           <a14:useLocalDpi xmlns:a14="http://schemas.microsoft.com/office/drawing/2010/main" val="0"/>
@@ -220,7 +380,7 @@
                   <pic:spPr bwMode="auto">
                     <a:xfrm>
                       <a:off x="0" y="0"/>
-                      <a:ext cx="2405565" cy="2361828"/>
+                      <a:ext cx="1601155" cy="1572044"/>
                     </a:xfrm>
                     <a:prstGeom prst="rect">
                       <a:avLst/>
@@ -239,6 +399,25 @@
     </w:p>
     <w:p>
       <w:pPr>
+        <w:spacing w:after="240" w:line="240" w:lineRule="auto"/>
+        <w:jc w:val="center"/>
+        <w:rPr>
+          <w:rFonts w:ascii="Times New Roman" w:hAnsi="Times New Roman" w:cs="Times New Roman"/>
+          <w:sz w:val="24"/>
+          <w:szCs w:val="24"/>
+        </w:rPr>
+      </w:pPr>
+      <w:r>
+        <w:rPr>
+          <w:rFonts w:ascii="Times New Roman" w:hAnsi="Times New Roman" w:cs="Times New Roman"/>
+          <w:sz w:val="24"/>
+          <w:szCs w:val="24"/>
+        </w:rPr>
+        <w:t>Figura 1 – Onda plana circular</w:t>
+      </w:r>
+    </w:p>
+    <w:p>
+      <w:pPr>
         <w:autoSpaceDE w:val="0"/>
         <w:autoSpaceDN w:val="0"/>
         <w:adjustRightInd w:val="0"/>
@@ -256,6 +435,7 @@
           <w:sz w:val="24"/>
           <w:szCs w:val="24"/>
         </w:rPr>
+        <w:lastRenderedPageBreak/>
         <w:t>Ondas eletromagnéticas podem ter polarização linear, circular ou elíptica, sendo as duas primeiras, casos particulares da polarização elíptica (SHAKEEB, 2011). A caracterização do tipo de polarização é feita considerando-se que uma onda plana que se propaga na direção z tem seu campo elétrico representado da seguinte forma:</w:t>
       </w:r>
     </w:p>
@@ -562,7 +742,16 @@
           <w:sz w:val="24"/>
           <w:szCs w:val="24"/>
         </w:rPr>
-        <w:t xml:space="preserve">As componentes que se propagam nas direções </w:t>
+        <w:t xml:space="preserve">As componentes que se propagam nas </w:t>
+      </w:r>
+      <w:proofErr w:type="gramStart"/>
+      <w:r>
+        <w:rPr>
+          <w:rFonts w:ascii="Times New Roman" w:hAnsi="Times New Roman" w:cs="Times New Roman"/>
+          <w:sz w:val="24"/>
+          <w:szCs w:val="24"/>
+        </w:rPr>
+        <w:t xml:space="preserve">direções </w:t>
       </w:r>
       <m:oMath>
         <m:sSub>
@@ -672,7 +861,16 @@
           <w:sz w:val="24"/>
           <w:szCs w:val="24"/>
         </w:rPr>
-        <w:t xml:space="preserve"> podem ser decompostas em</w:t>
+        <w:t xml:space="preserve"> podem</w:t>
+      </w:r>
+      <w:proofErr w:type="gramEnd"/>
+      <w:r>
+        <w:rPr>
+          <w:rFonts w:ascii="Times New Roman" w:hAnsi="Times New Roman" w:cs="Times New Roman"/>
+          <w:sz w:val="24"/>
+          <w:szCs w:val="24"/>
+        </w:rPr>
+        <w:t xml:space="preserve"> ser decompostas em</w:t>
       </w:r>
     </w:p>
     <w:p>
@@ -688,13 +886,23 @@
           <w:szCs w:val="24"/>
         </w:rPr>
       </w:pPr>
-      <w:r>
-        <w:rPr>
-          <w:rFonts w:ascii="Times New Roman" w:hAnsi="Times New Roman" w:cs="Times New Roman"/>
-          <w:sz w:val="24"/>
-          <w:szCs w:val="24"/>
-        </w:rPr>
-        <w:t xml:space="preserve">função de suas amplitudes máxima em cada direção, da frequência </w:t>
+      <w:proofErr w:type="gramStart"/>
+      <w:r>
+        <w:rPr>
+          <w:rFonts w:ascii="Times New Roman" w:hAnsi="Times New Roman" w:cs="Times New Roman"/>
+          <w:sz w:val="24"/>
+          <w:szCs w:val="24"/>
+        </w:rPr>
+        <w:t>função</w:t>
+      </w:r>
+      <w:proofErr w:type="gramEnd"/>
+      <w:r>
+        <w:rPr>
+          <w:rFonts w:ascii="Times New Roman" w:hAnsi="Times New Roman" w:cs="Times New Roman"/>
+          <w:sz w:val="24"/>
+          <w:szCs w:val="24"/>
+        </w:rPr>
+        <w:t xml:space="preserve"> de suas amplitudes máxima em cada direção, da frequência </w:t>
       </w:r>
       <m:oMath>
         <m:r>
@@ -725,6 +933,7 @@
           <w:szCs w:val="24"/>
         </w:rPr>
       </w:pPr>
+      <w:proofErr w:type="gramStart"/>
       <w:r>
         <w:rPr>
           <w:rFonts w:ascii="Times New Roman" w:hAnsi="Times New Roman" w:cs="Times New Roman"/>
@@ -749,7 +958,16 @@
           <w:sz w:val="24"/>
           <w:szCs w:val="24"/>
         </w:rPr>
-        <w:t xml:space="preserve"> e fase </w:t>
+        <w:t xml:space="preserve"> e</w:t>
+      </w:r>
+      <w:proofErr w:type="gramEnd"/>
+      <w:r>
+        <w:rPr>
+          <w:rFonts w:ascii="Times New Roman" w:hAnsi="Times New Roman" w:cs="Times New Roman"/>
+          <w:sz w:val="24"/>
+          <w:szCs w:val="24"/>
+        </w:rPr>
+        <w:t xml:space="preserve"> fase </w:t>
       </w:r>
       <m:oMath>
         <m:r>
@@ -1192,7 +1410,16 @@
           <w:sz w:val="24"/>
           <w:szCs w:val="24"/>
         </w:rPr>
-        <w:t xml:space="preserve">A polarização da onda será definida pela diferença entre as fases das componentes vetoriais </w:t>
+        <w:t xml:space="preserve">A polarização da onda será definida pela diferença entre as fases das componentes </w:t>
+      </w:r>
+      <w:proofErr w:type="gramStart"/>
+      <w:r>
+        <w:rPr>
+          <w:rFonts w:ascii="Times New Roman" w:hAnsi="Times New Roman" w:cs="Times New Roman"/>
+          <w:sz w:val="24"/>
+          <w:szCs w:val="24"/>
+        </w:rPr>
+        <w:t xml:space="preserve">vetoriais </w:t>
       </w:r>
       <m:oMath>
         <m:sSub>
@@ -1302,7 +1529,16 @@
           <w:sz w:val="24"/>
           <w:szCs w:val="24"/>
         </w:rPr>
-        <w:t>. Para uma onda ser linearmente polarizada considera-se que:</w:t>
+        <w:t>.</w:t>
+      </w:r>
+      <w:proofErr w:type="gramEnd"/>
+      <w:r>
+        <w:rPr>
+          <w:rFonts w:ascii="Times New Roman" w:hAnsi="Times New Roman" w:cs="Times New Roman"/>
+          <w:sz w:val="24"/>
+          <w:szCs w:val="24"/>
+        </w:rPr>
+        <w:t xml:space="preserve"> Para uma onda ser linearmente polarizada considera-se que:</w:t>
       </w:r>
     </w:p>
     <w:p>
@@ -1547,7 +1783,16 @@
           <w:sz w:val="24"/>
           <w:szCs w:val="24"/>
         </w:rPr>
-        <w:t xml:space="preserve"> devem ser iguais e a diferença de fase obrigatoriamente é um múltiplo ímpar de </w:t>
+        <w:t xml:space="preserve"> devem ser iguais e a diferença de fase obrigatoriamente é um múltiplo ímpar </w:t>
+      </w:r>
+      <w:proofErr w:type="gramStart"/>
+      <w:r>
+        <w:rPr>
+          <w:rFonts w:ascii="Times New Roman" w:hAnsi="Times New Roman" w:cs="Times New Roman"/>
+          <w:sz w:val="24"/>
+          <w:szCs w:val="24"/>
+        </w:rPr>
+        <w:t xml:space="preserve">de </w:t>
       </w:r>
       <m:oMath>
         <m:f>
@@ -1589,15 +1834,33 @@
           <w:sz w:val="24"/>
           <w:szCs w:val="24"/>
         </w:rPr>
-        <w:t xml:space="preserve">. </w:t>
-      </w:r>
-      <w:r>
-        <w:rPr>
-          <w:rFonts w:ascii="Times New Roman" w:hAnsi="Times New Roman" w:cs="Times New Roman"/>
-          <w:sz w:val="24"/>
-          <w:szCs w:val="24"/>
-        </w:rPr>
-        <w:t xml:space="preserve">Uma característica da polarização circular é que a resultante do campo elétrico pode assumir dois sentidos de rotação, à direita ou à esquerda. Se a fase de </w:t>
+        <w:t>.</w:t>
+      </w:r>
+      <w:proofErr w:type="gramEnd"/>
+      <w:r>
+        <w:rPr>
+          <w:rFonts w:ascii="Times New Roman" w:eastAsiaTheme="minorEastAsia" w:hAnsi="Times New Roman" w:cs="Times New Roman"/>
+          <w:sz w:val="24"/>
+          <w:szCs w:val="24"/>
+        </w:rPr>
+        <w:t xml:space="preserve"> </w:t>
+      </w:r>
+      <w:r>
+        <w:rPr>
+          <w:rFonts w:ascii="Times New Roman" w:hAnsi="Times New Roman" w:cs="Times New Roman"/>
+          <w:sz w:val="24"/>
+          <w:szCs w:val="24"/>
+        </w:rPr>
+        <w:t xml:space="preserve">Uma característica da polarização circular é que a resultante do campo elétrico pode assumir dois sentidos de rotação, à direita ou à esquerda. Se a fase </w:t>
+      </w:r>
+      <w:proofErr w:type="gramStart"/>
+      <w:r>
+        <w:rPr>
+          <w:rFonts w:ascii="Times New Roman" w:hAnsi="Times New Roman" w:cs="Times New Roman"/>
+          <w:sz w:val="24"/>
+          <w:szCs w:val="24"/>
+        </w:rPr>
+        <w:t xml:space="preserve">de </w:t>
       </w:r>
       <m:oMath>
         <m:sSub>
@@ -1665,7 +1928,16 @@
           <w:sz w:val="24"/>
           <w:szCs w:val="24"/>
         </w:rPr>
-        <w:t xml:space="preserve">estiver adiantada em relação à fase de </w:t>
+        <w:t>estiver</w:t>
+      </w:r>
+      <w:proofErr w:type="gramEnd"/>
+      <w:r>
+        <w:rPr>
+          <w:rFonts w:ascii="Times New Roman" w:hAnsi="Times New Roman" w:cs="Times New Roman"/>
+          <w:sz w:val="24"/>
+          <w:szCs w:val="24"/>
+        </w:rPr>
+        <w:t xml:space="preserve"> adiantada em relação à fase de </w:t>
       </w:r>
       <m:oMath>
         <m:sSub>
@@ -1819,7 +2091,16 @@
           <w:sz w:val="24"/>
           <w:szCs w:val="24"/>
         </w:rPr>
-        <w:t xml:space="preserve">). Entretanto, se a fase de </w:t>
+        <w:t xml:space="preserve">). Entretanto, se a fase </w:t>
+      </w:r>
+      <w:proofErr w:type="gramStart"/>
+      <w:r>
+        <w:rPr>
+          <w:rFonts w:ascii="Times New Roman" w:hAnsi="Times New Roman" w:cs="Times New Roman"/>
+          <w:sz w:val="24"/>
+          <w:szCs w:val="24"/>
+        </w:rPr>
+        <w:t xml:space="preserve">de </w:t>
       </w:r>
       <m:oMath>
         <m:sSub>
@@ -1877,7 +2158,16 @@
           <w:sz w:val="24"/>
           <w:szCs w:val="24"/>
         </w:rPr>
-        <w:t xml:space="preserve">, estiver adiantada à </w:t>
+        <w:t>,</w:t>
+      </w:r>
+      <w:proofErr w:type="gramEnd"/>
+      <w:r>
+        <w:rPr>
+          <w:rFonts w:ascii="Times New Roman" w:hAnsi="Times New Roman" w:cs="Times New Roman"/>
+          <w:sz w:val="24"/>
+          <w:szCs w:val="24"/>
+        </w:rPr>
+        <w:t xml:space="preserve"> estiver adiantada à </w:t>
       </w:r>
       <m:oMath>
         <m:sSub>
@@ -2021,7 +2311,16 @@
           <w:sz w:val="24"/>
           <w:szCs w:val="24"/>
         </w:rPr>
-        <w:t xml:space="preserve">). Se a onda possuir magnitudes diferentes em </w:t>
+        <w:t xml:space="preserve">). Se a onda possuir magnitudes diferentes </w:t>
+      </w:r>
+      <w:proofErr w:type="gramStart"/>
+      <w:r>
+        <w:rPr>
+          <w:rFonts w:ascii="Times New Roman" w:hAnsi="Times New Roman" w:cs="Times New Roman"/>
+          <w:sz w:val="24"/>
+          <w:szCs w:val="24"/>
+        </w:rPr>
+        <w:t xml:space="preserve">em </w:t>
       </w:r>
       <m:oMath>
         <m:sSub>
@@ -2131,7 +2430,16 @@
           <w:sz w:val="24"/>
           <w:szCs w:val="24"/>
         </w:rPr>
-        <w:t xml:space="preserve">, então diz que a mesma possui polarização elíptica. </w:t>
+        <w:t>,</w:t>
+      </w:r>
+      <w:proofErr w:type="gramEnd"/>
+      <w:r>
+        <w:rPr>
+          <w:rFonts w:ascii="Times New Roman" w:hAnsi="Times New Roman" w:cs="Times New Roman"/>
+          <w:sz w:val="24"/>
+          <w:szCs w:val="24"/>
+        </w:rPr>
+        <w:t xml:space="preserve"> então diz que a mesma possui polarização elíptica. </w:t>
       </w:r>
     </w:p>
     <w:p>
@@ -2190,7 +2498,29 @@
           <w:sz w:val="24"/>
           <w:szCs w:val="24"/>
         </w:rPr>
-        <w:t xml:space="preserve"> Helicoidal ( QFH )</w:t>
+        <w:t xml:space="preserve"> Helicoidal </w:t>
+      </w:r>
+      <w:proofErr w:type="gramStart"/>
+      <w:r>
+        <w:rPr>
+          <w:rFonts w:ascii="Times New Roman" w:hAnsi="Times New Roman" w:cs="Times New Roman"/>
+          <w:b/>
+          <w:bCs/>
+          <w:sz w:val="24"/>
+          <w:szCs w:val="24"/>
+        </w:rPr>
+        <w:t>( QFH</w:t>
+      </w:r>
+      <w:proofErr w:type="gramEnd"/>
+      <w:r>
+        <w:rPr>
+          <w:rFonts w:ascii="Times New Roman" w:hAnsi="Times New Roman" w:cs="Times New Roman"/>
+          <w:b/>
+          <w:bCs/>
+          <w:sz w:val="24"/>
+          <w:szCs w:val="24"/>
+        </w:rPr>
+        <w:t xml:space="preserve"> )</w:t>
       </w:r>
     </w:p>
     <w:p>
@@ -2209,7 +2539,33 @@
           <w:sz w:val="24"/>
           <w:szCs w:val="24"/>
         </w:rPr>
-        <w:t>A mais utilizada para aplicações de aquisição de imagens no formato APT. Possui um diagrama de radiação muito bom e ganho adequado. Por possuir uma geometria mais elaborada necessita de cuidados com relação a observação de sua resistência mecânica e observar um possível ajuste no casamento de impedância com a linha de transmissão. A seguir, há alguns exemplos de antenas do tipo QFH em diferentes aplicações.</w:t>
+        <w:t xml:space="preserve">A antena </w:t>
+      </w:r>
+      <w:proofErr w:type="spellStart"/>
+      <w:r>
+        <w:rPr>
+          <w:rFonts w:ascii="Times New Roman" w:hAnsi="Times New Roman" w:cs="Times New Roman"/>
+          <w:sz w:val="24"/>
+          <w:szCs w:val="24"/>
+        </w:rPr>
+        <w:t>quadrifilar</w:t>
+      </w:r>
+      <w:proofErr w:type="spellEnd"/>
+      <w:r>
+        <w:rPr>
+          <w:rFonts w:ascii="Times New Roman" w:hAnsi="Times New Roman" w:cs="Times New Roman"/>
+          <w:sz w:val="24"/>
+          <w:szCs w:val="24"/>
+        </w:rPr>
+        <w:t xml:space="preserve"> helicoidal p</w:t>
+      </w:r>
+      <w:r>
+        <w:rPr>
+          <w:rFonts w:ascii="Times New Roman" w:hAnsi="Times New Roman" w:cs="Times New Roman"/>
+          <w:sz w:val="24"/>
+          <w:szCs w:val="24"/>
+        </w:rPr>
+        <w:t>ossui um diagrama de radiação muito bom e ganho adequado. Por possuir uma geometria mais elaborada necessita de cuidados com relação a observação de sua resistência mecânica e observar um possível ajuste no casamento de impedância com a linha de transmissão. A seguir, há alguns exemplos de antenas do tipo QFH em diferentes aplicações.</w:t>
       </w:r>
     </w:p>
     <w:p>
@@ -2340,14 +2696,6 @@
       <w:r>
         <w:rPr>
           <w:rFonts w:ascii="Times New Roman" w:hAnsi="Times New Roman" w:cs="Times New Roman"/>
-          <w:sz w:val="24"/>
-          <w:szCs w:val="24"/>
-        </w:rPr>
-        <w:t>[4]</w:t>
-      </w:r>
-      <w:r>
-        <w:rPr>
-          <w:rFonts w:ascii="Times New Roman" w:hAnsi="Times New Roman" w:cs="Times New Roman"/>
           <w:noProof/>
           <w:sz w:val="24"/>
           <w:szCs w:val="24"/>
@@ -2408,30 +2756,115 @@
           <w:sz w:val="24"/>
           <w:szCs w:val="24"/>
         </w:rPr>
-        <w:t xml:space="preserve"> [5]</w:t>
-      </w:r>
-    </w:p>
-    <w:p>
-      <w:pPr>
-        <w:spacing w:after="240" w:line="240" w:lineRule="auto"/>
+        <w:t xml:space="preserve"> </w:t>
+      </w:r>
+    </w:p>
+    <w:p>
+      <w:pPr>
+        <w:spacing w:after="240" w:line="240" w:lineRule="auto"/>
+        <w:ind w:firstLine="708"/>
+        <w:jc w:val="center"/>
+        <w:rPr>
+          <w:rFonts w:ascii="Times New Roman" w:hAnsi="Times New Roman" w:cs="Times New Roman"/>
+          <w:sz w:val="24"/>
+          <w:szCs w:val="24"/>
+        </w:rPr>
+      </w:pPr>
+      <w:r>
+        <w:rPr>
+          <w:rFonts w:ascii="Times New Roman" w:hAnsi="Times New Roman" w:cs="Times New Roman"/>
+          <w:sz w:val="24"/>
+          <w:szCs w:val="24"/>
+        </w:rPr>
+        <w:t>Figura 2 – exemplos de antenas QFH</w:t>
+      </w:r>
+    </w:p>
+    <w:p>
+      <w:pPr>
+        <w:spacing w:after="0" w:line="240" w:lineRule="auto"/>
         <w:jc w:val="both"/>
         <w:rPr>
           <w:rFonts w:ascii="Times New Roman" w:hAnsi="Times New Roman" w:cs="Times New Roman"/>
-          <w:b/>
-          <w:bCs/>
-          <w:sz w:val="24"/>
-          <w:szCs w:val="24"/>
-        </w:rPr>
-      </w:pPr>
-      <w:r>
-        <w:rPr>
-          <w:rFonts w:ascii="Times New Roman" w:hAnsi="Times New Roman" w:cs="Times New Roman"/>
-          <w:b/>
-          <w:bCs/>
-          <w:sz w:val="24"/>
-          <w:szCs w:val="24"/>
-        </w:rPr>
-        <w:t>Projeto e Construção</w:t>
+          <w:sz w:val="24"/>
+          <w:szCs w:val="24"/>
+        </w:rPr>
+      </w:pPr>
+      <w:r>
+        <w:rPr>
+          <w:rFonts w:ascii="Times New Roman" w:hAnsi="Times New Roman" w:cs="Times New Roman"/>
+          <w:sz w:val="24"/>
+          <w:szCs w:val="24"/>
+        </w:rPr>
+        <w:lastRenderedPageBreak/>
+        <w:t xml:space="preserve">Como é demonstrado por </w:t>
+      </w:r>
+      <w:proofErr w:type="spellStart"/>
+      <w:r>
+        <w:rPr>
+          <w:rFonts w:ascii="Times New Roman" w:hAnsi="Times New Roman" w:cs="Times New Roman"/>
+          <w:sz w:val="24"/>
+          <w:szCs w:val="24"/>
+        </w:rPr>
+        <w:t>Dascal</w:t>
+      </w:r>
+      <w:proofErr w:type="spellEnd"/>
+      <w:r>
+        <w:rPr>
+          <w:rFonts w:ascii="Times New Roman" w:hAnsi="Times New Roman" w:cs="Times New Roman"/>
+          <w:sz w:val="24"/>
+          <w:szCs w:val="24"/>
+        </w:rPr>
+        <w:t xml:space="preserve"> (2015), a QFH possui o melhor desempenho para aquisição de sinais analógicos com relação ao ganho e</w:t>
+      </w:r>
+      <w:r>
+        <w:rPr>
+          <w:rFonts w:ascii="Times New Roman" w:hAnsi="Times New Roman" w:cs="Times New Roman"/>
+          <w:sz w:val="24"/>
+          <w:szCs w:val="24"/>
+        </w:rPr>
+        <w:t>m</w:t>
+      </w:r>
+      <w:r>
+        <w:rPr>
+          <w:rFonts w:ascii="Times New Roman" w:hAnsi="Times New Roman" w:cs="Times New Roman"/>
+          <w:sz w:val="24"/>
+          <w:szCs w:val="24"/>
+        </w:rPr>
+        <w:t xml:space="preserve"> altas elevações e diagrama de radiação com </w:t>
+      </w:r>
+      <w:proofErr w:type="gramStart"/>
+      <w:r>
+        <w:rPr>
+          <w:rFonts w:ascii="Times New Roman" w:hAnsi="Times New Roman" w:cs="Times New Roman"/>
+          <w:sz w:val="24"/>
+          <w:szCs w:val="24"/>
+        </w:rPr>
+        <w:t>maior</w:t>
+      </w:r>
+      <w:proofErr w:type="gramEnd"/>
+      <w:r>
+        <w:rPr>
+          <w:rFonts w:ascii="Times New Roman" w:hAnsi="Times New Roman" w:cs="Times New Roman"/>
+          <w:sz w:val="24"/>
+          <w:szCs w:val="24"/>
+        </w:rPr>
+        <w:t xml:space="preserve"> alcance de azimute. Serão destacados os parâmetros fundamentais para sua construção e testados em laboratório, tais como, </w:t>
+      </w:r>
+      <w:r>
+        <w:rPr>
+          <w:rFonts w:ascii="Times New Roman" w:hAnsi="Times New Roman" w:cs="Times New Roman"/>
+          <w:sz w:val="24"/>
+          <w:szCs w:val="24"/>
+        </w:rPr>
+        <w:t>perda de retorno</w:t>
+      </w:r>
+      <w:r>
+        <w:rPr>
+          <w:rFonts w:ascii="Times New Roman" w:hAnsi="Times New Roman" w:cs="Times New Roman"/>
+          <w:sz w:val="24"/>
+          <w:szCs w:val="24"/>
+        </w:rPr>
+        <w:t xml:space="preserve">, impedância de entrada e comprovação das características omnidirecionais por meio dos diagramas de radiação. </w:t>
       </w:r>
     </w:p>
     <w:p>
@@ -2450,24 +2883,38 @@
           <w:sz w:val="24"/>
           <w:szCs w:val="24"/>
         </w:rPr>
-        <w:t xml:space="preserve">A antena escolhida para </w:t>
-      </w:r>
-      <w:r>
-        <w:rPr>
-          <w:rFonts w:ascii="Times New Roman" w:hAnsi="Times New Roman" w:cs="Times New Roman"/>
-          <w:sz w:val="24"/>
-          <w:szCs w:val="24"/>
-        </w:rPr>
-        <w:t>este estudo é</w:t>
-      </w:r>
-      <w:r>
-        <w:rPr>
-          <w:rFonts w:ascii="Times New Roman" w:hAnsi="Times New Roman" w:cs="Times New Roman"/>
-          <w:sz w:val="24"/>
-          <w:szCs w:val="24"/>
-        </w:rPr>
-        <w:t xml:space="preserve"> a antena </w:t>
-      </w:r>
+        <w:t>Para uma sintonia em frequência central de 137,5 MHz necessária para recepção do sinal transmitido pela constelação NOAA, a antena QFH deve ser dimensionada segundo os cálculos que se seguem:</w:t>
+      </w:r>
+    </w:p>
+    <w:p>
+      <w:pPr>
+        <w:spacing w:after="240" w:line="240" w:lineRule="auto"/>
+        <w:jc w:val="both"/>
+        <w:rPr>
+          <w:rFonts w:ascii="Times New Roman" w:hAnsi="Times New Roman" w:cs="Times New Roman"/>
+          <w:sz w:val="24"/>
+          <w:szCs w:val="24"/>
+        </w:rPr>
+      </w:pPr>
+      <w:r>
+        <w:rPr>
+          <w:rFonts w:ascii="Times New Roman" w:hAnsi="Times New Roman" w:cs="Times New Roman"/>
+          <w:sz w:val="24"/>
+          <w:szCs w:val="24"/>
+        </w:rPr>
+        <w:t>L = comprimento de metade de um loop da hélice</w:t>
+      </w:r>
+    </w:p>
+    <w:p>
+      <w:pPr>
+        <w:spacing w:after="240" w:line="240" w:lineRule="auto"/>
+        <w:jc w:val="both"/>
+        <w:rPr>
+          <w:rFonts w:ascii="Times New Roman" w:hAnsi="Times New Roman" w:cs="Times New Roman"/>
+          <w:sz w:val="24"/>
+          <w:szCs w:val="24"/>
+        </w:rPr>
+      </w:pPr>
       <w:proofErr w:type="spellStart"/>
       <w:r>
         <w:rPr>
@@ -2475,7 +2922,7 @@
           <w:sz w:val="24"/>
           <w:szCs w:val="24"/>
         </w:rPr>
-        <w:t>quadrifilar</w:t>
+        <w:t>Lax</w:t>
       </w:r>
       <w:proofErr w:type="spellEnd"/>
       <w:r>
@@ -2484,41 +2931,7 @@
           <w:sz w:val="24"/>
           <w:szCs w:val="24"/>
         </w:rPr>
-        <w:t xml:space="preserve"> helicoidal. Como é demonstrado por </w:t>
-      </w:r>
-      <w:proofErr w:type="spellStart"/>
-      <w:r>
-        <w:rPr>
-          <w:rFonts w:ascii="Times New Roman" w:hAnsi="Times New Roman" w:cs="Times New Roman"/>
-          <w:sz w:val="24"/>
-          <w:szCs w:val="24"/>
-        </w:rPr>
-        <w:t>Dascal</w:t>
-      </w:r>
-      <w:proofErr w:type="spellEnd"/>
-      <w:r>
-        <w:rPr>
-          <w:rFonts w:ascii="Times New Roman" w:hAnsi="Times New Roman" w:cs="Times New Roman"/>
-          <w:sz w:val="24"/>
-          <w:szCs w:val="24"/>
-        </w:rPr>
-        <w:t xml:space="preserve"> (2015), a QFH possui o melhor desempenho para aquisição de sinais analógicos com relação ao ganho e</w:t>
-      </w:r>
-      <w:r>
-        <w:rPr>
-          <w:rFonts w:ascii="Times New Roman" w:hAnsi="Times New Roman" w:cs="Times New Roman"/>
-          <w:sz w:val="24"/>
-          <w:szCs w:val="24"/>
-        </w:rPr>
-        <w:t>m</w:t>
-      </w:r>
-      <w:r>
-        <w:rPr>
-          <w:rFonts w:ascii="Times New Roman" w:hAnsi="Times New Roman" w:cs="Times New Roman"/>
-          <w:sz w:val="24"/>
-          <w:szCs w:val="24"/>
-        </w:rPr>
-        <w:t xml:space="preserve"> altas elevações e diagrama de radiação com maior alcance de azimute. Serão destacados os parâmetros fundamentais para sua construção e testados em laboratório, tais como, ganho, impedância de entrada e comprovação das características omnidirecionais por meio dos diagramas de radiação. </w:t>
+        <w:t xml:space="preserve"> = comprimento axial do cilindro</w:t>
       </w:r>
     </w:p>
     <w:p>
@@ -2531,13 +2944,23 @@
           <w:szCs w:val="24"/>
         </w:rPr>
       </w:pPr>
-      <w:r>
-        <w:rPr>
-          <w:rFonts w:ascii="Times New Roman" w:hAnsi="Times New Roman" w:cs="Times New Roman"/>
-          <w:sz w:val="24"/>
-          <w:szCs w:val="24"/>
-        </w:rPr>
-        <w:t>Para uma sintonia em frequência central de 137,5 MHz necessária para recepção do sinal transmitido pela constelação NOAA, a antena QFH deve ser dimensionada segundo os cálculos que se seguem:</w:t>
+      <w:proofErr w:type="gramStart"/>
+      <w:r>
+        <w:rPr>
+          <w:rFonts w:ascii="Times New Roman" w:hAnsi="Times New Roman" w:cs="Times New Roman"/>
+          <w:sz w:val="24"/>
+          <w:szCs w:val="24"/>
+        </w:rPr>
+        <w:t>r</w:t>
+      </w:r>
+      <w:proofErr w:type="gramEnd"/>
+      <w:r>
+        <w:rPr>
+          <w:rFonts w:ascii="Times New Roman" w:hAnsi="Times New Roman" w:cs="Times New Roman"/>
+          <w:sz w:val="24"/>
+          <w:szCs w:val="24"/>
+        </w:rPr>
+        <w:t xml:space="preserve"> = raio do cilindro</w:t>
       </w:r>
     </w:p>
     <w:p>
@@ -2550,81 +2973,23 @@
           <w:szCs w:val="24"/>
         </w:rPr>
       </w:pPr>
-      <w:r>
-        <w:rPr>
-          <w:rFonts w:ascii="Times New Roman" w:hAnsi="Times New Roman" w:cs="Times New Roman"/>
-          <w:sz w:val="24"/>
-          <w:szCs w:val="24"/>
-        </w:rPr>
-        <w:lastRenderedPageBreak/>
-        <w:t>L = comprimento de metade de um loop da hélice</w:t>
-      </w:r>
-    </w:p>
-    <w:p>
-      <w:pPr>
-        <w:spacing w:after="240" w:line="240" w:lineRule="auto"/>
-        <w:jc w:val="both"/>
-        <w:rPr>
-          <w:rFonts w:ascii="Times New Roman" w:hAnsi="Times New Roman" w:cs="Times New Roman"/>
-          <w:sz w:val="24"/>
-          <w:szCs w:val="24"/>
-        </w:rPr>
-      </w:pPr>
-      <w:proofErr w:type="spellStart"/>
-      <w:r>
-        <w:rPr>
-          <w:rFonts w:ascii="Times New Roman" w:hAnsi="Times New Roman" w:cs="Times New Roman"/>
-          <w:sz w:val="24"/>
-          <w:szCs w:val="24"/>
-        </w:rPr>
-        <w:t>Lax</w:t>
-      </w:r>
-      <w:proofErr w:type="spellEnd"/>
-      <w:r>
-        <w:rPr>
-          <w:rFonts w:ascii="Times New Roman" w:hAnsi="Times New Roman" w:cs="Times New Roman"/>
-          <w:sz w:val="24"/>
-          <w:szCs w:val="24"/>
-        </w:rPr>
-        <w:t xml:space="preserve"> = comprimento axial do cilindro</w:t>
-      </w:r>
-    </w:p>
-    <w:p>
-      <w:pPr>
-        <w:spacing w:after="240" w:line="240" w:lineRule="auto"/>
-        <w:jc w:val="both"/>
-        <w:rPr>
-          <w:rFonts w:ascii="Times New Roman" w:hAnsi="Times New Roman" w:cs="Times New Roman"/>
-          <w:sz w:val="24"/>
-          <w:szCs w:val="24"/>
-        </w:rPr>
-      </w:pPr>
-      <w:r>
-        <w:rPr>
-          <w:rFonts w:ascii="Times New Roman" w:hAnsi="Times New Roman" w:cs="Times New Roman"/>
-          <w:sz w:val="24"/>
-          <w:szCs w:val="24"/>
-        </w:rPr>
-        <w:t>r = raio do cilindro</w:t>
-      </w:r>
-    </w:p>
-    <w:p>
-      <w:pPr>
-        <w:spacing w:after="240" w:line="240" w:lineRule="auto"/>
-        <w:jc w:val="both"/>
-        <w:rPr>
-          <w:rFonts w:ascii="Times New Roman" w:hAnsi="Times New Roman" w:cs="Times New Roman"/>
-          <w:sz w:val="24"/>
-          <w:szCs w:val="24"/>
-        </w:rPr>
-      </w:pPr>
-      <w:r>
-        <w:rPr>
-          <w:rFonts w:ascii="Times New Roman" w:hAnsi="Times New Roman" w:cs="Times New Roman"/>
-          <w:sz w:val="24"/>
-          <w:szCs w:val="24"/>
-        </w:rPr>
-        <w:t>n = número de voltas de uma hélice</w:t>
+      <w:proofErr w:type="gramStart"/>
+      <w:r>
+        <w:rPr>
+          <w:rFonts w:ascii="Times New Roman" w:hAnsi="Times New Roman" w:cs="Times New Roman"/>
+          <w:sz w:val="24"/>
+          <w:szCs w:val="24"/>
+        </w:rPr>
+        <w:t>n</w:t>
+      </w:r>
+      <w:proofErr w:type="gramEnd"/>
+      <w:r>
+        <w:rPr>
+          <w:rFonts w:ascii="Times New Roman" w:hAnsi="Times New Roman" w:cs="Times New Roman"/>
+          <w:sz w:val="24"/>
+          <w:szCs w:val="24"/>
+        </w:rPr>
+        <w:t xml:space="preserve"> = número de voltas de uma hélice</w:t>
       </w:r>
     </w:p>
     <w:p>
@@ -2694,13 +3059,24 @@
           </wp:inline>
         </w:drawing>
       </w:r>
-      <w:r>
-        <w:rPr>
-          <w:rFonts w:ascii="Times New Roman" w:hAnsi="Times New Roman" w:cs="Times New Roman"/>
-          <w:sz w:val="24"/>
-          <w:szCs w:val="24"/>
-        </w:rPr>
-        <w:t>[6]</w:t>
+    </w:p>
+    <w:p>
+      <w:pPr>
+        <w:spacing w:after="240" w:line="240" w:lineRule="auto"/>
+        <w:jc w:val="center"/>
+        <w:rPr>
+          <w:rFonts w:ascii="Times New Roman" w:hAnsi="Times New Roman" w:cs="Times New Roman"/>
+          <w:sz w:val="24"/>
+          <w:szCs w:val="24"/>
+        </w:rPr>
+      </w:pPr>
+      <w:r>
+        <w:rPr>
+          <w:rFonts w:ascii="Times New Roman" w:hAnsi="Times New Roman" w:cs="Times New Roman"/>
+          <w:sz w:val="24"/>
+          <w:szCs w:val="24"/>
+        </w:rPr>
+        <w:t>Figura 3 – dimensões de projeto</w:t>
       </w:r>
     </w:p>
     <w:p>
@@ -2753,7 +3129,16 @@
           <w:sz w:val="24"/>
           <w:szCs w:val="24"/>
         </w:rPr>
-        <w:t xml:space="preserve">o fator de alongamento </w:t>
+        <w:t xml:space="preserve">o fator de </w:t>
+      </w:r>
+      <w:proofErr w:type="gramStart"/>
+      <w:r>
+        <w:rPr>
+          <w:rFonts w:ascii="Times New Roman" w:hAnsi="Times New Roman" w:cs="Times New Roman"/>
+          <w:sz w:val="24"/>
+          <w:szCs w:val="24"/>
+        </w:rPr>
+        <w:t xml:space="preserve">alongamento </w:t>
       </w:r>
       <m:oMath>
         <m:sSub>
@@ -2803,7 +3188,16 @@
           <w:sz w:val="24"/>
           <w:szCs w:val="24"/>
         </w:rPr>
-        <w:t>e R que é a razão do diâmetro da antena e sua altura. Assim, pode-se determinar os parâmetros fundamentais como é mostrado a seguir:</w:t>
+        <w:t>e</w:t>
+      </w:r>
+      <w:proofErr w:type="gramEnd"/>
+      <w:r>
+        <w:rPr>
+          <w:rFonts w:ascii="Times New Roman" w:hAnsi="Times New Roman" w:cs="Times New Roman"/>
+          <w:sz w:val="24"/>
+          <w:szCs w:val="24"/>
+        </w:rPr>
+        <w:t xml:space="preserve"> R que é a razão do diâmetro da antena e sua altura. Assim, pode-se determinar os parâmetros fundamentais como é mostrado a seguir:</w:t>
       </w:r>
     </w:p>
     <w:p>
@@ -2909,7 +3303,42 @@
           <w:sz w:val="24"/>
           <w:szCs w:val="24"/>
         </w:rPr>
-        <w:t xml:space="preserve">O fator de alongamento </w:t>
+        <w:t xml:space="preserve">O fator de </w:t>
+      </w:r>
+      <w:proofErr w:type="spellStart"/>
+      <w:proofErr w:type="gramStart"/>
+      <w:r>
+        <w:rPr>
+          <w:rFonts w:ascii="Times New Roman" w:eastAsiaTheme="minorEastAsia" w:hAnsi="Times New Roman" w:cs="Times New Roman"/>
+          <w:sz w:val="24"/>
+          <w:szCs w:val="24"/>
+        </w:rPr>
+        <w:t>a</w:t>
+      </w:r>
+      <w:r>
+        <w:rPr>
+          <w:rFonts w:ascii="Times New Roman" w:eastAsiaTheme="minorEastAsia" w:hAnsi="Times New Roman" w:cs="Times New Roman"/>
+          <w:sz w:val="24"/>
+          <w:szCs w:val="24"/>
+        </w:rPr>
+        <w:t>t</w:t>
+      </w:r>
+      <w:r>
+        <w:rPr>
+          <w:rFonts w:ascii="Times New Roman" w:eastAsiaTheme="minorEastAsia" w:hAnsi="Times New Roman" w:cs="Times New Roman"/>
+          <w:sz w:val="24"/>
+          <w:szCs w:val="24"/>
+        </w:rPr>
+        <w:t>longamento</w:t>
+      </w:r>
+      <w:proofErr w:type="spellEnd"/>
+      <w:r>
+        <w:rPr>
+          <w:rFonts w:ascii="Times New Roman" w:eastAsiaTheme="minorEastAsia" w:hAnsi="Times New Roman" w:cs="Times New Roman"/>
+          <w:sz w:val="24"/>
+          <w:szCs w:val="24"/>
+        </w:rPr>
+        <w:t xml:space="preserve"> </w:t>
       </w:r>
       <m:oMath>
         <m:sSub>
@@ -2951,7 +3380,16 @@
           <w:sz w:val="24"/>
           <w:szCs w:val="24"/>
         </w:rPr>
-        <w:t xml:space="preserve"> é obtido experimentalmente de acordo com a frequência de ressonância da antena. </w:t>
+        <w:t xml:space="preserve"> é</w:t>
+      </w:r>
+      <w:proofErr w:type="gramEnd"/>
+      <w:r>
+        <w:rPr>
+          <w:rFonts w:ascii="Times New Roman" w:eastAsiaTheme="minorEastAsia" w:hAnsi="Times New Roman" w:cs="Times New Roman"/>
+          <w:sz w:val="24"/>
+          <w:szCs w:val="24"/>
+        </w:rPr>
+        <w:t xml:space="preserve"> obtido experimentalmente de acordo com a frequência de ressonância da antena. </w:t>
       </w:r>
       <w:proofErr w:type="spellStart"/>
       <w:r>
@@ -2969,7 +3407,16 @@
           <w:sz w:val="24"/>
           <w:szCs w:val="24"/>
         </w:rPr>
-        <w:t xml:space="preserve"> recomenda fator </w:t>
+        <w:t xml:space="preserve"> recomenda </w:t>
+      </w:r>
+      <w:proofErr w:type="gramStart"/>
+      <w:r>
+        <w:rPr>
+          <w:rFonts w:ascii="Times New Roman" w:eastAsiaTheme="minorEastAsia" w:hAnsi="Times New Roman" w:cs="Times New Roman"/>
+          <w:sz w:val="24"/>
+          <w:szCs w:val="24"/>
+        </w:rPr>
+        <w:t xml:space="preserve">fator </w:t>
       </w:r>
       <m:oMath>
         <m:sSub>
@@ -3011,7 +3458,16 @@
           <w:sz w:val="24"/>
           <w:szCs w:val="24"/>
         </w:rPr>
-        <w:t xml:space="preserve"> de aproximadamente </w:t>
+        <w:t xml:space="preserve"> de</w:t>
+      </w:r>
+      <w:proofErr w:type="gramEnd"/>
+      <w:r>
+        <w:rPr>
+          <w:rFonts w:ascii="Times New Roman" w:eastAsiaTheme="minorEastAsia" w:hAnsi="Times New Roman" w:cs="Times New Roman"/>
+          <w:sz w:val="24"/>
+          <w:szCs w:val="24"/>
+        </w:rPr>
+        <w:t xml:space="preserve"> aproximadamente </w:t>
       </w:r>
       <m:oMath>
         <m:sSub>
@@ -3491,7 +3947,16 @@
           <w:sz w:val="24"/>
           <w:szCs w:val="24"/>
         </w:rPr>
-        <w:t xml:space="preserve">O fator R é a razão do diâmetro da espira com sua altura, e determina o padrão de radiação da antena. Quanto menor R, maior será seu ganho na elevação em detrimento do azimute. Assim, quanto maior for R, o ganho no azimute é maior em relação a elevação. Recomenda-se R = 0,44 para obter um diagrama de radiação homogêneo. </w:t>
+        <w:t xml:space="preserve">O fator R é a razão do diâmetro da espira com sua altura, e determina o padrão de radiação da antena. Quanto menor R, maior será seu ganho na elevação em detrimento do azimute. Assim, </w:t>
+      </w:r>
+      <w:r>
+        <w:rPr>
+          <w:rFonts w:ascii="Times New Roman" w:eastAsiaTheme="minorEastAsia" w:hAnsi="Times New Roman" w:cs="Times New Roman"/>
+          <w:sz w:val="24"/>
+          <w:szCs w:val="24"/>
+        </w:rPr>
+        <w:lastRenderedPageBreak/>
+        <w:t xml:space="preserve">quanto maior for R, o ganho no azimute é maior em relação a elevação. Recomenda-se R = 0,44 para obter um diagrama de radiação homogêneo. </w:t>
       </w:r>
     </w:p>
     <w:p>
@@ -3692,7 +4157,16 @@
           <w:sz w:val="24"/>
           <w:szCs w:val="24"/>
         </w:rPr>
-        <w:t xml:space="preserve">Assim, pode-se obter </w:t>
+        <w:t xml:space="preserve">Assim, pode-se </w:t>
+      </w:r>
+      <w:proofErr w:type="gramStart"/>
+      <w:r>
+        <w:rPr>
+          <w:rFonts w:ascii="Times New Roman" w:eastAsiaTheme="minorEastAsia" w:hAnsi="Times New Roman" w:cs="Times New Roman"/>
+          <w:sz w:val="24"/>
+          <w:szCs w:val="24"/>
+        </w:rPr>
+        <w:t xml:space="preserve">obter </w:t>
       </w:r>
       <m:oMath>
         <m:sSub>
@@ -3742,7 +4216,16 @@
           <w:sz w:val="24"/>
           <w:szCs w:val="24"/>
         </w:rPr>
-        <w:t xml:space="preserve">, </w:t>
+        <w:t>,</w:t>
+      </w:r>
+      <w:proofErr w:type="gramEnd"/>
+      <w:r>
+        <w:rPr>
+          <w:rFonts w:ascii="Times New Roman" w:eastAsiaTheme="minorEastAsia" w:hAnsi="Times New Roman" w:cs="Times New Roman"/>
+          <w:sz w:val="24"/>
+          <w:szCs w:val="24"/>
+        </w:rPr>
+        <w:t xml:space="preserve"> </w:t>
       </w:r>
       <m:oMath>
         <m:r>
@@ -3797,8 +4280,16 @@
           <w:sz w:val="24"/>
           <w:szCs w:val="24"/>
         </w:rPr>
-        <w:lastRenderedPageBreak/>
-        <w:t xml:space="preserve">Para a espira curta basta estabelecer uma altura em 95% de </w:t>
+        <w:t xml:space="preserve">Para a espira curta basta estabelecer uma altura em 95% </w:t>
+      </w:r>
+      <w:proofErr w:type="gramStart"/>
+      <w:r>
+        <w:rPr>
+          <w:rFonts w:ascii="Times New Roman" w:eastAsiaTheme="minorEastAsia" w:hAnsi="Times New Roman" w:cs="Times New Roman"/>
+          <w:sz w:val="24"/>
+          <w:szCs w:val="24"/>
+        </w:rPr>
+        <w:t xml:space="preserve">de </w:t>
       </w:r>
       <m:oMath>
         <m:sSub>
@@ -3840,7 +4331,16 @@
           <w:sz w:val="24"/>
           <w:szCs w:val="24"/>
         </w:rPr>
-        <w:t>, e calcular as demais medidas aplicando os mesmos fatores aplicados para a espira longa.</w:t>
+        <w:t>,</w:t>
+      </w:r>
+      <w:proofErr w:type="gramEnd"/>
+      <w:r>
+        <w:rPr>
+          <w:rFonts w:ascii="Times New Roman" w:eastAsiaTheme="minorEastAsia" w:hAnsi="Times New Roman" w:cs="Times New Roman"/>
+          <w:sz w:val="24"/>
+          <w:szCs w:val="24"/>
+        </w:rPr>
+        <w:t xml:space="preserve"> e calcular as demais medidas aplicando os mesmos fatores aplicados para a espira longa.</w:t>
       </w:r>
     </w:p>
     <w:p>
@@ -3859,7 +4359,16 @@
           <w:sz w:val="24"/>
           <w:szCs w:val="24"/>
         </w:rPr>
-        <w:t xml:space="preserve">Portanto, </w:t>
+        <w:t>Portanto</w:t>
+      </w:r>
+      <w:proofErr w:type="gramStart"/>
+      <w:r>
+        <w:rPr>
+          <w:rFonts w:ascii="Times New Roman" w:eastAsiaTheme="minorEastAsia" w:hAnsi="Times New Roman" w:cs="Times New Roman"/>
+          <w:sz w:val="24"/>
+          <w:szCs w:val="24"/>
+        </w:rPr>
+        <w:t xml:space="preserve">, </w:t>
       </w:r>
       <m:oMath>
         <m:sSub>
@@ -3909,7 +4418,16 @@
           <w:sz w:val="24"/>
           <w:szCs w:val="24"/>
         </w:rPr>
-        <w:t xml:space="preserve">, </w:t>
+        <w:t>,</w:t>
+      </w:r>
+      <w:proofErr w:type="gramEnd"/>
+      <w:r>
+        <w:rPr>
+          <w:rFonts w:ascii="Times New Roman" w:eastAsiaTheme="minorEastAsia" w:hAnsi="Times New Roman" w:cs="Times New Roman"/>
+          <w:sz w:val="24"/>
+          <w:szCs w:val="24"/>
+        </w:rPr>
+        <w:t xml:space="preserve"> </w:t>
       </w:r>
       <m:oMath>
         <m:r>
@@ -4216,6 +4734,25 @@
           <w:szCs w:val="24"/>
         </w:rPr>
       </w:pPr>
+      <w:r>
+        <w:rPr>
+          <w:rFonts w:ascii="Times New Roman" w:eastAsiaTheme="minorEastAsia" w:hAnsi="Times New Roman" w:cs="Times New Roman"/>
+          <w:sz w:val="24"/>
+          <w:szCs w:val="24"/>
+        </w:rPr>
+        <w:t>Figura 4 – perspectivas simuladas</w:t>
+      </w:r>
+    </w:p>
+    <w:p>
+      <w:pPr>
+        <w:spacing w:after="240" w:line="240" w:lineRule="auto"/>
+        <w:jc w:val="center"/>
+        <w:rPr>
+          <w:rFonts w:ascii="Times New Roman" w:eastAsiaTheme="minorEastAsia" w:hAnsi="Times New Roman" w:cs="Times New Roman"/>
+          <w:sz w:val="24"/>
+          <w:szCs w:val="24"/>
+        </w:rPr>
+      </w:pPr>
     </w:p>
     <w:p>
       <w:pPr>
@@ -4277,10 +4814,11 @@
           <w:szCs w:val="24"/>
           <w:lang w:eastAsia="pt-BR"/>
         </w:rPr>
+        <w:lastRenderedPageBreak/>
         <w:drawing>
           <wp:inline distT="0" distB="0" distL="0" distR="0" wp14:anchorId="5B0BEC64" wp14:editId="7378B0CF">
-            <wp:extent cx="4292600" cy="1922994"/>
-            <wp:effectExtent l="0" t="0" r="0" b="1270"/>
+            <wp:extent cx="4018046" cy="1800000"/>
+            <wp:effectExtent l="0" t="0" r="1905" b="0"/>
             <wp:docPr id="17" name="Imagem 17" descr="D:\FESP\TCC\TCC-FESP\escrita\pesquisa-antena\dados simulação.JPG"/>
             <wp:cNvGraphicFramePr>
               <a:graphicFrameLocks xmlns:a="http://schemas.openxmlformats.org/drawingml/2006/main" noChangeAspect="1"/>
@@ -4310,7 +4848,7 @@
                   <pic:spPr bwMode="auto">
                     <a:xfrm>
                       <a:off x="0" y="0"/>
-                      <a:ext cx="4328492" cy="1939073"/>
+                      <a:ext cx="4018046" cy="1800000"/>
                     </a:xfrm>
                     <a:prstGeom prst="rect">
                       <a:avLst/>
@@ -4340,16 +4878,34 @@
       <w:r>
         <w:rPr>
           <w:rFonts w:ascii="Times New Roman" w:hAnsi="Times New Roman" w:cs="Times New Roman"/>
+          <w:sz w:val="24"/>
+          <w:szCs w:val="24"/>
+        </w:rPr>
+        <w:t>Figura 5 – modelo para cálculo computacional</w:t>
+      </w:r>
+    </w:p>
+    <w:p>
+      <w:pPr>
+        <w:spacing w:after="240" w:line="240" w:lineRule="auto"/>
+        <w:jc w:val="center"/>
+        <w:rPr>
+          <w:rFonts w:ascii="Times New Roman" w:hAnsi="Times New Roman" w:cs="Times New Roman"/>
+          <w:sz w:val="24"/>
+          <w:szCs w:val="24"/>
+        </w:rPr>
+      </w:pPr>
+      <w:r>
+        <w:rPr>
+          <w:rFonts w:ascii="Times New Roman" w:hAnsi="Times New Roman" w:cs="Times New Roman"/>
           <w:noProof/>
           <w:sz w:val="24"/>
           <w:szCs w:val="24"/>
           <w:lang w:eastAsia="pt-BR"/>
         </w:rPr>
-        <w:lastRenderedPageBreak/>
         <w:drawing>
           <wp:inline distT="0" distB="0" distL="0" distR="0" wp14:anchorId="7823F865" wp14:editId="16FD3CFF">
-            <wp:extent cx="3644900" cy="2011172"/>
-            <wp:effectExtent l="0" t="0" r="0" b="8255"/>
+            <wp:extent cx="3262185" cy="1800000"/>
+            <wp:effectExtent l="0" t="0" r="0" b="0"/>
             <wp:docPr id="18" name="Imagem 18" descr="D:\FESP\TCC\TCC-FESP\escrita\pesquisa-antena\dados simulacao 2.JPG"/>
             <wp:cNvGraphicFramePr>
               <a:graphicFrameLocks xmlns:a="http://schemas.openxmlformats.org/drawingml/2006/main" noChangeAspect="1"/>
@@ -4379,7 +4935,7 @@
                   <pic:spPr bwMode="auto">
                     <a:xfrm>
                       <a:off x="0" y="0"/>
-                      <a:ext cx="3666923" cy="2023324"/>
+                      <a:ext cx="3262185" cy="1800000"/>
                     </a:xfrm>
                     <a:prstGeom prst="rect">
                       <a:avLst/>
@@ -4399,6 +4955,43 @@
     <w:p>
       <w:pPr>
         <w:spacing w:after="240" w:line="240" w:lineRule="auto"/>
+        <w:jc w:val="center"/>
+        <w:rPr>
+          <w:rFonts w:ascii="Times New Roman" w:hAnsi="Times New Roman" w:cs="Times New Roman"/>
+          <w:sz w:val="24"/>
+          <w:szCs w:val="24"/>
+        </w:rPr>
+      </w:pPr>
+      <w:r>
+        <w:rPr>
+          <w:rFonts w:ascii="Times New Roman" w:hAnsi="Times New Roman" w:cs="Times New Roman"/>
+          <w:sz w:val="24"/>
+          <w:szCs w:val="24"/>
+        </w:rPr>
+        <w:t xml:space="preserve">Figura 6 – modelo finito </w:t>
+      </w:r>
+      <w:r>
+        <w:rPr>
+          <w:rFonts w:ascii="Times New Roman" w:hAnsi="Times New Roman" w:cs="Times New Roman"/>
+          <w:sz w:val="24"/>
+          <w:szCs w:val="24"/>
+        </w:rPr>
+        <w:t xml:space="preserve">para </w:t>
+      </w:r>
+      <w:bookmarkStart w:id="0" w:name="_GoBack"/>
+      <w:bookmarkEnd w:id="0"/>
+      <w:r>
+        <w:rPr>
+          <w:rFonts w:ascii="Times New Roman" w:hAnsi="Times New Roman" w:cs="Times New Roman"/>
+          <w:sz w:val="24"/>
+          <w:szCs w:val="24"/>
+        </w:rPr>
+        <w:t>QFH</w:t>
+      </w:r>
+    </w:p>
+    <w:p>
+      <w:pPr>
+        <w:spacing w:after="240" w:line="240" w:lineRule="auto"/>
         <w:jc w:val="both"/>
         <w:rPr>
           <w:rFonts w:ascii="Times New Roman" w:hAnsi="Times New Roman" w:cs="Times New Roman"/>
@@ -4431,7 +5024,7 @@
           <w:sz w:val="24"/>
           <w:szCs w:val="24"/>
         </w:rPr>
-        <w:t>Diagramas de radiação:</w:t>
+        <w:t>Diagrama de Smith:</w:t>
       </w:r>
     </w:p>
     <w:p>
@@ -4450,7 +5043,7 @@
           <w:sz w:val="24"/>
           <w:szCs w:val="24"/>
         </w:rPr>
-        <w:t>Abaixo, estão representados os diagramas de radiação selecionados de 133 MHz até 139 MHz com resolução de 1º de elevação.</w:t>
+        <w:t>O diagrama representado abaixo identifica a impedância normalizada da antena de acordo com as faixas de frequências selecionadas no intervalo de 133 MHz até 139 MHz com resolução de 0,1 MHz.</w:t>
       </w:r>
     </w:p>
     <w:p>
@@ -4472,10 +5065,10 @@
           <w:lang w:eastAsia="pt-BR"/>
         </w:rPr>
         <w:drawing>
-          <wp:inline distT="0" distB="0" distL="0" distR="0" wp14:anchorId="0C19B152" wp14:editId="50B4507C">
-            <wp:extent cx="3013862" cy="3069079"/>
+          <wp:inline distT="0" distB="0" distL="0" distR="0" wp14:anchorId="308079A4" wp14:editId="4BC76530">
+            <wp:extent cx="3129906" cy="2520000"/>
             <wp:effectExtent l="0" t="0" r="0" b="0"/>
-            <wp:docPr id="13" name="Imagem 13" descr="D:\FESP\TCC\TCC-FESP\escrita\pesquisa-antena\diagrama-radiação.JPG"/>
+            <wp:docPr id="14" name="Imagem 14" descr="D:\FESP\TCC\TCC-FESP\escrita\pesquisa-antena\smith.JPG"/>
             <wp:cNvGraphicFramePr>
               <a:graphicFrameLocks xmlns:a="http://schemas.openxmlformats.org/drawingml/2006/main" noChangeAspect="1"/>
             </wp:cNvGraphicFramePr>
@@ -4483,7 +5076,7 @@
               <a:graphicData uri="http://schemas.openxmlformats.org/drawingml/2006/picture">
                 <pic:pic xmlns:pic="http://schemas.openxmlformats.org/drawingml/2006/picture">
                   <pic:nvPicPr>
-                    <pic:cNvPr id="0" name="Picture 6" descr="D:\FESP\TCC\TCC-FESP\escrita\pesquisa-antena\diagrama-radiação.JPG"/>
+                    <pic:cNvPr id="0" name="Picture 7" descr="D:\FESP\TCC\TCC-FESP\escrita\pesquisa-antena\smith.JPG"/>
                     <pic:cNvPicPr>
                       <a:picLocks noChangeAspect="1" noChangeArrowheads="1"/>
                     </pic:cNvPicPr>
@@ -4504,7 +5097,7 @@
                   <pic:spPr bwMode="auto">
                     <a:xfrm>
                       <a:off x="0" y="0"/>
-                      <a:ext cx="3043013" cy="3098765"/>
+                      <a:ext cx="3129906" cy="2520000"/>
                     </a:xfrm>
                     <a:prstGeom prst="rect">
                       <a:avLst/>
@@ -4524,6 +5117,26 @@
     <w:p>
       <w:pPr>
         <w:spacing w:after="240" w:line="240" w:lineRule="auto"/>
+        <w:jc w:val="center"/>
+        <w:rPr>
+          <w:rFonts w:ascii="Times New Roman" w:hAnsi="Times New Roman" w:cs="Times New Roman"/>
+          <w:sz w:val="24"/>
+          <w:szCs w:val="24"/>
+        </w:rPr>
+      </w:pPr>
+      <w:r>
+        <w:rPr>
+          <w:rFonts w:ascii="Times New Roman" w:hAnsi="Times New Roman" w:cs="Times New Roman"/>
+          <w:sz w:val="24"/>
+          <w:szCs w:val="24"/>
+        </w:rPr>
+        <w:lastRenderedPageBreak/>
+        <w:t>Figura 7 – diagrama de Smith</w:t>
+      </w:r>
+    </w:p>
+    <w:p>
+      <w:pPr>
+        <w:spacing w:after="240" w:line="240" w:lineRule="auto"/>
         <w:jc w:val="both"/>
         <w:rPr>
           <w:rFonts w:ascii="Times New Roman" w:hAnsi="Times New Roman" w:cs="Times New Roman"/>
@@ -4537,7 +5150,7 @@
           <w:sz w:val="24"/>
           <w:szCs w:val="24"/>
         </w:rPr>
-        <w:t>Diagrama de Smith:</w:t>
+        <w:t>Gráfico de Coeficiente de Onda Estacionária e Coeficiente de Reflexão:</w:t>
       </w:r>
     </w:p>
     <w:p>
@@ -4556,114 +5169,16 @@
           <w:sz w:val="24"/>
           <w:szCs w:val="24"/>
         </w:rPr>
-        <w:t>O diagrama representado abaixo identifica a impedância normalizada da antena de acordo com as faixas de frequências selecionadas no intervalo de 133 MHz até 139 MHz com resolução de 0,1 MHz.</w:t>
-      </w:r>
-    </w:p>
-    <w:p>
-      <w:pPr>
-        <w:spacing w:after="240" w:line="240" w:lineRule="auto"/>
-        <w:jc w:val="center"/>
-        <w:rPr>
-          <w:rFonts w:ascii="Times New Roman" w:hAnsi="Times New Roman" w:cs="Times New Roman"/>
-          <w:sz w:val="24"/>
-          <w:szCs w:val="24"/>
-        </w:rPr>
-      </w:pPr>
-      <w:r>
-        <w:rPr>
-          <w:rFonts w:ascii="Times New Roman" w:hAnsi="Times New Roman" w:cs="Times New Roman"/>
-          <w:noProof/>
-          <w:sz w:val="24"/>
-          <w:szCs w:val="24"/>
-          <w:lang w:eastAsia="pt-BR"/>
-        </w:rPr>
-        <w:lastRenderedPageBreak/>
-        <w:drawing>
-          <wp:inline distT="0" distB="0" distL="0" distR="0" wp14:anchorId="308079A4" wp14:editId="4BC76530">
-            <wp:extent cx="4471293" cy="3600000"/>
-            <wp:effectExtent l="0" t="0" r="5715" b="635"/>
-            <wp:docPr id="14" name="Imagem 14" descr="D:\FESP\TCC\TCC-FESP\escrita\pesquisa-antena\smith.JPG"/>
-            <wp:cNvGraphicFramePr>
-              <a:graphicFrameLocks xmlns:a="http://schemas.openxmlformats.org/drawingml/2006/main" noChangeAspect="1"/>
-            </wp:cNvGraphicFramePr>
-            <a:graphic xmlns:a="http://schemas.openxmlformats.org/drawingml/2006/main">
-              <a:graphicData uri="http://schemas.openxmlformats.org/drawingml/2006/picture">
-                <pic:pic xmlns:pic="http://schemas.openxmlformats.org/drawingml/2006/picture">
-                  <pic:nvPicPr>
-                    <pic:cNvPr id="0" name="Picture 7" descr="D:\FESP\TCC\TCC-FESP\escrita\pesquisa-antena\smith.JPG"/>
-                    <pic:cNvPicPr>
-                      <a:picLocks noChangeAspect="1" noChangeArrowheads="1"/>
-                    </pic:cNvPicPr>
-                  </pic:nvPicPr>
-                  <pic:blipFill>
-                    <a:blip r:embed="rId16">
-                      <a:extLst>
-                        <a:ext uri="{28A0092B-C50C-407E-A947-70E740481C1C}">
-                          <a14:useLocalDpi xmlns:a14="http://schemas.microsoft.com/office/drawing/2010/main" val="0"/>
-                        </a:ext>
-                      </a:extLst>
-                    </a:blip>
-                    <a:srcRect/>
-                    <a:stretch>
-                      <a:fillRect/>
-                    </a:stretch>
-                  </pic:blipFill>
-                  <pic:spPr bwMode="auto">
-                    <a:xfrm>
-                      <a:off x="0" y="0"/>
-                      <a:ext cx="4471293" cy="3600000"/>
-                    </a:xfrm>
-                    <a:prstGeom prst="rect">
-                      <a:avLst/>
-                    </a:prstGeom>
-                    <a:noFill/>
-                    <a:ln>
-                      <a:noFill/>
-                    </a:ln>
-                  </pic:spPr>
-                </pic:pic>
-              </a:graphicData>
-            </a:graphic>
-          </wp:inline>
-        </w:drawing>
-      </w:r>
-    </w:p>
-    <w:p>
-      <w:pPr>
-        <w:spacing w:after="240" w:line="240" w:lineRule="auto"/>
-        <w:jc w:val="both"/>
-        <w:rPr>
-          <w:rFonts w:ascii="Times New Roman" w:hAnsi="Times New Roman" w:cs="Times New Roman"/>
-          <w:sz w:val="24"/>
-          <w:szCs w:val="24"/>
-        </w:rPr>
-      </w:pPr>
-      <w:r>
-        <w:rPr>
-          <w:rFonts w:ascii="Times New Roman" w:hAnsi="Times New Roman" w:cs="Times New Roman"/>
-          <w:sz w:val="24"/>
-          <w:szCs w:val="24"/>
-        </w:rPr>
-        <w:t>Gráfico de Coeficiente de Onda Estacionária e Coeficiente de Reflexão:</w:t>
-      </w:r>
-    </w:p>
-    <w:p>
-      <w:pPr>
-        <w:spacing w:after="240" w:line="240" w:lineRule="auto"/>
-        <w:jc w:val="both"/>
-        <w:rPr>
-          <w:rFonts w:ascii="Times New Roman" w:hAnsi="Times New Roman" w:cs="Times New Roman"/>
-          <w:sz w:val="24"/>
-          <w:szCs w:val="24"/>
-        </w:rPr>
-      </w:pPr>
-      <w:r>
-        <w:rPr>
-          <w:rFonts w:ascii="Times New Roman" w:hAnsi="Times New Roman" w:cs="Times New Roman"/>
-          <w:sz w:val="24"/>
-          <w:szCs w:val="24"/>
-        </w:rPr>
-        <w:t xml:space="preserve">Os valores ideais para o COE e </w:t>
+        <w:t xml:space="preserve">Os valores ideais para o COE </w:t>
+      </w:r>
+      <w:proofErr w:type="gramStart"/>
+      <w:r>
+        <w:rPr>
+          <w:rFonts w:ascii="Times New Roman" w:hAnsi="Times New Roman" w:cs="Times New Roman"/>
+          <w:sz w:val="24"/>
+          <w:szCs w:val="24"/>
+        </w:rPr>
+        <w:t xml:space="preserve">e </w:t>
       </w:r>
       <m:oMath>
         <m:sSub>
@@ -4715,7 +5230,16 @@
           <w:sz w:val="24"/>
           <w:szCs w:val="24"/>
         </w:rPr>
-        <w:t xml:space="preserve">, seriam para a mínima variação de acordo com o intervalo de frequência desejado em torno da central de 137,5 MHz. </w:t>
+        <w:t>,</w:t>
+      </w:r>
+      <w:proofErr w:type="gramEnd"/>
+      <w:r>
+        <w:rPr>
+          <w:rFonts w:ascii="Times New Roman" w:eastAsiaTheme="minorEastAsia" w:hAnsi="Times New Roman" w:cs="Times New Roman"/>
+          <w:sz w:val="24"/>
+          <w:szCs w:val="24"/>
+        </w:rPr>
+        <w:t xml:space="preserve"> seriam para a mínima variação de acordo com o intervalo de frequência desejado em torno da central de 137,5 MHz. </w:t>
       </w:r>
     </w:p>
     <w:p>
@@ -4738,8 +5262,8 @@
         </w:rPr>
         <w:drawing>
           <wp:inline distT="0" distB="0" distL="0" distR="0" wp14:anchorId="3B81CFC2" wp14:editId="7E0C1FD6">
-            <wp:extent cx="5760085" cy="3426024"/>
-            <wp:effectExtent l="0" t="0" r="0" b="3175"/>
+            <wp:extent cx="4236810" cy="2520000"/>
+            <wp:effectExtent l="0" t="0" r="0" b="0"/>
             <wp:docPr id="15" name="Imagem 15" descr="D:\FESP\TCC\TCC-FESP\escrita\pesquisa-antena\COE.JPG"/>
             <wp:cNvGraphicFramePr>
               <a:graphicFrameLocks xmlns:a="http://schemas.openxmlformats.org/drawingml/2006/main" noChangeAspect="1"/>
@@ -4754,7 +5278,7 @@
                     </pic:cNvPicPr>
                   </pic:nvPicPr>
                   <pic:blipFill>
-                    <a:blip r:embed="rId17">
+                    <a:blip r:embed="rId16" cstate="print">
                       <a:extLst>
                         <a:ext uri="{28A0092B-C50C-407E-A947-70E740481C1C}">
                           <a14:useLocalDpi xmlns:a14="http://schemas.microsoft.com/office/drawing/2010/main" val="0"/>
@@ -4769,7 +5293,7 @@
                   <pic:spPr bwMode="auto">
                     <a:xfrm>
                       <a:off x="0" y="0"/>
-                      <a:ext cx="5760085" cy="3426024"/>
+                      <a:ext cx="4236810" cy="2520000"/>
                     </a:xfrm>
                     <a:prstGeom prst="rect">
                       <a:avLst/>
@@ -4789,6 +5313,25 @@
     <w:p>
       <w:pPr>
         <w:spacing w:after="240" w:line="240" w:lineRule="auto"/>
+        <w:jc w:val="center"/>
+        <w:rPr>
+          <w:rFonts w:ascii="Times New Roman" w:hAnsi="Times New Roman" w:cs="Times New Roman"/>
+          <w:sz w:val="24"/>
+          <w:szCs w:val="24"/>
+        </w:rPr>
+      </w:pPr>
+      <w:r>
+        <w:rPr>
+          <w:rFonts w:ascii="Times New Roman" w:hAnsi="Times New Roman" w:cs="Times New Roman"/>
+          <w:sz w:val="24"/>
+          <w:szCs w:val="24"/>
+        </w:rPr>
+        <w:t>Figura 8 – gráfico de COE</w:t>
+      </w:r>
+    </w:p>
+    <w:p>
+      <w:pPr>
+        <w:spacing w:after="240" w:line="240" w:lineRule="auto"/>
         <w:jc w:val="both"/>
         <w:rPr>
           <w:rFonts w:ascii="Times New Roman" w:hAnsi="Times New Roman" w:cs="Times New Roman"/>
@@ -4808,7 +5351,7 @@
     <w:p>
       <w:pPr>
         <w:spacing w:after="240" w:line="240" w:lineRule="auto"/>
-        <w:jc w:val="both"/>
+        <w:jc w:val="center"/>
         <w:rPr>
           <w:rFonts w:ascii="Times New Roman" w:hAnsi="Times New Roman" w:cs="Times New Roman"/>
           <w:bCs/>
@@ -4826,11 +5369,10 @@
           <w:szCs w:val="24"/>
           <w:lang w:eastAsia="pt-BR"/>
         </w:rPr>
-        <w:lastRenderedPageBreak/>
         <w:drawing>
           <wp:inline distT="0" distB="0" distL="0" distR="0" wp14:anchorId="322E5732" wp14:editId="36D3D5C8">
-            <wp:extent cx="5760085" cy="1735414"/>
-            <wp:effectExtent l="0" t="0" r="0" b="0"/>
+            <wp:extent cx="4779564" cy="1440000"/>
+            <wp:effectExtent l="0" t="0" r="2540" b="8255"/>
             <wp:docPr id="16" name="Imagem 16" descr="D:\FESP\TCC\TCC-FESP\escrita\pesquisa-antena\impedancia.JPG"/>
             <wp:cNvGraphicFramePr>
               <a:graphicFrameLocks xmlns:a="http://schemas.openxmlformats.org/drawingml/2006/main" noChangeAspect="1"/>
@@ -4845,7 +5387,7 @@
                     </pic:cNvPicPr>
                   </pic:nvPicPr>
                   <pic:blipFill>
-                    <a:blip r:embed="rId18">
+                    <a:blip r:embed="rId17" cstate="print">
                       <a:extLst>
                         <a:ext uri="{28A0092B-C50C-407E-A947-70E740481C1C}">
                           <a14:useLocalDpi xmlns:a14="http://schemas.microsoft.com/office/drawing/2010/main" val="0"/>
@@ -4860,7 +5402,7 @@
                   <pic:spPr bwMode="auto">
                     <a:xfrm>
                       <a:off x="0" y="0"/>
-                      <a:ext cx="5760085" cy="1735414"/>
+                      <a:ext cx="4779564" cy="1440000"/>
                     </a:xfrm>
                     <a:prstGeom prst="rect">
                       <a:avLst/>
@@ -4880,6 +5422,27 @@
     <w:p>
       <w:pPr>
         <w:spacing w:after="240" w:line="240" w:lineRule="auto"/>
+        <w:jc w:val="center"/>
+        <w:rPr>
+          <w:rFonts w:ascii="Times New Roman" w:hAnsi="Times New Roman" w:cs="Times New Roman"/>
+          <w:bCs/>
+          <w:sz w:val="24"/>
+          <w:szCs w:val="24"/>
+        </w:rPr>
+      </w:pPr>
+      <w:r>
+        <w:rPr>
+          <w:rFonts w:ascii="Times New Roman" w:hAnsi="Times New Roman" w:cs="Times New Roman"/>
+          <w:bCs/>
+          <w:sz w:val="24"/>
+          <w:szCs w:val="24"/>
+        </w:rPr>
+        <w:t xml:space="preserve">Figura 9 – gráfico de impedância </w:t>
+      </w:r>
+    </w:p>
+    <w:p>
+      <w:pPr>
+        <w:spacing w:after="240" w:line="240" w:lineRule="auto"/>
         <w:jc w:val="both"/>
         <w:rPr>
           <w:rFonts w:ascii="Times New Roman" w:hAnsi="Times New Roman" w:cs="Times New Roman"/>
@@ -5000,6 +5563,7 @@
           <w:sz w:val="24"/>
           <w:szCs w:val="24"/>
         </w:rPr>
+        <w:lastRenderedPageBreak/>
         <w:t xml:space="preserve">Com o Vector Network </w:t>
       </w:r>
       <w:proofErr w:type="spellStart"/>
@@ -5020,7 +5584,43 @@
           <w:sz w:val="24"/>
           <w:szCs w:val="24"/>
         </w:rPr>
-        <w:t>, foi medido 0,7 dB de atenuação no cabo coaxial RG58 de 3m de comprimento.</w:t>
+        <w:t>, foi medido 0,7 dB de atenuação no cabo coaxial RG58 de 3</w:t>
+      </w:r>
+      <w:r>
+        <w:rPr>
+          <w:rFonts w:ascii="Times New Roman" w:hAnsi="Times New Roman" w:cs="Times New Roman"/>
+          <w:bCs/>
+          <w:sz w:val="24"/>
+          <w:szCs w:val="24"/>
+        </w:rPr>
+        <w:t xml:space="preserve"> </w:t>
+      </w:r>
+      <w:r>
+        <w:rPr>
+          <w:rFonts w:ascii="Times New Roman" w:hAnsi="Times New Roman" w:cs="Times New Roman"/>
+          <w:bCs/>
+          <w:sz w:val="24"/>
+          <w:szCs w:val="24"/>
+        </w:rPr>
+        <w:t>m</w:t>
+      </w:r>
+      <w:r>
+        <w:rPr>
+          <w:rFonts w:ascii="Times New Roman" w:hAnsi="Times New Roman" w:cs="Times New Roman"/>
+          <w:bCs/>
+          <w:sz w:val="24"/>
+          <w:szCs w:val="24"/>
+        </w:rPr>
+        <w:t>etros</w:t>
+      </w:r>
+      <w:r>
+        <w:rPr>
+          <w:rFonts w:ascii="Times New Roman" w:hAnsi="Times New Roman" w:cs="Times New Roman"/>
+          <w:bCs/>
+          <w:sz w:val="24"/>
+          <w:szCs w:val="24"/>
+        </w:rPr>
+        <w:t xml:space="preserve"> de comprimento.</w:t>
       </w:r>
     </w:p>
     <w:p>
@@ -5060,7 +5660,7 @@
                     </pic:cNvPicPr>
                   </pic:nvPicPr>
                   <pic:blipFill>
-                    <a:blip r:embed="rId19" cstate="print">
+                    <a:blip r:embed="rId18" cstate="print">
                       <a:extLst>
                         <a:ext uri="{28A0092B-C50C-407E-A947-70E740481C1C}">
                           <a14:useLocalDpi xmlns:a14="http://schemas.microsoft.com/office/drawing/2010/main" val="0"/>
@@ -5110,7 +5710,16 @@
           <w:sz w:val="24"/>
           <w:szCs w:val="24"/>
         </w:rPr>
-        <w:t xml:space="preserve">Foto </w:t>
+        <w:t>Foto 1</w:t>
+      </w:r>
+      <w:r>
+        <w:rPr>
+          <w:rFonts w:ascii="Times New Roman" w:hAnsi="Times New Roman" w:cs="Times New Roman"/>
+          <w:bCs/>
+          <w:sz w:val="24"/>
+          <w:szCs w:val="24"/>
+        </w:rPr>
+        <w:t xml:space="preserve"> – Vector Network </w:t>
       </w:r>
       <w:proofErr w:type="spellStart"/>
       <w:r>
@@ -5120,29 +5729,30 @@
           <w:sz w:val="24"/>
           <w:szCs w:val="24"/>
         </w:rPr>
-        <w:t>xx</w:t>
+        <w:t>Analyzer</w:t>
       </w:r>
       <w:proofErr w:type="spellEnd"/>
-      <w:r>
-        <w:rPr>
-          <w:rFonts w:ascii="Times New Roman" w:hAnsi="Times New Roman" w:cs="Times New Roman"/>
-          <w:bCs/>
-          <w:sz w:val="24"/>
-          <w:szCs w:val="24"/>
-        </w:rPr>
-        <w:t xml:space="preserve"> – Vector Network </w:t>
-      </w:r>
-      <w:proofErr w:type="spellStart"/>
-      <w:r>
-        <w:rPr>
-          <w:rFonts w:ascii="Times New Roman" w:hAnsi="Times New Roman" w:cs="Times New Roman"/>
-          <w:bCs/>
-          <w:sz w:val="24"/>
-          <w:szCs w:val="24"/>
-        </w:rPr>
-        <w:t>Analyzer</w:t>
-      </w:r>
-      <w:proofErr w:type="spellEnd"/>
+    </w:p>
+    <w:p>
+      <w:pPr>
+        <w:spacing w:after="240" w:line="240" w:lineRule="auto"/>
+        <w:jc w:val="both"/>
+        <w:rPr>
+          <w:rFonts w:ascii="Times New Roman" w:hAnsi="Times New Roman" w:cs="Times New Roman"/>
+          <w:bCs/>
+          <w:sz w:val="24"/>
+          <w:szCs w:val="24"/>
+        </w:rPr>
+      </w:pPr>
+      <w:r>
+        <w:rPr>
+          <w:rFonts w:ascii="Times New Roman" w:hAnsi="Times New Roman" w:cs="Times New Roman"/>
+          <w:bCs/>
+          <w:sz w:val="24"/>
+          <w:szCs w:val="24"/>
+        </w:rPr>
+        <w:t>Acoplando o cabo a antena, e com o VNA configurado para gerar um sinal na faixa de 130 MHz até 140 MHz, a seguinte figura é apresentada no diagrama de Smith do equipamento.</w:t>
+      </w:r>
     </w:p>
     <w:p>
       <w:pPr>
@@ -5158,66 +5768,11 @@
       <w:r>
         <w:rPr>
           <w:rFonts w:ascii="Times New Roman" w:hAnsi="Times New Roman" w:cs="Times New Roman"/>
-          <w:bCs/>
-          <w:sz w:val="24"/>
-          <w:szCs w:val="24"/>
-        </w:rPr>
-        <w:t>Fonte – Laboratório de Metrologia Elétrica – IPT</w:t>
-      </w:r>
-    </w:p>
-    <w:p>
-      <w:pPr>
-        <w:spacing w:after="240" w:line="240" w:lineRule="auto"/>
-        <w:jc w:val="center"/>
-        <w:rPr>
-          <w:rFonts w:ascii="Times New Roman" w:hAnsi="Times New Roman" w:cs="Times New Roman"/>
-          <w:bCs/>
-          <w:sz w:val="24"/>
-          <w:szCs w:val="24"/>
-        </w:rPr>
-      </w:pPr>
-    </w:p>
-    <w:p>
-      <w:pPr>
-        <w:spacing w:after="240" w:line="240" w:lineRule="auto"/>
-        <w:jc w:val="both"/>
-        <w:rPr>
-          <w:rFonts w:ascii="Times New Roman" w:hAnsi="Times New Roman" w:cs="Times New Roman"/>
-          <w:bCs/>
-          <w:sz w:val="24"/>
-          <w:szCs w:val="24"/>
-        </w:rPr>
-      </w:pPr>
-      <w:r>
-        <w:rPr>
-          <w:rFonts w:ascii="Times New Roman" w:hAnsi="Times New Roman" w:cs="Times New Roman"/>
-          <w:bCs/>
-          <w:sz w:val="24"/>
-          <w:szCs w:val="24"/>
-        </w:rPr>
-        <w:t>Acoplando o cabo a antena, e com o VNA configurado para gerar um sinal na faixa de 130 MHz até 140 MHz, a seguinte figura é apresentada no diagrama de Smith do equipamento.</w:t>
-      </w:r>
-    </w:p>
-    <w:p>
-      <w:pPr>
-        <w:spacing w:after="240" w:line="240" w:lineRule="auto"/>
-        <w:jc w:val="center"/>
-        <w:rPr>
-          <w:rFonts w:ascii="Times New Roman" w:hAnsi="Times New Roman" w:cs="Times New Roman"/>
-          <w:bCs/>
-          <w:sz w:val="24"/>
-          <w:szCs w:val="24"/>
-        </w:rPr>
-      </w:pPr>
-      <w:r>
-        <w:rPr>
-          <w:rFonts w:ascii="Times New Roman" w:hAnsi="Times New Roman" w:cs="Times New Roman"/>
           <w:noProof/>
           <w:sz w:val="24"/>
           <w:szCs w:val="24"/>
           <w:lang w:eastAsia="pt-BR"/>
         </w:rPr>
-        <w:lastRenderedPageBreak/>
         <w:drawing>
           <wp:inline distT="0" distB="0" distL="0" distR="0" wp14:anchorId="4DBA939D" wp14:editId="09BDDF7B">
             <wp:extent cx="2159940" cy="2880000"/>
@@ -5236,7 +5791,7 @@
                     </pic:cNvPicPr>
                   </pic:nvPicPr>
                   <pic:blipFill>
-                    <a:blip r:embed="rId20" cstate="print">
+                    <a:blip r:embed="rId19" cstate="print">
                       <a:extLst>
                         <a:ext uri="{28A0092B-C50C-407E-A947-70E740481C1C}">
                           <a14:useLocalDpi xmlns:a14="http://schemas.microsoft.com/office/drawing/2010/main" val="0"/>
@@ -5279,17 +5834,15 @@
           <w:szCs w:val="24"/>
         </w:rPr>
       </w:pPr>
-      <w:proofErr w:type="spellStart"/>
-      <w:r>
-        <w:rPr>
-          <w:rFonts w:ascii="Times New Roman" w:hAnsi="Times New Roman" w:cs="Times New Roman"/>
-          <w:bCs/>
-          <w:sz w:val="24"/>
-          <w:szCs w:val="24"/>
-        </w:rPr>
-        <w:t>Fotoxx</w:t>
-      </w:r>
-      <w:proofErr w:type="spellEnd"/>
+      <w:r>
+        <w:rPr>
+          <w:rFonts w:ascii="Times New Roman" w:hAnsi="Times New Roman" w:cs="Times New Roman"/>
+          <w:bCs/>
+          <w:sz w:val="24"/>
+          <w:szCs w:val="24"/>
+        </w:rPr>
+        <w:t xml:space="preserve">Foto 2 </w:t>
+      </w:r>
       <w:r>
         <w:rPr>
           <w:rFonts w:ascii="Times New Roman" w:hAnsi="Times New Roman" w:cs="Times New Roman"/>
@@ -5303,27 +5856,6 @@
     <w:p>
       <w:pPr>
         <w:spacing w:after="240" w:line="240" w:lineRule="auto"/>
-        <w:jc w:val="center"/>
-        <w:rPr>
-          <w:rFonts w:ascii="Times New Roman" w:hAnsi="Times New Roman" w:cs="Times New Roman"/>
-          <w:bCs/>
-          <w:sz w:val="24"/>
-          <w:szCs w:val="24"/>
-        </w:rPr>
-      </w:pPr>
-      <w:r>
-        <w:rPr>
-          <w:rFonts w:ascii="Times New Roman" w:hAnsi="Times New Roman" w:cs="Times New Roman"/>
-          <w:bCs/>
-          <w:sz w:val="24"/>
-          <w:szCs w:val="24"/>
-        </w:rPr>
-        <w:t>Fonte – Laboratório de Metrologia Elétrica – IPT</w:t>
-      </w:r>
-    </w:p>
-    <w:p>
-      <w:pPr>
-        <w:spacing w:after="240" w:line="240" w:lineRule="auto"/>
         <w:jc w:val="both"/>
         <w:rPr>
           <w:rFonts w:ascii="Times New Roman" w:eastAsiaTheme="minorEastAsia" w:hAnsi="Times New Roman" w:cs="Times New Roman"/>
@@ -5339,7 +5871,17 @@
           <w:sz w:val="24"/>
           <w:szCs w:val="24"/>
         </w:rPr>
-        <w:t xml:space="preserve">Nele, com a frequência posicionada em 137,5 MHz, apresentou perda de retorno de -4,5 dB e coeficiente de onda estacionária em aproximadamente 4. A impedância do conjunto apresentou característica capacitiva no valor de </w:t>
+        <w:t xml:space="preserve">Nele, com a frequência posicionada em 137,5 MHz, apresentou perda de retorno de -4,5 dB e coeficiente de onda estacionária em aproximadamente 4. A impedância do conjunto apresentou característica capacitiva no valor </w:t>
+      </w:r>
+      <w:proofErr w:type="gramStart"/>
+      <w:r>
+        <w:rPr>
+          <w:rFonts w:ascii="Times New Roman" w:hAnsi="Times New Roman" w:cs="Times New Roman"/>
+          <w:bCs/>
+          <w:sz w:val="24"/>
+          <w:szCs w:val="24"/>
+        </w:rPr>
+        <w:t xml:space="preserve">de </w:t>
       </w:r>
       <m:oMath>
         <m:r>
@@ -5392,7 +5934,17 @@
           <w:sz w:val="24"/>
           <w:szCs w:val="24"/>
         </w:rPr>
-        <w:t xml:space="preserve">. </w:t>
+        <w:t>.</w:t>
+      </w:r>
+      <w:proofErr w:type="gramEnd"/>
+      <w:r>
+        <w:rPr>
+          <w:rFonts w:ascii="Times New Roman" w:eastAsiaTheme="minorEastAsia" w:hAnsi="Times New Roman" w:cs="Times New Roman"/>
+          <w:bCs/>
+          <w:sz w:val="24"/>
+          <w:szCs w:val="24"/>
+        </w:rPr>
+        <w:t xml:space="preserve"> </w:t>
       </w:r>
     </w:p>
     <w:p>
@@ -5413,7 +5965,16 @@
           <w:sz w:val="24"/>
           <w:szCs w:val="24"/>
         </w:rPr>
-        <w:t>Para perda de retorno de – 4,5 dB, a porcentagem equivalente da potência refletida equivale a aproximadamente 36%, o que significa 64% de eficiência do conjunto. [10]</w:t>
+        <w:t>Para perda de retorno de – 4,5 dB, a porcentagem equivalente da potência refletida equivale a aproximadamente 36%, o que significa 64%</w:t>
+      </w:r>
+      <w:r>
+        <w:rPr>
+          <w:rFonts w:ascii="Times New Roman" w:eastAsiaTheme="minorEastAsia" w:hAnsi="Times New Roman" w:cs="Times New Roman"/>
+          <w:bCs/>
+          <w:sz w:val="24"/>
+          <w:szCs w:val="24"/>
+        </w:rPr>
+        <w:t xml:space="preserve"> de eficiência do conjunto. </w:t>
       </w:r>
     </w:p>
     <w:p>
@@ -5434,6 +5995,7 @@
           <w:sz w:val="24"/>
           <w:szCs w:val="24"/>
         </w:rPr>
+        <w:lastRenderedPageBreak/>
         <w:t xml:space="preserve">Recomenda-se, para uma boa antena o mínimo de -10 dB de perda de retorno, ou um COE com no máximo 2:1, assim, pode-se ter uma eficiência de, no mínimo, 90% da potência irradiada. </w:t>
       </w:r>
     </w:p>
@@ -5443,19 +6005,21 @@
         <w:jc w:val="both"/>
         <w:rPr>
           <w:rFonts w:ascii="Times New Roman" w:eastAsiaTheme="minorEastAsia" w:hAnsi="Times New Roman" w:cs="Times New Roman"/>
-          <w:bCs/>
-          <w:sz w:val="24"/>
-          <w:szCs w:val="24"/>
-        </w:rPr>
-      </w:pPr>
-      <w:r>
-        <w:rPr>
-          <w:rFonts w:ascii="Times New Roman" w:eastAsiaTheme="minorEastAsia" w:hAnsi="Times New Roman" w:cs="Times New Roman"/>
-          <w:bCs/>
-          <w:sz w:val="24"/>
-          <w:szCs w:val="24"/>
-        </w:rPr>
-        <w:t xml:space="preserve">Levando em consideração de que a antena aqui estudada é confeccionada de maneira artesanal e com materiais improvisados, pode-se considerar que seu desempenho como razoável frente aos resultados obtidos em laboratório e nas aquisição de imagens, bastando apenas dimensionar um casamento de impedâncias adequado para diminuir o COE e poder aumentar sua eficiência, a fim de garantir maior confiabilidade nos resultados onde ela for aplicada. </w:t>
+          <w:b/>
+          <w:bCs/>
+          <w:sz w:val="24"/>
+          <w:szCs w:val="24"/>
+        </w:rPr>
+      </w:pPr>
+      <w:r>
+        <w:rPr>
+          <w:rFonts w:ascii="Times New Roman" w:eastAsiaTheme="minorEastAsia" w:hAnsi="Times New Roman" w:cs="Times New Roman"/>
+          <w:b/>
+          <w:bCs/>
+          <w:sz w:val="24"/>
+          <w:szCs w:val="24"/>
+        </w:rPr>
+        <w:t>Conclusão</w:t>
       </w:r>
     </w:p>
     <w:p>
@@ -5463,6 +6027,193 @@
         <w:spacing w:after="240" w:line="240" w:lineRule="auto"/>
         <w:jc w:val="both"/>
         <w:rPr>
+          <w:rFonts w:ascii="Times New Roman" w:eastAsiaTheme="minorEastAsia" w:hAnsi="Times New Roman" w:cs="Times New Roman"/>
+          <w:bCs/>
+          <w:sz w:val="24"/>
+          <w:szCs w:val="24"/>
+        </w:rPr>
+      </w:pPr>
+      <w:r>
+        <w:rPr>
+          <w:rFonts w:ascii="Times New Roman" w:eastAsiaTheme="minorEastAsia" w:hAnsi="Times New Roman" w:cs="Times New Roman"/>
+          <w:bCs/>
+          <w:sz w:val="24"/>
+          <w:szCs w:val="24"/>
+        </w:rPr>
+        <w:t>Levando em consideração</w:t>
+      </w:r>
+      <w:r>
+        <w:rPr>
+          <w:rFonts w:ascii="Times New Roman" w:eastAsiaTheme="minorEastAsia" w:hAnsi="Times New Roman" w:cs="Times New Roman"/>
+          <w:bCs/>
+          <w:sz w:val="24"/>
+          <w:szCs w:val="24"/>
+        </w:rPr>
+        <w:t xml:space="preserve"> de que a antena aqui estudada foi</w:t>
+      </w:r>
+      <w:r>
+        <w:rPr>
+          <w:rFonts w:ascii="Times New Roman" w:eastAsiaTheme="minorEastAsia" w:hAnsi="Times New Roman" w:cs="Times New Roman"/>
+          <w:bCs/>
+          <w:sz w:val="24"/>
+          <w:szCs w:val="24"/>
+        </w:rPr>
+        <w:t xml:space="preserve"> confeccionada de maneira artesanal e com materiais improvisados, pode-se considerar </w:t>
+      </w:r>
+      <w:r>
+        <w:rPr>
+          <w:rFonts w:ascii="Times New Roman" w:eastAsiaTheme="minorEastAsia" w:hAnsi="Times New Roman" w:cs="Times New Roman"/>
+          <w:bCs/>
+          <w:sz w:val="24"/>
+          <w:szCs w:val="24"/>
+        </w:rPr>
+        <w:t>o</w:t>
+      </w:r>
+      <w:r>
+        <w:rPr>
+          <w:rFonts w:ascii="Times New Roman" w:eastAsiaTheme="minorEastAsia" w:hAnsi="Times New Roman" w:cs="Times New Roman"/>
+          <w:bCs/>
+          <w:sz w:val="24"/>
+          <w:szCs w:val="24"/>
+        </w:rPr>
+        <w:t xml:space="preserve"> seu desempenho como </w:t>
+      </w:r>
+      <w:r>
+        <w:rPr>
+          <w:rFonts w:ascii="Times New Roman" w:eastAsiaTheme="minorEastAsia" w:hAnsi="Times New Roman" w:cs="Times New Roman"/>
+          <w:bCs/>
+          <w:sz w:val="24"/>
+          <w:szCs w:val="24"/>
+        </w:rPr>
+        <w:t>‘</w:t>
+      </w:r>
+      <w:r>
+        <w:rPr>
+          <w:rFonts w:ascii="Times New Roman" w:eastAsiaTheme="minorEastAsia" w:hAnsi="Times New Roman" w:cs="Times New Roman"/>
+          <w:bCs/>
+          <w:sz w:val="24"/>
+          <w:szCs w:val="24"/>
+        </w:rPr>
+        <w:t>razoável</w:t>
+      </w:r>
+      <w:r>
+        <w:rPr>
+          <w:rFonts w:ascii="Times New Roman" w:eastAsiaTheme="minorEastAsia" w:hAnsi="Times New Roman" w:cs="Times New Roman"/>
+          <w:bCs/>
+          <w:sz w:val="24"/>
+          <w:szCs w:val="24"/>
+        </w:rPr>
+        <w:t>’</w:t>
+      </w:r>
+      <w:r>
+        <w:rPr>
+          <w:rFonts w:ascii="Times New Roman" w:eastAsiaTheme="minorEastAsia" w:hAnsi="Times New Roman" w:cs="Times New Roman"/>
+          <w:bCs/>
+          <w:sz w:val="24"/>
+          <w:szCs w:val="24"/>
+        </w:rPr>
+        <w:t xml:space="preserve"> frente aos resultados obtidos em laboratório e nas aquisição de imagens, bastando apenas dimensionar um casamento de impedâncias adequado </w:t>
+      </w:r>
+      <w:r>
+        <w:rPr>
+          <w:rFonts w:ascii="Times New Roman" w:eastAsiaTheme="minorEastAsia" w:hAnsi="Times New Roman" w:cs="Times New Roman"/>
+          <w:bCs/>
+          <w:sz w:val="24"/>
+          <w:szCs w:val="24"/>
+        </w:rPr>
+        <w:t>ou uso de “</w:t>
+      </w:r>
+      <w:proofErr w:type="spellStart"/>
+      <w:r>
+        <w:rPr>
+          <w:rFonts w:ascii="Times New Roman" w:eastAsiaTheme="minorEastAsia" w:hAnsi="Times New Roman" w:cs="Times New Roman"/>
+          <w:bCs/>
+          <w:sz w:val="24"/>
+          <w:szCs w:val="24"/>
+        </w:rPr>
+        <w:t>balun</w:t>
+      </w:r>
+      <w:proofErr w:type="spellEnd"/>
+      <w:r>
+        <w:rPr>
+          <w:rFonts w:ascii="Times New Roman" w:eastAsiaTheme="minorEastAsia" w:hAnsi="Times New Roman" w:cs="Times New Roman"/>
+          <w:bCs/>
+          <w:sz w:val="24"/>
+          <w:szCs w:val="24"/>
+        </w:rPr>
+        <w:t xml:space="preserve">” </w:t>
+      </w:r>
+      <w:r>
+        <w:rPr>
+          <w:rFonts w:ascii="Times New Roman" w:eastAsiaTheme="minorEastAsia" w:hAnsi="Times New Roman" w:cs="Times New Roman"/>
+          <w:bCs/>
+          <w:sz w:val="24"/>
+          <w:szCs w:val="24"/>
+        </w:rPr>
+        <w:t xml:space="preserve">para diminuir o COE e poder aumentar sua eficiência, a fim de garantir maior confiabilidade nos resultados onde ela for aplicada. </w:t>
+      </w:r>
+      <w:r>
+        <w:rPr>
+          <w:rFonts w:ascii="Times New Roman" w:eastAsiaTheme="minorEastAsia" w:hAnsi="Times New Roman" w:cs="Times New Roman"/>
+          <w:bCs/>
+          <w:sz w:val="24"/>
+          <w:szCs w:val="24"/>
+        </w:rPr>
+        <w:t xml:space="preserve">Os dados simulados da antena via software permitiram uma maior facilidade na obtenção das dimensões construtivas para que ela pudesse ser sintonizada na frequência de trabalho sem o uso de casamentos de impedância ou </w:t>
+      </w:r>
+      <w:proofErr w:type="spellStart"/>
+      <w:r>
+        <w:rPr>
+          <w:rFonts w:ascii="Times New Roman" w:eastAsiaTheme="minorEastAsia" w:hAnsi="Times New Roman" w:cs="Times New Roman"/>
+          <w:bCs/>
+          <w:sz w:val="24"/>
+          <w:szCs w:val="24"/>
+        </w:rPr>
+        <w:t>balun</w:t>
+      </w:r>
+      <w:proofErr w:type="spellEnd"/>
+      <w:r>
+        <w:rPr>
+          <w:rFonts w:ascii="Times New Roman" w:eastAsiaTheme="minorEastAsia" w:hAnsi="Times New Roman" w:cs="Times New Roman"/>
+          <w:bCs/>
+          <w:sz w:val="24"/>
+          <w:szCs w:val="24"/>
+        </w:rPr>
+        <w:t xml:space="preserve">. No entanto, variáveis como material usado, ambiente de testes, relevo e desbalanceamento do cabo </w:t>
+      </w:r>
+      <w:r>
+        <w:rPr>
+          <w:rFonts w:ascii="Times New Roman" w:eastAsiaTheme="minorEastAsia" w:hAnsi="Times New Roman" w:cs="Times New Roman"/>
+          <w:bCs/>
+          <w:sz w:val="24"/>
+          <w:szCs w:val="24"/>
+        </w:rPr>
+        <w:t>de acoplamento</w:t>
+      </w:r>
+      <w:r>
+        <w:rPr>
+          <w:rFonts w:ascii="Times New Roman" w:eastAsiaTheme="minorEastAsia" w:hAnsi="Times New Roman" w:cs="Times New Roman"/>
+          <w:bCs/>
+          <w:sz w:val="24"/>
+          <w:szCs w:val="24"/>
+        </w:rPr>
+        <w:t xml:space="preserve"> colaboraram para tirar eficiência do protótipo idealizado na ferramenta computacional. </w:t>
+      </w:r>
+      <w:r>
+        <w:rPr>
+          <w:rFonts w:ascii="Times New Roman" w:eastAsiaTheme="minorEastAsia" w:hAnsi="Times New Roman" w:cs="Times New Roman"/>
+          <w:bCs/>
+          <w:sz w:val="24"/>
+          <w:szCs w:val="24"/>
+        </w:rPr>
+        <w:t>Ainda que a antena consiga sintonizar a frequência de trabalho com eficiência próxima de 65%, as imagens recebidas podem ser melhoradas caso algum recurso para casamento de impedâncias seja implementado.</w:t>
+      </w:r>
+    </w:p>
+    <w:p>
+      <w:pPr>
+        <w:spacing w:after="240" w:line="240" w:lineRule="auto"/>
+        <w:jc w:val="both"/>
+        <w:rPr>
           <w:rFonts w:ascii="Times New Roman" w:hAnsi="Times New Roman" w:cs="Times New Roman"/>
           <w:bCs/>
           <w:sz w:val="24"/>
@@ -5478,8 +6229,9 @@
           <w:szCs w:val="24"/>
           <w:lang w:val="en-US"/>
         </w:rPr>
-        <w:t xml:space="preserve"> </w:t>
-      </w:r>
+        <w:t xml:space="preserve">[7]LRPT WEATHER SATELLITE IMAGE ACQUISITION USING A SDR-BASED RECEPTION SYSTEM. -  DASCAL, Paul </w:t>
+      </w:r>
+      <w:proofErr w:type="spellStart"/>
       <w:r>
         <w:rPr>
           <w:rFonts w:ascii="Times New Roman" w:hAnsi="Times New Roman" w:cs="Times New Roman"/>
@@ -5488,7 +6240,53 @@
           <w:szCs w:val="24"/>
           <w:lang w:val="en-US"/>
         </w:rPr>
-        <w:t xml:space="preserve">[7]LRPT WEATHER SATELLITE IMAGE ACQUISITION USING A SDR-BASED RECEPTION SYSTEM. -  DASCAL, Paul </w:t>
+        <w:t>Vladut</w:t>
+      </w:r>
+      <w:proofErr w:type="spellEnd"/>
+    </w:p>
+    <w:p>
+      <w:pPr>
+        <w:spacing w:after="240" w:line="240" w:lineRule="auto"/>
+        <w:jc w:val="both"/>
+        <w:rPr>
+          <w:rFonts w:ascii="Times New Roman" w:hAnsi="Times New Roman" w:cs="Times New Roman"/>
+          <w:bCs/>
+          <w:sz w:val="24"/>
+          <w:szCs w:val="24"/>
+          <w:lang w:val="en-US"/>
+        </w:rPr>
+      </w:pPr>
+    </w:p>
+    <w:p>
+      <w:pPr>
+        <w:spacing w:after="240" w:line="240" w:lineRule="auto"/>
+        <w:jc w:val="both"/>
+        <w:rPr>
+          <w:rFonts w:ascii="Times New Roman" w:hAnsi="Times New Roman" w:cs="Times New Roman"/>
+          <w:bCs/>
+          <w:sz w:val="24"/>
+          <w:szCs w:val="24"/>
+          <w:lang w:val="en-US"/>
+        </w:rPr>
+      </w:pPr>
+      <w:r>
+        <w:rPr>
+          <w:rFonts w:ascii="Times New Roman" w:hAnsi="Times New Roman" w:cs="Times New Roman"/>
+          <w:bCs/>
+          <w:sz w:val="24"/>
+          <w:szCs w:val="24"/>
+        </w:rPr>
+        <w:t xml:space="preserve">[2] HAYT, W. H.; BUCK, J. A. Eletromagnetismo. </w:t>
+      </w:r>
+      <w:r>
+        <w:rPr>
+          <w:rFonts w:ascii="Times New Roman" w:hAnsi="Times New Roman" w:cs="Times New Roman"/>
+          <w:bCs/>
+          <w:sz w:val="24"/>
+          <w:szCs w:val="24"/>
+          <w:lang w:val="en-US"/>
+        </w:rPr>
+        <w:t>[</w:t>
       </w:r>
       <w:proofErr w:type="spellStart"/>
       <w:r>
@@ -5499,9 +6297,41 @@
           <w:szCs w:val="24"/>
           <w:lang w:val="en-US"/>
         </w:rPr>
-        <w:t>Vladut</w:t>
+        <w:t>S.l</w:t>
       </w:r>
       <w:proofErr w:type="spellEnd"/>
+      <w:r>
+        <w:rPr>
+          <w:rFonts w:ascii="Times New Roman" w:hAnsi="Times New Roman" w:cs="Times New Roman"/>
+          <w:bCs/>
+          <w:sz w:val="24"/>
+          <w:szCs w:val="24"/>
+          <w:lang w:val="en-US"/>
+        </w:rPr>
+        <w:t xml:space="preserve">.]: Bookman </w:t>
+      </w:r>
+      <w:proofErr w:type="spellStart"/>
+      <w:r>
+        <w:rPr>
+          <w:rFonts w:ascii="Times New Roman" w:hAnsi="Times New Roman" w:cs="Times New Roman"/>
+          <w:bCs/>
+          <w:sz w:val="24"/>
+          <w:szCs w:val="24"/>
+          <w:lang w:val="en-US"/>
+        </w:rPr>
+        <w:t>Editora</w:t>
+      </w:r>
+      <w:proofErr w:type="spellEnd"/>
+      <w:r>
+        <w:rPr>
+          <w:rFonts w:ascii="Times New Roman" w:hAnsi="Times New Roman" w:cs="Times New Roman"/>
+          <w:bCs/>
+          <w:sz w:val="24"/>
+          <w:szCs w:val="24"/>
+          <w:lang w:val="en-US"/>
+        </w:rPr>
+        <w:t>, 2013.</w:t>
+      </w:r>
     </w:p>
     <w:p>
       <w:pPr>
@@ -5515,6 +6345,38 @@
           <w:lang w:val="en-US"/>
         </w:rPr>
       </w:pPr>
+      <w:r>
+        <w:rPr>
+          <w:rFonts w:ascii="Times New Roman" w:hAnsi="Times New Roman" w:cs="Times New Roman"/>
+          <w:bCs/>
+          <w:sz w:val="24"/>
+          <w:szCs w:val="24"/>
+          <w:lang w:val="en-US"/>
+        </w:rPr>
+        <w:t>[1] BALANIS, C. A. Modern antenna handbook. [</w:t>
+      </w:r>
+      <w:proofErr w:type="spellStart"/>
+      <w:r>
+        <w:rPr>
+          <w:rFonts w:ascii="Times New Roman" w:hAnsi="Times New Roman" w:cs="Times New Roman"/>
+          <w:bCs/>
+          <w:sz w:val="24"/>
+          <w:szCs w:val="24"/>
+          <w:lang w:val="en-US"/>
+        </w:rPr>
+        <w:t>S.l</w:t>
+      </w:r>
+      <w:proofErr w:type="spellEnd"/>
+      <w:r>
+        <w:rPr>
+          <w:rFonts w:ascii="Times New Roman" w:hAnsi="Times New Roman" w:cs="Times New Roman"/>
+          <w:bCs/>
+          <w:sz w:val="24"/>
+          <w:szCs w:val="24"/>
+          <w:lang w:val="en-US"/>
+        </w:rPr>
+        <w:t>.]: John Wiley &amp; Sons, 2011.</w:t>
+      </w:r>
     </w:p>
     <w:p>
       <w:pPr>
@@ -5525,19 +6387,126 @@
           <w:bCs/>
           <w:sz w:val="24"/>
           <w:szCs w:val="24"/>
+        </w:rPr>
+      </w:pPr>
+      <w:r>
+        <w:rPr>
+          <w:rFonts w:ascii="Times New Roman" w:hAnsi="Times New Roman" w:cs="Times New Roman"/>
+          <w:bCs/>
+          <w:sz w:val="24"/>
+          <w:szCs w:val="24"/>
           <w:lang w:val="en-US"/>
         </w:rPr>
-      </w:pPr>
-      <w:r>
-        <w:rPr>
-          <w:rFonts w:ascii="Times New Roman" w:hAnsi="Times New Roman" w:cs="Times New Roman"/>
-          <w:bCs/>
-          <w:sz w:val="24"/>
-          <w:szCs w:val="24"/>
-        </w:rPr>
-        <w:t xml:space="preserve">[2] HAYT, W. H.; BUCK, J. A. Eletromagnetismo. </w:t>
-      </w:r>
-      <w:r>
+        <w:t xml:space="preserve">[3] SHAKEEB, M. Circularly Polarized Microstrip Antenna. </w:t>
+      </w:r>
+      <w:r>
+        <w:rPr>
+          <w:rFonts w:ascii="Times New Roman" w:hAnsi="Times New Roman" w:cs="Times New Roman"/>
+          <w:bCs/>
+          <w:sz w:val="24"/>
+          <w:szCs w:val="24"/>
+        </w:rPr>
+        <w:t>Tese (Doutorado) — Concordia</w:t>
+      </w:r>
+    </w:p>
+    <w:p>
+      <w:pPr>
+        <w:spacing w:after="240" w:line="240" w:lineRule="auto"/>
+        <w:jc w:val="both"/>
+        <w:rPr>
+          <w:rFonts w:ascii="Times New Roman" w:hAnsi="Times New Roman" w:cs="Times New Roman"/>
+          <w:bCs/>
+          <w:sz w:val="24"/>
+          <w:szCs w:val="24"/>
+        </w:rPr>
+      </w:pPr>
+      <w:proofErr w:type="spellStart"/>
+      <w:r>
+        <w:rPr>
+          <w:rFonts w:ascii="Times New Roman" w:hAnsi="Times New Roman" w:cs="Times New Roman"/>
+          <w:bCs/>
+          <w:sz w:val="24"/>
+          <w:szCs w:val="24"/>
+        </w:rPr>
+        <w:t>University</w:t>
+      </w:r>
+      <w:proofErr w:type="spellEnd"/>
+      <w:r>
+        <w:rPr>
+          <w:rFonts w:ascii="Times New Roman" w:hAnsi="Times New Roman" w:cs="Times New Roman"/>
+          <w:bCs/>
+          <w:sz w:val="24"/>
+          <w:szCs w:val="24"/>
+        </w:rPr>
+        <w:t>, 2011.</w:t>
+      </w:r>
+    </w:p>
+    <w:p>
+      <w:pPr>
+        <w:spacing w:after="240" w:line="240" w:lineRule="auto"/>
+        <w:jc w:val="both"/>
+        <w:rPr>
+          <w:rFonts w:ascii="Times New Roman" w:hAnsi="Times New Roman" w:cs="Times New Roman"/>
+          <w:bCs/>
+          <w:sz w:val="24"/>
+          <w:szCs w:val="24"/>
+        </w:rPr>
+      </w:pPr>
+      <w:r>
+        <w:rPr>
+          <w:rFonts w:ascii="Times New Roman" w:hAnsi="Times New Roman" w:cs="Times New Roman"/>
+          <w:bCs/>
+          <w:sz w:val="24"/>
+          <w:szCs w:val="24"/>
+        </w:rPr>
+        <w:t>[</w:t>
+      </w:r>
+      <w:proofErr w:type="gramStart"/>
+      <w:r>
+        <w:rPr>
+          <w:rFonts w:ascii="Times New Roman" w:hAnsi="Times New Roman" w:cs="Times New Roman"/>
+          <w:bCs/>
+          <w:sz w:val="24"/>
+          <w:szCs w:val="24"/>
+        </w:rPr>
+        <w:t>4]https://www.arsatc.org/noaa2.html</w:t>
+      </w:r>
+      <w:proofErr w:type="gramEnd"/>
+      <w:r>
+        <w:rPr>
+          <w:rFonts w:ascii="Times New Roman" w:hAnsi="Times New Roman" w:cs="Times New Roman"/>
+          <w:bCs/>
+          <w:sz w:val="24"/>
+          <w:szCs w:val="24"/>
+        </w:rPr>
+        <w:t>, 08/09/2019, 17h</w:t>
+      </w:r>
+    </w:p>
+    <w:p>
+      <w:pPr>
+        <w:spacing w:after="240" w:line="240" w:lineRule="auto"/>
+        <w:jc w:val="both"/>
+        <w:rPr>
+          <w:rFonts w:ascii="Times New Roman" w:hAnsi="Times New Roman" w:cs="Times New Roman"/>
+          <w:bCs/>
+          <w:sz w:val="24"/>
+          <w:szCs w:val="24"/>
+        </w:rPr>
+      </w:pPr>
+      <w:r>
+        <w:rPr>
+          <w:rFonts w:ascii="Times New Roman" w:hAnsi="Times New Roman" w:cs="Times New Roman"/>
+          <w:bCs/>
+          <w:sz w:val="24"/>
+          <w:szCs w:val="24"/>
+        </w:rPr>
+        <w:t>[5] http://www.inpe.br/scd1/site_scd/scd1/osatelite.htm, 08/09/2019, 18h15min</w:t>
+      </w:r>
+    </w:p>
+    <w:p>
+      <w:pPr>
+        <w:spacing w:after="240" w:line="240" w:lineRule="auto"/>
+        <w:jc w:val="both"/>
         <w:rPr>
           <w:rFonts w:ascii="Times New Roman" w:hAnsi="Times New Roman" w:cs="Times New Roman"/>
           <w:bCs/>
@@ -5545,7 +6514,16 @@
           <w:szCs w:val="24"/>
           <w:lang w:val="en-US"/>
         </w:rPr>
-        <w:t>[</w:t>
+      </w:pPr>
+      <w:r>
+        <w:rPr>
+          <w:rFonts w:ascii="Times New Roman" w:hAnsi="Times New Roman" w:cs="Times New Roman"/>
+          <w:bCs/>
+          <w:sz w:val="24"/>
+          <w:szCs w:val="24"/>
+          <w:lang w:val="en-US"/>
+        </w:rPr>
+        <w:t xml:space="preserve">[6] R.W. Hollander, “Resonant </w:t>
       </w:r>
       <w:proofErr w:type="spellStart"/>
       <w:r>
@@ -5556,7 +6534,7 @@
           <w:szCs w:val="24"/>
           <w:lang w:val="en-US"/>
         </w:rPr>
-        <w:t>S.l.</w:t>
+        <w:t>Quadrafilar</w:t>
       </w:r>
       <w:proofErr w:type="spellEnd"/>
       <w:r>
@@ -5567,29 +6545,7 @@
           <w:szCs w:val="24"/>
           <w:lang w:val="en-US"/>
         </w:rPr>
-        <w:t xml:space="preserve">]: Bookman </w:t>
-      </w:r>
-      <w:proofErr w:type="spellStart"/>
-      <w:r>
-        <w:rPr>
-          <w:rFonts w:ascii="Times New Roman" w:hAnsi="Times New Roman" w:cs="Times New Roman"/>
-          <w:bCs/>
-          <w:sz w:val="24"/>
-          <w:szCs w:val="24"/>
-          <w:lang w:val="en-US"/>
-        </w:rPr>
-        <w:t>Editora</w:t>
-      </w:r>
-      <w:proofErr w:type="spellEnd"/>
-      <w:r>
-        <w:rPr>
-          <w:rFonts w:ascii="Times New Roman" w:hAnsi="Times New Roman" w:cs="Times New Roman"/>
-          <w:bCs/>
-          <w:sz w:val="24"/>
-          <w:szCs w:val="24"/>
-          <w:lang w:val="en-US"/>
-        </w:rPr>
-        <w:t>, 2013.</w:t>
+        <w:t xml:space="preserve"> Helical Antenna”, WORKING GROUP SATELLITES, 1999.</w:t>
       </w:r>
     </w:p>
     <w:p>
@@ -5601,40 +6557,16 @@
           <w:bCs/>
           <w:sz w:val="24"/>
           <w:szCs w:val="24"/>
-          <w:lang w:val="en-US"/>
-        </w:rPr>
-      </w:pPr>
-      <w:r>
-        <w:rPr>
-          <w:rFonts w:ascii="Times New Roman" w:hAnsi="Times New Roman" w:cs="Times New Roman"/>
-          <w:bCs/>
-          <w:sz w:val="24"/>
-          <w:szCs w:val="24"/>
-          <w:lang w:val="en-US"/>
-        </w:rPr>
-        <w:t>[1] BALANIS, C. A. Modern antenna handbook. [</w:t>
-      </w:r>
-      <w:proofErr w:type="spellStart"/>
-      <w:r>
-        <w:rPr>
-          <w:rFonts w:ascii="Times New Roman" w:hAnsi="Times New Roman" w:cs="Times New Roman"/>
-          <w:bCs/>
-          <w:sz w:val="24"/>
-          <w:szCs w:val="24"/>
-          <w:lang w:val="en-US"/>
-        </w:rPr>
-        <w:t>S.l.</w:t>
-      </w:r>
-      <w:proofErr w:type="spellEnd"/>
-      <w:r>
-        <w:rPr>
-          <w:rFonts w:ascii="Times New Roman" w:hAnsi="Times New Roman" w:cs="Times New Roman"/>
-          <w:bCs/>
-          <w:sz w:val="24"/>
-          <w:szCs w:val="24"/>
-          <w:lang w:val="en-US"/>
-        </w:rPr>
-        <w:t>]: John Wiley &amp; Sons, 2011.</w:t>
+        </w:rPr>
+      </w:pPr>
+      <w:r>
+        <w:rPr>
+          <w:rFonts w:ascii="Times New Roman" w:hAnsi="Times New Roman" w:cs="Times New Roman"/>
+          <w:bCs/>
+          <w:sz w:val="24"/>
+          <w:szCs w:val="24"/>
+        </w:rPr>
+        <w:t>[8] http://www.py2bbs.qsl.br/qfh.php, 08/09/2019, 12h23min</w:t>
       </w:r>
     </w:p>
     <w:p>
@@ -5654,18 +6586,8 @@
           <w:bCs/>
           <w:sz w:val="24"/>
           <w:szCs w:val="24"/>
-          <w:lang w:val="en-US"/>
-        </w:rPr>
-        <w:t xml:space="preserve">[3] SHAKEEB, M. Circularly Polarized Microstrip Antenna. </w:t>
-      </w:r>
-      <w:r>
-        <w:rPr>
-          <w:rFonts w:ascii="Times New Roman" w:hAnsi="Times New Roman" w:cs="Times New Roman"/>
-          <w:bCs/>
-          <w:sz w:val="24"/>
-          <w:szCs w:val="24"/>
-        </w:rPr>
-        <w:t>Tese (Doutorado) — Concordia</w:t>
+        </w:rPr>
+        <w:t>[9] http://www.eldtec.com.br/cabos/rf50/rg58, 08/09/2019, 14h</w:t>
       </w:r>
     </w:p>
     <w:p>
@@ -5679,179 +6601,6 @@
           <w:szCs w:val="24"/>
         </w:rPr>
       </w:pPr>
-      <w:proofErr w:type="spellStart"/>
-      <w:r>
-        <w:rPr>
-          <w:rFonts w:ascii="Times New Roman" w:hAnsi="Times New Roman" w:cs="Times New Roman"/>
-          <w:bCs/>
-          <w:sz w:val="24"/>
-          <w:szCs w:val="24"/>
-        </w:rPr>
-        <w:t>University</w:t>
-      </w:r>
-      <w:proofErr w:type="spellEnd"/>
-      <w:r>
-        <w:rPr>
-          <w:rFonts w:ascii="Times New Roman" w:hAnsi="Times New Roman" w:cs="Times New Roman"/>
-          <w:bCs/>
-          <w:sz w:val="24"/>
-          <w:szCs w:val="24"/>
-        </w:rPr>
-        <w:t>, 2011.</w:t>
-      </w:r>
-    </w:p>
-    <w:p>
-      <w:pPr>
-        <w:spacing w:after="240" w:line="240" w:lineRule="auto"/>
-        <w:jc w:val="both"/>
-        <w:rPr>
-          <w:rFonts w:ascii="Times New Roman" w:hAnsi="Times New Roman" w:cs="Times New Roman"/>
-          <w:bCs/>
-          <w:sz w:val="24"/>
-          <w:szCs w:val="24"/>
-        </w:rPr>
-      </w:pPr>
-      <w:r>
-        <w:rPr>
-          <w:rFonts w:ascii="Times New Roman" w:hAnsi="Times New Roman" w:cs="Times New Roman"/>
-          <w:bCs/>
-          <w:sz w:val="24"/>
-          <w:szCs w:val="24"/>
-        </w:rPr>
-        <w:t>[4]https://www.arsatc.org/noaa2.html, 08/09/2019, 17h</w:t>
-      </w:r>
-    </w:p>
-    <w:p>
-      <w:pPr>
-        <w:spacing w:after="240" w:line="240" w:lineRule="auto"/>
-        <w:jc w:val="both"/>
-        <w:rPr>
-          <w:rFonts w:ascii="Times New Roman" w:hAnsi="Times New Roman" w:cs="Times New Roman"/>
-          <w:bCs/>
-          <w:sz w:val="24"/>
-          <w:szCs w:val="24"/>
-        </w:rPr>
-      </w:pPr>
-      <w:r>
-        <w:rPr>
-          <w:rFonts w:ascii="Times New Roman" w:hAnsi="Times New Roman" w:cs="Times New Roman"/>
-          <w:bCs/>
-          <w:sz w:val="24"/>
-          <w:szCs w:val="24"/>
-        </w:rPr>
-        <w:lastRenderedPageBreak/>
-        <w:t>[5] http://www.inpe.br/sc</w:t>
-      </w:r>
-      <w:bookmarkStart w:id="0" w:name="_GoBack"/>
-      <w:bookmarkEnd w:id="0"/>
-      <w:r>
-        <w:rPr>
-          <w:rFonts w:ascii="Times New Roman" w:hAnsi="Times New Roman" w:cs="Times New Roman"/>
-          <w:bCs/>
-          <w:sz w:val="24"/>
-          <w:szCs w:val="24"/>
-        </w:rPr>
-        <w:t>d1/site_scd/scd1/osatelite.htm, 08/09/2019, 18h15min</w:t>
-      </w:r>
-    </w:p>
-    <w:p>
-      <w:pPr>
-        <w:spacing w:after="240" w:line="240" w:lineRule="auto"/>
-        <w:jc w:val="both"/>
-        <w:rPr>
-          <w:rFonts w:ascii="Times New Roman" w:hAnsi="Times New Roman" w:cs="Times New Roman"/>
-          <w:bCs/>
-          <w:sz w:val="24"/>
-          <w:szCs w:val="24"/>
-          <w:lang w:val="en-US"/>
-        </w:rPr>
-      </w:pPr>
-      <w:r>
-        <w:rPr>
-          <w:rFonts w:ascii="Times New Roman" w:hAnsi="Times New Roman" w:cs="Times New Roman"/>
-          <w:bCs/>
-          <w:sz w:val="24"/>
-          <w:szCs w:val="24"/>
-          <w:lang w:val="en-US"/>
-        </w:rPr>
-        <w:t xml:space="preserve">[6] R.W. Hollander, “Resonant </w:t>
-      </w:r>
-      <w:proofErr w:type="spellStart"/>
-      <w:r>
-        <w:rPr>
-          <w:rFonts w:ascii="Times New Roman" w:hAnsi="Times New Roman" w:cs="Times New Roman"/>
-          <w:bCs/>
-          <w:sz w:val="24"/>
-          <w:szCs w:val="24"/>
-          <w:lang w:val="en-US"/>
-        </w:rPr>
-        <w:t>Quadrafilar</w:t>
-      </w:r>
-      <w:proofErr w:type="spellEnd"/>
-      <w:r>
-        <w:rPr>
-          <w:rFonts w:ascii="Times New Roman" w:hAnsi="Times New Roman" w:cs="Times New Roman"/>
-          <w:bCs/>
-          <w:sz w:val="24"/>
-          <w:szCs w:val="24"/>
-          <w:lang w:val="en-US"/>
-        </w:rPr>
-        <w:t xml:space="preserve"> Helical Antenna”, WORKING GROUP SATELLITES, 1999.</w:t>
-      </w:r>
-    </w:p>
-    <w:p>
-      <w:pPr>
-        <w:spacing w:after="240" w:line="240" w:lineRule="auto"/>
-        <w:jc w:val="both"/>
-        <w:rPr>
-          <w:rFonts w:ascii="Times New Roman" w:hAnsi="Times New Roman" w:cs="Times New Roman"/>
-          <w:bCs/>
-          <w:sz w:val="24"/>
-          <w:szCs w:val="24"/>
-        </w:rPr>
-      </w:pPr>
-      <w:r>
-        <w:rPr>
-          <w:rFonts w:ascii="Times New Roman" w:hAnsi="Times New Roman" w:cs="Times New Roman"/>
-          <w:bCs/>
-          <w:sz w:val="24"/>
-          <w:szCs w:val="24"/>
-        </w:rPr>
-        <w:t>[8] http://www.py2bbs.qsl.br/qfh.php, 08/09/2019, 12h23min</w:t>
-      </w:r>
-    </w:p>
-    <w:p>
-      <w:pPr>
-        <w:spacing w:after="240" w:line="240" w:lineRule="auto"/>
-        <w:jc w:val="both"/>
-        <w:rPr>
-          <w:rFonts w:ascii="Times New Roman" w:hAnsi="Times New Roman" w:cs="Times New Roman"/>
-          <w:bCs/>
-          <w:sz w:val="24"/>
-          <w:szCs w:val="24"/>
-        </w:rPr>
-      </w:pPr>
-      <w:r>
-        <w:rPr>
-          <w:rFonts w:ascii="Times New Roman" w:hAnsi="Times New Roman" w:cs="Times New Roman"/>
-          <w:bCs/>
-          <w:sz w:val="24"/>
-          <w:szCs w:val="24"/>
-        </w:rPr>
-        <w:t>[9] http://www.eldtec.com.br/cabos/rf50/rg58, 08/09/2019, 14h</w:t>
-      </w:r>
-    </w:p>
-    <w:p>
-      <w:pPr>
-        <w:spacing w:after="240" w:line="240" w:lineRule="auto"/>
-        <w:jc w:val="both"/>
-        <w:rPr>
-          <w:rFonts w:ascii="Times New Roman" w:hAnsi="Times New Roman" w:cs="Times New Roman"/>
-          <w:bCs/>
-          <w:sz w:val="24"/>
-          <w:szCs w:val="24"/>
-        </w:rPr>
-      </w:pPr>
       <w:r>
         <w:rPr>
           <w:rFonts w:ascii="Times New Roman" w:hAnsi="Times New Roman" w:cs="Times New Roman"/>
@@ -5861,7 +6610,7 @@
         </w:rPr>
         <w:t xml:space="preserve">[10] - </w:t>
       </w:r>
-      <w:hyperlink r:id="rId21" w:history="1">
+      <w:hyperlink r:id="rId20" w:history="1">
         <w:r>
           <w:rPr>
             <w:rStyle w:val="Hyperlink"/>
@@ -5894,7 +6643,7 @@
 </file>
 
 <file path=word/styles.xml><?xml version="1.0" encoding="utf-8"?>
-<w:styles xmlns:mc="http://schemas.openxmlformats.org/markup-compatibility/2006" xmlns:r="http://schemas.openxmlformats.org/officeDocument/2006/relationships" xmlns:w="http://schemas.openxmlformats.org/wordprocessingml/2006/main" xmlns:w14="http://schemas.microsoft.com/office/word/2010/wordml" xmlns:w15="http://schemas.microsoft.com/office/word/2012/wordml" xmlns:w16cid="http://schemas.microsoft.com/office/word/2016/wordml/cid" xmlns:w16se="http://schemas.microsoft.com/office/word/2015/wordml/symex" mc:Ignorable="w14 w15 w16se w16cid">
+<w:styles xmlns:mc="http://schemas.openxmlformats.org/markup-compatibility/2006" xmlns:r="http://schemas.openxmlformats.org/officeDocument/2006/relationships" xmlns:w="http://schemas.openxmlformats.org/wordprocessingml/2006/main" xmlns:w14="http://schemas.microsoft.com/office/word/2010/wordml" xmlns:w15="http://schemas.microsoft.com/office/word/2012/wordml" mc:Ignorable="w14 w15">
   <w:docDefaults>
     <w:rPrDefault>
       <w:rPr>
@@ -5910,7 +6659,7 @@
       </w:pPr>
     </w:pPrDefault>
   </w:docDefaults>
-  <w:latentStyles w:defLockedState="0" w:defUIPriority="99" w:defSemiHidden="0" w:defUnhideWhenUsed="0" w:defQFormat="0" w:count="377">
+  <w:latentStyles w:defLockedState="0" w:defUIPriority="99" w:defSemiHidden="0" w:defUnhideWhenUsed="0" w:defQFormat="0" w:count="371">
     <w:lsdException w:name="Normal" w:uiPriority="0" w:qFormat="1"/>
     <w:lsdException w:name="heading 1" w:uiPriority="9" w:qFormat="1"/>
     <w:lsdException w:name="heading 2" w:semiHidden="1" w:uiPriority="9" w:unhideWhenUsed="1" w:qFormat="1"/>
@@ -6058,8 +6807,11 @@
     <w:lsdException w:name="Table 3D effects 3" w:semiHidden="1" w:unhideWhenUsed="1"/>
     <w:lsdException w:name="Table Contemporary" w:semiHidden="1" w:unhideWhenUsed="1"/>
     <w:lsdException w:name="Table Elegant" w:semiHidden="1" w:unhideWhenUsed="1"/>
+    <w:lsdException w:name="Table Professional" w:semiHidden="1" w:unhideWhenUsed="1"/>
     <w:lsdException w:name="Table Subtle 1" w:semiHidden="1" w:unhideWhenUsed="1"/>
     <w:lsdException w:name="Table Subtle 2" w:semiHidden="1" w:unhideWhenUsed="1"/>
+    <w:lsdException w:name="Table Web 1" w:semiHidden="1" w:unhideWhenUsed="1"/>
+    <w:lsdException w:name="Table Web 2" w:semiHidden="1" w:unhideWhenUsed="1"/>
     <w:lsdException w:name="Table Web 3" w:semiHidden="1" w:unhideWhenUsed="1"/>
     <w:lsdException w:name="Balloon Text" w:semiHidden="1" w:unhideWhenUsed="1"/>
     <w:lsdException w:name="Table Grid" w:uiPriority="39"/>
@@ -6279,12 +7031,6 @@
     <w:lsdException w:name="List Table 5 Dark Accent 6" w:uiPriority="50"/>
     <w:lsdException w:name="List Table 6 Colorful Accent 6" w:uiPriority="51"/>
     <w:lsdException w:name="List Table 7 Colorful Accent 6" w:uiPriority="52"/>
-    <w:lsdException w:name="Mention" w:semiHidden="1" w:unhideWhenUsed="1"/>
-    <w:lsdException w:name="Smart Hyperlink" w:semiHidden="1" w:unhideWhenUsed="1"/>
-    <w:lsdException w:name="Hashtag" w:semiHidden="1" w:unhideWhenUsed="1"/>
-    <w:lsdException w:name="Unresolved Mention" w:semiHidden="1" w:unhideWhenUsed="1"/>
-    <w:lsdException w:name="Smart Link" w:semiHidden="1" w:unhideWhenUsed="1"/>
-    <w:lsdException w:name="Smart Link Error" w:semiHidden="1" w:unhideWhenUsed="1"/>
   </w:latentStyles>
   <w:style w:type="paragraph" w:default="1" w:styleId="Normal">
     <w:name w:val="Normal"/>

</xml_diff>